<commit_message>
Adding the persistence contracts
</commit_message>
<xml_diff>
--- a/Documents/Tender Management API Backend – Technical Specification and Development Guide.docx
+++ b/Documents/Tender Management API Backend – Technical Specification and Development Guide.docx
@@ -1111,7 +1111,7 @@
           <w:noProof/>
         </w:rPr>
         <w:drawing>
-          <wp:inline distT="0" distB="0" distL="0" distR="0" wp14:anchorId="5FD2C3AC" wp14:editId="0D61850A">
+          <wp:inline distT="0" distB="0" distL="0" distR="0" wp14:anchorId="5FD2C3AC" wp14:editId="6CF3B4DA">
             <wp:extent cx="5932170" cy="1699895"/>
             <wp:effectExtent l="0" t="0" r="0" b="0"/>
             <wp:docPr id="496287901" name="Picture 1"/>
@@ -2359,7 +2359,13 @@
         <w:rPr>
           <w:rFonts w:ascii="Segoe UI" w:hAnsi="Segoe UI" w:cs="Segoe UI"/>
         </w:rPr>
-        <w:t xml:space="preserve"> and pulled in the EF Core packages so </w:t>
+        <w:t xml:space="preserve"> and pulled in the EF Core </w:t>
+      </w:r>
+      <w:r>
+        <w:rPr>
+          <w:rFonts w:ascii="Segoe UI" w:hAnsi="Segoe UI" w:cs="Segoe UI"/>
+        </w:rPr>
+        <w:t xml:space="preserve">packages so </w:t>
       </w:r>
       <w:proofErr w:type="spellStart"/>
       <w:r>
@@ -2407,29 +2413,425 @@
       <w:pPr>
         <w:rPr>
           <w:rFonts w:ascii="Segoe UI" w:hAnsi="Segoe UI" w:cs="Segoe UI"/>
-        </w:rPr>
-      </w:pPr>
-    </w:p>
-    <w:p>
-      <w:pPr>
-        <w:rPr>
-          <w:rFonts w:ascii="Segoe UI" w:hAnsi="Segoe UI" w:cs="Segoe UI"/>
-        </w:rPr>
-      </w:pPr>
-    </w:p>
-    <w:p>
-      <w:pPr>
-        <w:rPr>
-          <w:rFonts w:ascii="Segoe UI" w:hAnsi="Segoe UI" w:cs="Segoe UI"/>
-        </w:rPr>
-      </w:pPr>
-    </w:p>
-    <w:p>
-      <w:pPr>
-        <w:rPr>
-          <w:rFonts w:ascii="Segoe UI" w:hAnsi="Segoe UI" w:cs="Segoe UI"/>
-        </w:rPr>
-      </w:pPr>
+          <w:b/>
+          <w:bCs/>
+          <w:sz w:val="28"/>
+          <w:szCs w:val="28"/>
+        </w:rPr>
+      </w:pPr>
+      <w:r>
+        <w:rPr>
+          <w:rFonts w:ascii="Segoe UI" w:hAnsi="Segoe UI" w:cs="Segoe UI"/>
+          <w:b/>
+          <w:bCs/>
+          <w:sz w:val="28"/>
+          <w:szCs w:val="28"/>
+        </w:rPr>
+        <w:t>Database Configuration &amp; Migration</w:t>
+      </w:r>
+    </w:p>
+    <w:p>
+      <w:pPr>
+        <w:rPr>
+          <w:rFonts w:ascii="Segoe UI" w:hAnsi="Segoe UI" w:cs="Segoe UI"/>
+        </w:rPr>
+      </w:pPr>
+      <w:r>
+        <w:rPr>
+          <w:rFonts w:ascii="Segoe UI" w:hAnsi="Segoe UI" w:cs="Segoe UI"/>
+        </w:rPr>
+        <w:t xml:space="preserve">I finished the persistence setup by refining </w:t>
+      </w:r>
+      <w:proofErr w:type="spellStart"/>
+      <w:r>
+        <w:rPr>
+          <w:rFonts w:ascii="Segoe UI" w:hAnsi="Segoe UI" w:cs="Segoe UI"/>
+        </w:rPr>
+        <w:t>TenderDbContext</w:t>
+      </w:r>
+      <w:proofErr w:type="spellEnd"/>
+      <w:r>
+        <w:rPr>
+          <w:rFonts w:ascii="Segoe UI" w:hAnsi="Segoe UI" w:cs="Segoe UI"/>
+        </w:rPr>
+        <w:t xml:space="preserve"> in </w:t>
+      </w:r>
+      <w:proofErr w:type="spellStart"/>
+      <w:r>
+        <w:rPr>
+          <w:rFonts w:ascii="Segoe UI" w:hAnsi="Segoe UI" w:cs="Segoe UI"/>
+          <w:i/>
+          <w:iCs/>
+        </w:rPr>
+        <w:t>Tender.Infrastructure</w:t>
+      </w:r>
+      <w:proofErr w:type="spellEnd"/>
+      <w:r>
+        <w:rPr>
+          <w:rFonts w:ascii="Segoe UI" w:hAnsi="Segoe UI" w:cs="Segoe UI"/>
+        </w:rPr>
+        <w:t>:</w:t>
+      </w:r>
+    </w:p>
+    <w:p>
+      <w:pPr>
+        <w:numPr>
+          <w:ilvl w:val="0"/>
+          <w:numId w:val="6"/>
+        </w:numPr>
+        <w:rPr>
+          <w:rFonts w:ascii="Segoe UI" w:hAnsi="Segoe UI" w:cs="Segoe UI"/>
+        </w:rPr>
+      </w:pPr>
+      <w:r>
+        <w:rPr>
+          <w:rFonts w:ascii="Segoe UI" w:hAnsi="Segoe UI" w:cs="Segoe UI"/>
+        </w:rPr>
+        <w:t xml:space="preserve">Enabled optimistic concurrency by marking the </w:t>
+      </w:r>
+      <w:proofErr w:type="spellStart"/>
+      <w:r>
+        <w:rPr>
+          <w:rFonts w:ascii="Segoe UI" w:hAnsi="Segoe UI" w:cs="Segoe UI"/>
+        </w:rPr>
+        <w:t>RowVersion</w:t>
+      </w:r>
+      <w:proofErr w:type="spellEnd"/>
+      <w:r>
+        <w:rPr>
+          <w:rFonts w:ascii="Segoe UI" w:hAnsi="Segoe UI" w:cs="Segoe UI"/>
+        </w:rPr>
+        <w:t xml:space="preserve"> property on every entity as an SQL </w:t>
+      </w:r>
+      <w:proofErr w:type="spellStart"/>
+      <w:r>
+        <w:rPr>
+          <w:rFonts w:ascii="Segoe UI" w:hAnsi="Segoe UI" w:cs="Segoe UI"/>
+        </w:rPr>
+        <w:t>rowversion</w:t>
+      </w:r>
+      <w:proofErr w:type="spellEnd"/>
+      <w:r>
+        <w:rPr>
+          <w:rFonts w:ascii="Segoe UI" w:hAnsi="Segoe UI" w:cs="Segoe UI"/>
+        </w:rPr>
+        <w:t xml:space="preserve"> column that the database generates automatically.</w:t>
+      </w:r>
+    </w:p>
+    <w:p>
+      <w:pPr>
+        <w:numPr>
+          <w:ilvl w:val="0"/>
+          <w:numId w:val="6"/>
+        </w:numPr>
+        <w:rPr>
+          <w:rFonts w:ascii="Segoe UI" w:hAnsi="Segoe UI" w:cs="Segoe UI"/>
+        </w:rPr>
+      </w:pPr>
+      <w:r>
+        <w:rPr>
+          <w:rFonts w:ascii="Segoe UI" w:hAnsi="Segoe UI" w:cs="Segoe UI"/>
+        </w:rPr>
+        <w:t>Added default SQL expressions (</w:t>
+      </w:r>
+      <w:proofErr w:type="gramStart"/>
+      <w:r>
+        <w:rPr>
+          <w:rFonts w:ascii="Segoe UI" w:hAnsi="Segoe UI" w:cs="Segoe UI"/>
+        </w:rPr>
+        <w:t>GETUTCDATE(</w:t>
+      </w:r>
+      <w:proofErr w:type="gramEnd"/>
+      <w:r>
+        <w:rPr>
+          <w:rFonts w:ascii="Segoe UI" w:hAnsi="Segoe UI" w:cs="Segoe UI"/>
+        </w:rPr>
+        <w:t xml:space="preserve">)) for </w:t>
+      </w:r>
+      <w:proofErr w:type="spellStart"/>
+      <w:r>
+        <w:rPr>
+          <w:rFonts w:ascii="Segoe UI" w:hAnsi="Segoe UI" w:cs="Segoe UI"/>
+        </w:rPr>
+        <w:t>CreatedAt</w:t>
+      </w:r>
+      <w:proofErr w:type="spellEnd"/>
+      <w:r>
+        <w:rPr>
+          <w:rFonts w:ascii="Segoe UI" w:hAnsi="Segoe UI" w:cs="Segoe UI"/>
+        </w:rPr>
+        <w:t xml:space="preserve"> and </w:t>
+      </w:r>
+      <w:proofErr w:type="spellStart"/>
+      <w:r>
+        <w:rPr>
+          <w:rFonts w:ascii="Segoe UI" w:hAnsi="Segoe UI" w:cs="Segoe UI"/>
+        </w:rPr>
+        <w:t>UpdatedAt</w:t>
+      </w:r>
+      <w:proofErr w:type="spellEnd"/>
+      <w:r>
+        <w:rPr>
+          <w:rFonts w:ascii="Segoe UI" w:hAnsi="Segoe UI" w:cs="Segoe UI"/>
+        </w:rPr>
+        <w:t>, so timestamps populate without manual values.</w:t>
+      </w:r>
+    </w:p>
+    <w:p>
+      <w:pPr>
+        <w:numPr>
+          <w:ilvl w:val="0"/>
+          <w:numId w:val="6"/>
+        </w:numPr>
+        <w:rPr>
+          <w:rFonts w:ascii="Segoe UI" w:hAnsi="Segoe UI" w:cs="Segoe UI"/>
+        </w:rPr>
+      </w:pPr>
+      <w:r>
+        <w:rPr>
+          <w:rFonts w:ascii="Segoe UI" w:hAnsi="Segoe UI" w:cs="Segoe UI"/>
+        </w:rPr>
+        <w:t xml:space="preserve">Introduced stable GUID keys for seeding lookup data and inserted three Category rows and five Status rows via </w:t>
+      </w:r>
+      <w:proofErr w:type="spellStart"/>
+      <w:r>
+        <w:rPr>
+          <w:rFonts w:ascii="Segoe UI" w:hAnsi="Segoe UI" w:cs="Segoe UI"/>
+        </w:rPr>
+        <w:t>HasData</w:t>
+      </w:r>
+      <w:proofErr w:type="spellEnd"/>
+      <w:r>
+        <w:rPr>
+          <w:rFonts w:ascii="Segoe UI" w:hAnsi="Segoe UI" w:cs="Segoe UI"/>
+        </w:rPr>
+        <w:t>.</w:t>
+      </w:r>
+    </w:p>
+    <w:p>
+      <w:pPr>
+        <w:rPr>
+          <w:rFonts w:ascii="Segoe UI" w:hAnsi="Segoe UI" w:cs="Segoe UI"/>
+        </w:rPr>
+      </w:pPr>
+      <w:r>
+        <w:rPr>
+          <w:rFonts w:ascii="Segoe UI" w:hAnsi="Segoe UI" w:cs="Segoe UI"/>
+        </w:rPr>
+        <w:lastRenderedPageBreak/>
+        <w:t xml:space="preserve">In </w:t>
+      </w:r>
+      <w:proofErr w:type="spellStart"/>
+      <w:r>
+        <w:rPr>
+          <w:rFonts w:ascii="Segoe UI" w:hAnsi="Segoe UI" w:cs="Segoe UI"/>
+          <w:i/>
+          <w:iCs/>
+        </w:rPr>
+        <w:t>Tender.Api</w:t>
+      </w:r>
+      <w:proofErr w:type="spellEnd"/>
+      <w:r>
+        <w:rPr>
+          <w:rFonts w:ascii="Segoe UI" w:hAnsi="Segoe UI" w:cs="Segoe UI"/>
+        </w:rPr>
+        <w:t xml:space="preserve"> I updated </w:t>
+      </w:r>
+      <w:proofErr w:type="spellStart"/>
+      <w:proofErr w:type="gramStart"/>
+      <w:r>
+        <w:rPr>
+          <w:rFonts w:ascii="Segoe UI" w:hAnsi="Segoe UI" w:cs="Segoe UI"/>
+        </w:rPr>
+        <w:t>appsettings.json</w:t>
+      </w:r>
+      <w:proofErr w:type="spellEnd"/>
+      <w:proofErr w:type="gramEnd"/>
+      <w:r>
+        <w:rPr>
+          <w:rFonts w:ascii="Segoe UI" w:hAnsi="Segoe UI" w:cs="Segoe UI"/>
+        </w:rPr>
+        <w:t xml:space="preserve"> with a single connection string that points to the local SQL Server default instance:</w:t>
+      </w:r>
+    </w:p>
+    <w:p>
+      <w:pPr>
+        <w:pStyle w:val="ListParagraph"/>
+        <w:numPr>
+          <w:ilvl w:val="0"/>
+          <w:numId w:val="7"/>
+        </w:numPr>
+        <w:rPr>
+          <w:rFonts w:ascii="Segoe UI" w:hAnsi="Segoe UI" w:cs="Segoe UI"/>
+        </w:rPr>
+      </w:pPr>
+      <w:r>
+        <w:rPr>
+          <w:rFonts w:ascii="Segoe UI" w:hAnsi="Segoe UI" w:cs="Segoe UI"/>
+        </w:rPr>
+        <w:t>Server=</w:t>
+      </w:r>
+      <w:proofErr w:type="spellStart"/>
+      <w:proofErr w:type="gramStart"/>
+      <w:r>
+        <w:rPr>
+          <w:rFonts w:ascii="Segoe UI" w:hAnsi="Segoe UI" w:cs="Segoe UI"/>
+        </w:rPr>
+        <w:t>ALocalServerName;Database</w:t>
+      </w:r>
+      <w:proofErr w:type="spellEnd"/>
+      <w:proofErr w:type="gramEnd"/>
+      <w:r>
+        <w:rPr>
+          <w:rFonts w:ascii="Segoe UI" w:hAnsi="Segoe UI" w:cs="Segoe UI"/>
+        </w:rPr>
+        <w:t>=</w:t>
+      </w:r>
+      <w:proofErr w:type="spellStart"/>
+      <w:proofErr w:type="gramStart"/>
+      <w:r>
+        <w:rPr>
+          <w:rFonts w:ascii="Segoe UI" w:hAnsi="Segoe UI" w:cs="Segoe UI"/>
+        </w:rPr>
+        <w:t>TenderDb;Integrated</w:t>
+      </w:r>
+      <w:proofErr w:type="spellEnd"/>
+      <w:proofErr w:type="gramEnd"/>
+      <w:r>
+        <w:rPr>
+          <w:rFonts w:ascii="Segoe UI" w:hAnsi="Segoe UI" w:cs="Segoe UI"/>
+        </w:rPr>
+        <w:t xml:space="preserve"> Security=</w:t>
+      </w:r>
+      <w:proofErr w:type="spellStart"/>
+      <w:proofErr w:type="gramStart"/>
+      <w:r>
+        <w:rPr>
+          <w:rFonts w:ascii="Segoe UI" w:hAnsi="Segoe UI" w:cs="Segoe UI"/>
+        </w:rPr>
+        <w:t>True;Trust</w:t>
+      </w:r>
+      <w:proofErr w:type="spellEnd"/>
+      <w:proofErr w:type="gramEnd"/>
+      <w:r>
+        <w:rPr>
+          <w:rFonts w:ascii="Segoe UI" w:hAnsi="Segoe UI" w:cs="Segoe UI"/>
+        </w:rPr>
+        <w:t xml:space="preserve"> Server Certificate=True;</w:t>
+      </w:r>
+    </w:p>
+    <w:p>
+      <w:pPr>
+        <w:rPr>
+          <w:rFonts w:ascii="Segoe UI" w:hAnsi="Segoe UI" w:cs="Segoe UI"/>
+        </w:rPr>
+      </w:pPr>
+      <w:r>
+        <w:rPr>
+          <w:rFonts w:ascii="Segoe UI" w:hAnsi="Segoe UI" w:cs="Segoe UI"/>
+        </w:rPr>
+        <w:t xml:space="preserve">With these settings in </w:t>
+      </w:r>
+      <w:proofErr w:type="gramStart"/>
+      <w:r>
+        <w:rPr>
+          <w:rFonts w:ascii="Segoe UI" w:hAnsi="Segoe UI" w:cs="Segoe UI"/>
+        </w:rPr>
+        <w:t>place</w:t>
+      </w:r>
+      <w:proofErr w:type="gramEnd"/>
+      <w:r>
+        <w:rPr>
+          <w:rFonts w:ascii="Segoe UI" w:hAnsi="Segoe UI" w:cs="Segoe UI"/>
+        </w:rPr>
+        <w:t xml:space="preserve"> I generated a clean </w:t>
+      </w:r>
+      <w:proofErr w:type="spellStart"/>
+      <w:r>
+        <w:rPr>
+          <w:rFonts w:ascii="Segoe UI" w:hAnsi="Segoe UI" w:cs="Segoe UI"/>
+        </w:rPr>
+        <w:t>InitialCreate</w:t>
+      </w:r>
+      <w:proofErr w:type="spellEnd"/>
+      <w:r>
+        <w:rPr>
+          <w:rFonts w:ascii="Segoe UI" w:hAnsi="Segoe UI" w:cs="Segoe UI"/>
+        </w:rPr>
+        <w:t xml:space="preserve"> migration and executed dotnet </w:t>
+      </w:r>
+      <w:proofErr w:type="spellStart"/>
+      <w:r>
+        <w:rPr>
+          <w:rFonts w:ascii="Segoe UI" w:hAnsi="Segoe UI" w:cs="Segoe UI"/>
+        </w:rPr>
+        <w:t>ef</w:t>
+      </w:r>
+      <w:proofErr w:type="spellEnd"/>
+      <w:r>
+        <w:rPr>
+          <w:rFonts w:ascii="Segoe UI" w:hAnsi="Segoe UI" w:cs="Segoe UI"/>
+        </w:rPr>
+        <w:t xml:space="preserve"> database update, which created the </w:t>
+      </w:r>
+      <w:proofErr w:type="spellStart"/>
+      <w:r>
+        <w:rPr>
+          <w:rFonts w:ascii="Segoe UI" w:hAnsi="Segoe UI" w:cs="Segoe UI"/>
+        </w:rPr>
+        <w:t>TenderDb</w:t>
+      </w:r>
+      <w:proofErr w:type="spellEnd"/>
+      <w:r>
+        <w:rPr>
+          <w:rFonts w:ascii="Segoe UI" w:hAnsi="Segoe UI" w:cs="Segoe UI"/>
+        </w:rPr>
+        <w:t xml:space="preserve"> database, all six tables, constraints, row-version columns, and seeded lookup records. Verification in SQL Server Management Studio showed the schema and data exactly as designed.</w:t>
+      </w:r>
+    </w:p>
+    <w:p>
+      <w:pPr>
+        <w:rPr>
+          <w:rFonts w:ascii="Segoe UI" w:hAnsi="Segoe UI" w:cs="Segoe UI"/>
+        </w:rPr>
+      </w:pPr>
+    </w:p>
+    <w:p>
+      <w:pPr>
+        <w:rPr>
+          <w:rFonts w:ascii="Segoe UI" w:hAnsi="Segoe UI" w:cs="Segoe UI"/>
+        </w:rPr>
+      </w:pPr>
+    </w:p>
+    <w:p>
+      <w:pPr>
+        <w:rPr>
+          <w:rFonts w:ascii="Segoe UI" w:hAnsi="Segoe UI" w:cs="Segoe UI"/>
+        </w:rPr>
+      </w:pPr>
+    </w:p>
+    <w:p>
+      <w:pPr>
+        <w:rPr>
+          <w:rFonts w:ascii="Segoe UI" w:hAnsi="Segoe UI" w:cs="Segoe UI"/>
+        </w:rPr>
+      </w:pPr>
+    </w:p>
+    <w:p>
+      <w:pPr>
+        <w:tabs>
+          <w:tab w:val="left" w:pos="5298"/>
+        </w:tabs>
+        <w:rPr>
+          <w:rFonts w:ascii="Segoe UI" w:hAnsi="Segoe UI" w:cs="Segoe UI"/>
+        </w:rPr>
+      </w:pPr>
+      <w:r>
+        <w:rPr>
+          <w:rFonts w:ascii="Segoe UI" w:hAnsi="Segoe UI" w:cs="Segoe UI"/>
+        </w:rPr>
+        <w:tab/>
+      </w:r>
     </w:p>
     <w:sectPr>
       <w:pgSz w:w="12240" w:h="15840"/>
@@ -2450,6 +2852,268 @@
 <file path=word/numbering.xml><?xml version="1.0" encoding="utf-8"?>
 <w:numbering xmlns:wpc="http://schemas.microsoft.com/office/word/2010/wordprocessingCanvas" xmlns:cx="http://schemas.microsoft.com/office/drawing/2014/chartex" xmlns:cx1="http://schemas.microsoft.com/office/drawing/2015/9/8/chartex" xmlns:cx2="http://schemas.microsoft.com/office/drawing/2015/10/21/chartex" xmlns:cx3="http://schemas.microsoft.com/office/drawing/2016/5/9/chartex" xmlns:cx4="http://schemas.microsoft.com/office/drawing/2016/5/10/chartex" xmlns:cx5="http://schemas.microsoft.com/office/drawing/2016/5/11/chartex" xmlns:cx6="http://schemas.microsoft.com/office/drawing/2016/5/12/chartex" xmlns:cx7="http://schemas.microsoft.com/office/drawing/2016/5/13/chartex" xmlns:cx8="http://schemas.microsoft.com/office/drawing/2016/5/14/chartex" xmlns:mc="http://schemas.openxmlformats.org/markup-compatibility/2006" xmlns:aink="http://schemas.microsoft.com/office/drawing/2016/ink" xmlns:am3d="http://schemas.microsoft.com/office/drawing/2017/model3d" xmlns:o="urn:schemas-microsoft-com:office:office" xmlns:oel="http://schemas.microsoft.com/office/2019/extlst" xmlns:r="http://schemas.openxmlformats.org/officeDocument/2006/relationships" xmlns:m="http://schemas.openxmlformats.org/officeDocument/2006/math" xmlns:v="urn:schemas-microsoft-com:vml" xmlns:wp14="http://schemas.microsoft.com/office/word/2010/wordprocessingDrawing" xmlns:wp="http://schemas.openxmlformats.org/drawingml/2006/wordprocessingDrawing" xmlns:w10="urn:schemas-microsoft-com:office:word" xmlns:w="http://schemas.openxmlformats.org/wordprocessingml/2006/main" xmlns:w14="http://schemas.microsoft.com/office/word/2010/wordml" xmlns:w15="http://schemas.microsoft.com/office/word/2012/wordml" xmlns:w16cex="http://schemas.microsoft.com/office/word/2018/wordml/cex" xmlns:w16cid="http://schemas.microsoft.com/office/word/2016/wordml/cid" xmlns:w16="http://schemas.microsoft.com/office/word/2018/wordml" xmlns:w16du="http://schemas.microsoft.com/office/word/2023/wordml/word16du" xmlns:w16sdtdh="http://schemas.microsoft.com/office/word/2020/wordml/sdtdatahash" xmlns:w16sdtfl="http://schemas.microsoft.com/office/word/2024/wordml/sdtformatlock" xmlns:w16se="http://schemas.microsoft.com/office/word/2015/wordml/symex" xmlns:wpg="http://schemas.microsoft.com/office/word/2010/wordprocessingGroup" xmlns:wpi="http://schemas.microsoft.com/office/word/2010/wordprocessingInk" xmlns:wne="http://schemas.microsoft.com/office/word/2006/wordml" xmlns:wps="http://schemas.microsoft.com/office/word/2010/wordprocessingShape" mc:Ignorable="w14 w15 w16se w16cid w16 w16cex w16sdtdh w16sdtfl w16du wp14">
   <w:abstractNum w:abstractNumId="0" w15:restartNumberingAfterBreak="0">
+    <w:nsid w:val="2013233D"/>
+    <w:multiLevelType w:val="hybridMultilevel"/>
+    <w:tmpl w:val="29EA6852"/>
+    <w:lvl w:ilvl="0" w:tplc="04090001">
+      <w:start w:val="1"/>
+      <w:numFmt w:val="bullet"/>
+      <w:lvlText w:val=""/>
+      <w:lvlJc w:val="left"/>
+      <w:pPr>
+        <w:ind w:left="720" w:hanging="360"/>
+      </w:pPr>
+      <w:rPr>
+        <w:rFonts w:ascii="Symbol" w:hAnsi="Symbol" w:hint="default"/>
+      </w:rPr>
+    </w:lvl>
+    <w:lvl w:ilvl="1" w:tplc="04090003" w:tentative="1">
+      <w:start w:val="1"/>
+      <w:numFmt w:val="bullet"/>
+      <w:lvlText w:val="o"/>
+      <w:lvlJc w:val="left"/>
+      <w:pPr>
+        <w:ind w:left="1440" w:hanging="360"/>
+      </w:pPr>
+      <w:rPr>
+        <w:rFonts w:ascii="Courier New" w:hAnsi="Courier New" w:cs="Courier New" w:hint="default"/>
+      </w:rPr>
+    </w:lvl>
+    <w:lvl w:ilvl="2" w:tplc="04090005" w:tentative="1">
+      <w:start w:val="1"/>
+      <w:numFmt w:val="bullet"/>
+      <w:lvlText w:val=""/>
+      <w:lvlJc w:val="left"/>
+      <w:pPr>
+        <w:ind w:left="2160" w:hanging="360"/>
+      </w:pPr>
+      <w:rPr>
+        <w:rFonts w:ascii="Wingdings" w:hAnsi="Wingdings" w:hint="default"/>
+      </w:rPr>
+    </w:lvl>
+    <w:lvl w:ilvl="3" w:tplc="04090001" w:tentative="1">
+      <w:start w:val="1"/>
+      <w:numFmt w:val="bullet"/>
+      <w:lvlText w:val=""/>
+      <w:lvlJc w:val="left"/>
+      <w:pPr>
+        <w:ind w:left="2880" w:hanging="360"/>
+      </w:pPr>
+      <w:rPr>
+        <w:rFonts w:ascii="Symbol" w:hAnsi="Symbol" w:hint="default"/>
+      </w:rPr>
+    </w:lvl>
+    <w:lvl w:ilvl="4" w:tplc="04090003" w:tentative="1">
+      <w:start w:val="1"/>
+      <w:numFmt w:val="bullet"/>
+      <w:lvlText w:val="o"/>
+      <w:lvlJc w:val="left"/>
+      <w:pPr>
+        <w:ind w:left="3600" w:hanging="360"/>
+      </w:pPr>
+      <w:rPr>
+        <w:rFonts w:ascii="Courier New" w:hAnsi="Courier New" w:cs="Courier New" w:hint="default"/>
+      </w:rPr>
+    </w:lvl>
+    <w:lvl w:ilvl="5" w:tplc="04090005" w:tentative="1">
+      <w:start w:val="1"/>
+      <w:numFmt w:val="bullet"/>
+      <w:lvlText w:val=""/>
+      <w:lvlJc w:val="left"/>
+      <w:pPr>
+        <w:ind w:left="4320" w:hanging="360"/>
+      </w:pPr>
+      <w:rPr>
+        <w:rFonts w:ascii="Wingdings" w:hAnsi="Wingdings" w:hint="default"/>
+      </w:rPr>
+    </w:lvl>
+    <w:lvl w:ilvl="6" w:tplc="04090001" w:tentative="1">
+      <w:start w:val="1"/>
+      <w:numFmt w:val="bullet"/>
+      <w:lvlText w:val=""/>
+      <w:lvlJc w:val="left"/>
+      <w:pPr>
+        <w:ind w:left="5040" w:hanging="360"/>
+      </w:pPr>
+      <w:rPr>
+        <w:rFonts w:ascii="Symbol" w:hAnsi="Symbol" w:hint="default"/>
+      </w:rPr>
+    </w:lvl>
+    <w:lvl w:ilvl="7" w:tplc="04090003" w:tentative="1">
+      <w:start w:val="1"/>
+      <w:numFmt w:val="bullet"/>
+      <w:lvlText w:val="o"/>
+      <w:lvlJc w:val="left"/>
+      <w:pPr>
+        <w:ind w:left="5760" w:hanging="360"/>
+      </w:pPr>
+      <w:rPr>
+        <w:rFonts w:ascii="Courier New" w:hAnsi="Courier New" w:cs="Courier New" w:hint="default"/>
+      </w:rPr>
+    </w:lvl>
+    <w:lvl w:ilvl="8" w:tplc="04090005" w:tentative="1">
+      <w:start w:val="1"/>
+      <w:numFmt w:val="bullet"/>
+      <w:lvlText w:val=""/>
+      <w:lvlJc w:val="left"/>
+      <w:pPr>
+        <w:ind w:left="6480" w:hanging="360"/>
+      </w:pPr>
+      <w:rPr>
+        <w:rFonts w:ascii="Wingdings" w:hAnsi="Wingdings" w:hint="default"/>
+      </w:rPr>
+    </w:lvl>
+  </w:abstractNum>
+  <w:abstractNum w:abstractNumId="1" w15:restartNumberingAfterBreak="0">
+    <w:nsid w:val="4CDE16D6"/>
+    <w:multiLevelType w:val="multilevel"/>
+    <w:tmpl w:val="7D269C58"/>
+    <w:lvl w:ilvl="0">
+      <w:start w:val="1"/>
+      <w:numFmt w:val="bullet"/>
+      <w:lvlText w:val=""/>
+      <w:lvlJc w:val="left"/>
+      <w:pPr>
+        <w:tabs>
+          <w:tab w:val="num" w:pos="720"/>
+        </w:tabs>
+        <w:ind w:left="720" w:hanging="360"/>
+      </w:pPr>
+      <w:rPr>
+        <w:rFonts w:ascii="Symbol" w:hAnsi="Symbol" w:hint="default"/>
+        <w:sz w:val="20"/>
+      </w:rPr>
+    </w:lvl>
+    <w:lvl w:ilvl="1" w:tentative="1">
+      <w:start w:val="1"/>
+      <w:numFmt w:val="bullet"/>
+      <w:lvlText w:val="o"/>
+      <w:lvlJc w:val="left"/>
+      <w:pPr>
+        <w:tabs>
+          <w:tab w:val="num" w:pos="1440"/>
+        </w:tabs>
+        <w:ind w:left="1440" w:hanging="360"/>
+      </w:pPr>
+      <w:rPr>
+        <w:rFonts w:ascii="Courier New" w:hAnsi="Courier New" w:hint="default"/>
+        <w:sz w:val="20"/>
+      </w:rPr>
+    </w:lvl>
+    <w:lvl w:ilvl="2" w:tentative="1">
+      <w:start w:val="1"/>
+      <w:numFmt w:val="bullet"/>
+      <w:lvlText w:val=""/>
+      <w:lvlJc w:val="left"/>
+      <w:pPr>
+        <w:tabs>
+          <w:tab w:val="num" w:pos="2160"/>
+        </w:tabs>
+        <w:ind w:left="2160" w:hanging="360"/>
+      </w:pPr>
+      <w:rPr>
+        <w:rFonts w:ascii="Wingdings" w:hAnsi="Wingdings" w:hint="default"/>
+        <w:sz w:val="20"/>
+      </w:rPr>
+    </w:lvl>
+    <w:lvl w:ilvl="3" w:tentative="1">
+      <w:start w:val="1"/>
+      <w:numFmt w:val="bullet"/>
+      <w:lvlText w:val=""/>
+      <w:lvlJc w:val="left"/>
+      <w:pPr>
+        <w:tabs>
+          <w:tab w:val="num" w:pos="2880"/>
+        </w:tabs>
+        <w:ind w:left="2880" w:hanging="360"/>
+      </w:pPr>
+      <w:rPr>
+        <w:rFonts w:ascii="Wingdings" w:hAnsi="Wingdings" w:hint="default"/>
+        <w:sz w:val="20"/>
+      </w:rPr>
+    </w:lvl>
+    <w:lvl w:ilvl="4" w:tentative="1">
+      <w:start w:val="1"/>
+      <w:numFmt w:val="bullet"/>
+      <w:lvlText w:val=""/>
+      <w:lvlJc w:val="left"/>
+      <w:pPr>
+        <w:tabs>
+          <w:tab w:val="num" w:pos="3600"/>
+        </w:tabs>
+        <w:ind w:left="3600" w:hanging="360"/>
+      </w:pPr>
+      <w:rPr>
+        <w:rFonts w:ascii="Wingdings" w:hAnsi="Wingdings" w:hint="default"/>
+        <w:sz w:val="20"/>
+      </w:rPr>
+    </w:lvl>
+    <w:lvl w:ilvl="5" w:tentative="1">
+      <w:start w:val="1"/>
+      <w:numFmt w:val="bullet"/>
+      <w:lvlText w:val=""/>
+      <w:lvlJc w:val="left"/>
+      <w:pPr>
+        <w:tabs>
+          <w:tab w:val="num" w:pos="4320"/>
+        </w:tabs>
+        <w:ind w:left="4320" w:hanging="360"/>
+      </w:pPr>
+      <w:rPr>
+        <w:rFonts w:ascii="Wingdings" w:hAnsi="Wingdings" w:hint="default"/>
+        <w:sz w:val="20"/>
+      </w:rPr>
+    </w:lvl>
+    <w:lvl w:ilvl="6" w:tentative="1">
+      <w:start w:val="1"/>
+      <w:numFmt w:val="bullet"/>
+      <w:lvlText w:val=""/>
+      <w:lvlJc w:val="left"/>
+      <w:pPr>
+        <w:tabs>
+          <w:tab w:val="num" w:pos="5040"/>
+        </w:tabs>
+        <w:ind w:left="5040" w:hanging="360"/>
+      </w:pPr>
+      <w:rPr>
+        <w:rFonts w:ascii="Wingdings" w:hAnsi="Wingdings" w:hint="default"/>
+        <w:sz w:val="20"/>
+      </w:rPr>
+    </w:lvl>
+    <w:lvl w:ilvl="7" w:tentative="1">
+      <w:start w:val="1"/>
+      <w:numFmt w:val="bullet"/>
+      <w:lvlText w:val=""/>
+      <w:lvlJc w:val="left"/>
+      <w:pPr>
+        <w:tabs>
+          <w:tab w:val="num" w:pos="5760"/>
+        </w:tabs>
+        <w:ind w:left="5760" w:hanging="360"/>
+      </w:pPr>
+      <w:rPr>
+        <w:rFonts w:ascii="Wingdings" w:hAnsi="Wingdings" w:hint="default"/>
+        <w:sz w:val="20"/>
+      </w:rPr>
+    </w:lvl>
+    <w:lvl w:ilvl="8" w:tentative="1">
+      <w:start w:val="1"/>
+      <w:numFmt w:val="bullet"/>
+      <w:lvlText w:val=""/>
+      <w:lvlJc w:val="left"/>
+      <w:pPr>
+        <w:tabs>
+          <w:tab w:val="num" w:pos="6480"/>
+        </w:tabs>
+        <w:ind w:left="6480" w:hanging="360"/>
+      </w:pPr>
+      <w:rPr>
+        <w:rFonts w:ascii="Wingdings" w:hAnsi="Wingdings" w:hint="default"/>
+        <w:sz w:val="20"/>
+      </w:rPr>
+    </w:lvl>
+  </w:abstractNum>
+  <w:abstractNum w:abstractNumId="2" w15:restartNumberingAfterBreak="0">
     <w:nsid w:val="54080E7A"/>
     <w:multiLevelType w:val="multilevel"/>
     <w:tmpl w:val="1C50B22E"/>
@@ -2598,7 +3262,7 @@
       </w:rPr>
     </w:lvl>
   </w:abstractNum>
-  <w:abstractNum w:abstractNumId="1" w15:restartNumberingAfterBreak="0">
+  <w:abstractNum w:abstractNumId="3" w15:restartNumberingAfterBreak="0">
     <w:nsid w:val="59501517"/>
     <w:multiLevelType w:val="multilevel"/>
     <w:tmpl w:val="6A2A27E8"/>
@@ -2747,7 +3411,7 @@
       </w:rPr>
     </w:lvl>
   </w:abstractNum>
-  <w:abstractNum w:abstractNumId="2" w15:restartNumberingAfterBreak="0">
+  <w:abstractNum w:abstractNumId="4" w15:restartNumberingAfterBreak="0">
     <w:nsid w:val="71227492"/>
     <w:multiLevelType w:val="multilevel"/>
     <w:tmpl w:val="8CD89E46"/>
@@ -2896,7 +3560,7 @@
       </w:rPr>
     </w:lvl>
   </w:abstractNum>
-  <w:abstractNum w:abstractNumId="3" w15:restartNumberingAfterBreak="0">
+  <w:abstractNum w:abstractNumId="5" w15:restartNumberingAfterBreak="0">
     <w:nsid w:val="7A2701CE"/>
     <w:multiLevelType w:val="multilevel"/>
     <w:tmpl w:val="D3ECB68C"/>
@@ -3045,7 +3709,7 @@
       </w:rPr>
     </w:lvl>
   </w:abstractNum>
-  <w:abstractNum w:abstractNumId="4" w15:restartNumberingAfterBreak="0">
+  <w:abstractNum w:abstractNumId="6" w15:restartNumberingAfterBreak="0">
     <w:nsid w:val="7B2F0CFE"/>
     <w:multiLevelType w:val="multilevel"/>
     <w:tmpl w:val="427CFF9A"/>
@@ -3195,19 +3859,25 @@
     </w:lvl>
   </w:abstractNum>
   <w:num w:numId="1" w16cid:durableId="532689963">
-    <w:abstractNumId w:val="0"/>
+    <w:abstractNumId w:val="2"/>
   </w:num>
   <w:num w:numId="2" w16cid:durableId="788819413">
-    <w:abstractNumId w:val="2"/>
+    <w:abstractNumId w:val="4"/>
   </w:num>
   <w:num w:numId="3" w16cid:durableId="757408913">
+    <w:abstractNumId w:val="3"/>
+  </w:num>
+  <w:num w:numId="4" w16cid:durableId="689766766">
+    <w:abstractNumId w:val="6"/>
+  </w:num>
+  <w:num w:numId="5" w16cid:durableId="1334717988">
+    <w:abstractNumId w:val="5"/>
+  </w:num>
+  <w:num w:numId="6" w16cid:durableId="698967065">
     <w:abstractNumId w:val="1"/>
   </w:num>
-  <w:num w:numId="4" w16cid:durableId="689766766">
-    <w:abstractNumId w:val="4"/>
-  </w:num>
-  <w:num w:numId="5" w16cid:durableId="1334717988">
-    <w:abstractNumId w:val="3"/>
+  <w:num w:numId="7" w16cid:durableId="1472093861">
+    <w:abstractNumId w:val="0"/>
   </w:num>
 </w:numbering>
 </file>

</xml_diff>

<commit_message>
Wiring in MediatR and the validation pipeline
</commit_message>
<xml_diff>
--- a/Documents/Tender Management API Backend – Technical Specification and Development Guide.docx
+++ b/Documents/Tender Management API Backend – Technical Specification and Development Guide.docx
@@ -2793,8 +2793,1015 @@
       <w:pPr>
         <w:rPr>
           <w:rFonts w:ascii="Segoe UI" w:hAnsi="Segoe UI" w:cs="Segoe UI"/>
-        </w:rPr>
-      </w:pPr>
+          <w:b/>
+          <w:bCs/>
+          <w:sz w:val="28"/>
+          <w:szCs w:val="28"/>
+        </w:rPr>
+      </w:pPr>
+      <w:r>
+        <w:rPr>
+          <w:rFonts w:ascii="Segoe UI" w:hAnsi="Segoe UI" w:cs="Segoe UI"/>
+          <w:b/>
+          <w:bCs/>
+          <w:sz w:val="28"/>
+          <w:szCs w:val="28"/>
+        </w:rPr>
+        <w:t>Adding the persistence contracts</w:t>
+      </w:r>
+    </w:p>
+    <w:p>
+      <w:pPr>
+        <w:rPr>
+          <w:rFonts w:ascii="Segoe UI" w:hAnsi="Segoe UI" w:cs="Segoe UI"/>
+        </w:rPr>
+      </w:pPr>
+      <w:r>
+        <w:rPr>
+          <w:rFonts w:ascii="Segoe UI" w:hAnsi="Segoe UI" w:cs="Segoe UI"/>
+        </w:rPr>
+        <w:t xml:space="preserve">After the database and </w:t>
+      </w:r>
+      <w:proofErr w:type="spellStart"/>
+      <w:r>
+        <w:rPr>
+          <w:rFonts w:ascii="Segoe UI" w:hAnsi="Segoe UI" w:cs="Segoe UI"/>
+        </w:rPr>
+        <w:t>TenderDbContext</w:t>
+      </w:r>
+      <w:proofErr w:type="spellEnd"/>
+      <w:r>
+        <w:rPr>
+          <w:rFonts w:ascii="Segoe UI" w:hAnsi="Segoe UI" w:cs="Segoe UI"/>
+        </w:rPr>
+        <w:t xml:space="preserve"> were in place, we paused before touching more Entity Framework code. Instead, we wrote four very small interfaces:</w:t>
+      </w:r>
+    </w:p>
+    <w:p>
+      <w:pPr>
+        <w:numPr>
+          <w:ilvl w:val="0"/>
+          <w:numId w:val="8"/>
+        </w:numPr>
+        <w:rPr>
+          <w:rFonts w:ascii="Segoe UI" w:hAnsi="Segoe UI" w:cs="Segoe UI"/>
+        </w:rPr>
+      </w:pPr>
+      <w:proofErr w:type="spellStart"/>
+      <w:r>
+        <w:rPr>
+          <w:rFonts w:ascii="Segoe UI" w:hAnsi="Segoe UI" w:cs="Segoe UI"/>
+        </w:rPr>
+        <w:t>IUnitOfWork</w:t>
+      </w:r>
+      <w:proofErr w:type="spellEnd"/>
+      <w:r>
+        <w:rPr>
+          <w:rFonts w:ascii="Segoe UI" w:hAnsi="Segoe UI" w:cs="Segoe UI"/>
+        </w:rPr>
+        <w:t xml:space="preserve"> – one method, </w:t>
+      </w:r>
+      <w:proofErr w:type="spellStart"/>
+      <w:r>
+        <w:rPr>
+          <w:rFonts w:ascii="Segoe UI" w:hAnsi="Segoe UI" w:cs="Segoe UI"/>
+        </w:rPr>
+        <w:t>SaveChangesAsync</w:t>
+      </w:r>
+      <w:proofErr w:type="spellEnd"/>
+      <w:r>
+        <w:rPr>
+          <w:rFonts w:ascii="Segoe UI" w:hAnsi="Segoe UI" w:cs="Segoe UI"/>
+        </w:rPr>
+        <w:t>, so the application can say “commit everything now” without knowing how that happens.</w:t>
+      </w:r>
+    </w:p>
+    <w:p>
+      <w:pPr>
+        <w:numPr>
+          <w:ilvl w:val="0"/>
+          <w:numId w:val="8"/>
+        </w:numPr>
+        <w:rPr>
+          <w:rFonts w:ascii="Segoe UI" w:hAnsi="Segoe UI" w:cs="Segoe UI"/>
+        </w:rPr>
+      </w:pPr>
+      <w:proofErr w:type="spellStart"/>
+      <w:r>
+        <w:rPr>
+          <w:rFonts w:ascii="Segoe UI" w:hAnsi="Segoe UI" w:cs="Segoe UI"/>
+        </w:rPr>
+        <w:t>ITenderRepository</w:t>
+      </w:r>
+      <w:proofErr w:type="spellEnd"/>
+      <w:r>
+        <w:rPr>
+          <w:rFonts w:ascii="Segoe UI" w:hAnsi="Segoe UI" w:cs="Segoe UI"/>
+        </w:rPr>
+        <w:t xml:space="preserve">, </w:t>
+      </w:r>
+      <w:proofErr w:type="spellStart"/>
+      <w:r>
+        <w:rPr>
+          <w:rFonts w:ascii="Segoe UI" w:hAnsi="Segoe UI" w:cs="Segoe UI"/>
+        </w:rPr>
+        <w:t>IBidRepository</w:t>
+      </w:r>
+      <w:proofErr w:type="spellEnd"/>
+      <w:r>
+        <w:rPr>
+          <w:rFonts w:ascii="Segoe UI" w:hAnsi="Segoe UI" w:cs="Segoe UI"/>
+        </w:rPr>
+        <w:t xml:space="preserve">, </w:t>
+      </w:r>
+      <w:proofErr w:type="spellStart"/>
+      <w:r>
+        <w:rPr>
+          <w:rFonts w:ascii="Segoe UI" w:hAnsi="Segoe UI" w:cs="Segoe UI"/>
+        </w:rPr>
+        <w:t>IVendorRepository</w:t>
+      </w:r>
+      <w:proofErr w:type="spellEnd"/>
+      <w:r>
+        <w:rPr>
+          <w:rFonts w:ascii="Segoe UI" w:hAnsi="Segoe UI" w:cs="Segoe UI"/>
+        </w:rPr>
+        <w:t xml:space="preserve"> – each offers three basic actions: add, get by ID, and delete.</w:t>
+      </w:r>
+    </w:p>
+    <w:p>
+      <w:pPr>
+        <w:rPr>
+          <w:rFonts w:ascii="Segoe UI" w:hAnsi="Segoe UI" w:cs="Segoe UI"/>
+        </w:rPr>
+      </w:pPr>
+      <w:r>
+        <w:rPr>
+          <w:rFonts w:ascii="Segoe UI" w:hAnsi="Segoe UI" w:cs="Segoe UI"/>
+        </w:rPr>
+        <w:t>These files sit in the Domain layer and contain no EF-Core types or SQL details. They are just contracts—promises—that other code can rely on.</w:t>
+      </w:r>
+    </w:p>
+    <w:p>
+      <w:pPr>
+        <w:rPr>
+          <w:rFonts w:ascii="Segoe UI" w:hAnsi="Segoe UI" w:cs="Segoe UI"/>
+        </w:rPr>
+      </w:pPr>
+      <w:r>
+        <w:rPr>
+          <w:rFonts w:ascii="Segoe UI" w:hAnsi="Segoe UI" w:cs="Segoe UI"/>
+        </w:rPr>
+        <w:t xml:space="preserve">Why </w:t>
+      </w:r>
+      <w:proofErr w:type="gramStart"/>
+      <w:r>
+        <w:rPr>
+          <w:rFonts w:ascii="Segoe UI" w:hAnsi="Segoe UI" w:cs="Segoe UI"/>
+        </w:rPr>
+        <w:t>this matters</w:t>
+      </w:r>
+      <w:proofErr w:type="gramEnd"/>
+    </w:p>
+    <w:p>
+      <w:pPr>
+        <w:numPr>
+          <w:ilvl w:val="0"/>
+          <w:numId w:val="9"/>
+        </w:numPr>
+        <w:rPr>
+          <w:rFonts w:ascii="Segoe UI" w:hAnsi="Segoe UI" w:cs="Segoe UI"/>
+        </w:rPr>
+      </w:pPr>
+      <w:r>
+        <w:rPr>
+          <w:rFonts w:ascii="Segoe UI" w:hAnsi="Segoe UI" w:cs="Segoe UI"/>
+        </w:rPr>
+        <w:t>Keeps layers clean</w:t>
+      </w:r>
+      <w:r>
+        <w:rPr>
+          <w:rFonts w:ascii="Segoe UI" w:hAnsi="Segoe UI" w:cs="Segoe UI"/>
+        </w:rPr>
+        <w:br/>
+        <w:t>The Application layer now talks only to interfaces. It does not care whether the data ends up in SQL Server, a NoSQL store, or a mock list in a unit test.</w:t>
+      </w:r>
+    </w:p>
+    <w:p>
+      <w:pPr>
+        <w:numPr>
+          <w:ilvl w:val="0"/>
+          <w:numId w:val="9"/>
+        </w:numPr>
+        <w:rPr>
+          <w:rFonts w:ascii="Segoe UI" w:hAnsi="Segoe UI" w:cs="Segoe UI"/>
+        </w:rPr>
+      </w:pPr>
+      <w:r>
+        <w:rPr>
+          <w:rFonts w:ascii="Segoe UI" w:hAnsi="Segoe UI" w:cs="Segoe UI"/>
+        </w:rPr>
+        <w:t>Makes testing easy</w:t>
+      </w:r>
+      <w:r>
+        <w:rPr>
+          <w:rFonts w:ascii="Segoe UI" w:hAnsi="Segoe UI" w:cs="Segoe UI"/>
+        </w:rPr>
+        <w:br/>
+        <w:t>Because the contracts are so small, a unit test can hand-roll a fake repository in a few lines and run business rules without starting a database.</w:t>
+      </w:r>
+    </w:p>
+    <w:p>
+      <w:pPr>
+        <w:numPr>
+          <w:ilvl w:val="0"/>
+          <w:numId w:val="9"/>
+        </w:numPr>
+        <w:rPr>
+          <w:rFonts w:ascii="Segoe UI" w:hAnsi="Segoe UI" w:cs="Segoe UI"/>
+        </w:rPr>
+      </w:pPr>
+      <w:r>
+        <w:rPr>
+          <w:rFonts w:ascii="Segoe UI" w:hAnsi="Segoe UI" w:cs="Segoe UI"/>
+        </w:rPr>
+        <w:t>Protects us from change</w:t>
+      </w:r>
+      <w:r>
+        <w:rPr>
+          <w:rFonts w:ascii="Segoe UI" w:hAnsi="Segoe UI" w:cs="Segoe UI"/>
+        </w:rPr>
+        <w:br/>
+        <w:t xml:space="preserve">If we later move bids to their own micro-service or add caching, we will swap only the </w:t>
+      </w:r>
+      <w:proofErr w:type="gramStart"/>
+      <w:r>
+        <w:rPr>
+          <w:rFonts w:ascii="Segoe UI" w:hAnsi="Segoe UI" w:cs="Segoe UI"/>
+        </w:rPr>
+        <w:t>Infrastructure</w:t>
+      </w:r>
+      <w:proofErr w:type="gramEnd"/>
+      <w:r>
+        <w:rPr>
+          <w:rFonts w:ascii="Segoe UI" w:hAnsi="Segoe UI" w:cs="Segoe UI"/>
+        </w:rPr>
+        <w:t xml:space="preserve"> code. The rest of the system keeps compiling because it still sees the same interfaces.</w:t>
+      </w:r>
+    </w:p>
+    <w:p>
+      <w:pPr>
+        <w:numPr>
+          <w:ilvl w:val="0"/>
+          <w:numId w:val="9"/>
+        </w:numPr>
+        <w:rPr>
+          <w:rFonts w:ascii="Segoe UI" w:hAnsi="Segoe UI" w:cs="Segoe UI"/>
+        </w:rPr>
+      </w:pPr>
+      <w:r>
+        <w:rPr>
+          <w:rFonts w:ascii="Segoe UI" w:hAnsi="Segoe UI" w:cs="Segoe UI"/>
+        </w:rPr>
+        <w:lastRenderedPageBreak/>
+        <w:t>Gives one place to commit work</w:t>
+      </w:r>
+      <w:r>
+        <w:rPr>
+          <w:rFonts w:ascii="Segoe UI" w:hAnsi="Segoe UI" w:cs="Segoe UI"/>
+        </w:rPr>
+        <w:br/>
+        <w:t xml:space="preserve">With </w:t>
+      </w:r>
+      <w:proofErr w:type="spellStart"/>
+      <w:r>
+        <w:rPr>
+          <w:rFonts w:ascii="Segoe UI" w:hAnsi="Segoe UI" w:cs="Segoe UI"/>
+        </w:rPr>
+        <w:t>IUnitOfWork</w:t>
+      </w:r>
+      <w:proofErr w:type="spellEnd"/>
+      <w:r>
+        <w:rPr>
+          <w:rFonts w:ascii="Segoe UI" w:hAnsi="Segoe UI" w:cs="Segoe UI"/>
+        </w:rPr>
+        <w:t>, many changes—like adding a tender and its first bid—can be saved together. That single call will become one SQL transaction in the EF implementation.</w:t>
+      </w:r>
+    </w:p>
+    <w:p>
+      <w:pPr>
+        <w:rPr>
+          <w:rFonts w:ascii="Segoe UI" w:hAnsi="Segoe UI" w:cs="Segoe UI"/>
+        </w:rPr>
+      </w:pPr>
+      <w:r>
+        <w:rPr>
+          <w:rFonts w:ascii="Segoe UI" w:hAnsi="Segoe UI" w:cs="Segoe UI"/>
+        </w:rPr>
+        <w:t>By creating these contracts first, we drew a clear line between “what the application needs” and “how the database works.” All future command handlers, validators, and controllers can now write against that line, and the concrete EF repositories can be plugged in next without disturbing higher layers.</w:t>
+      </w:r>
+    </w:p>
+    <w:p>
+      <w:pPr>
+        <w:rPr>
+          <w:rFonts w:ascii="Segoe UI" w:hAnsi="Segoe UI" w:cs="Segoe UI"/>
+          <w:b/>
+          <w:bCs/>
+          <w:sz w:val="28"/>
+          <w:szCs w:val="28"/>
+        </w:rPr>
+      </w:pPr>
+      <w:r>
+        <w:rPr>
+          <w:rFonts w:ascii="Segoe UI" w:hAnsi="Segoe UI" w:cs="Segoe UI"/>
+          <w:b/>
+          <w:bCs/>
+          <w:sz w:val="28"/>
+          <w:szCs w:val="28"/>
+        </w:rPr>
+        <w:t xml:space="preserve">Wiring in </w:t>
+      </w:r>
+      <w:proofErr w:type="spellStart"/>
+      <w:r>
+        <w:rPr>
+          <w:rFonts w:ascii="Segoe UI" w:hAnsi="Segoe UI" w:cs="Segoe UI"/>
+          <w:b/>
+          <w:bCs/>
+          <w:sz w:val="28"/>
+          <w:szCs w:val="28"/>
+        </w:rPr>
+        <w:t>MediatR</w:t>
+      </w:r>
+      <w:proofErr w:type="spellEnd"/>
+      <w:r>
+        <w:rPr>
+          <w:rFonts w:ascii="Segoe UI" w:hAnsi="Segoe UI" w:cs="Segoe UI"/>
+          <w:b/>
+          <w:bCs/>
+          <w:sz w:val="28"/>
+          <w:szCs w:val="28"/>
+        </w:rPr>
+        <w:t xml:space="preserve"> and the validation pipeline</w:t>
+      </w:r>
+    </w:p>
+    <w:p>
+      <w:pPr>
+        <w:rPr>
+          <w:rFonts w:ascii="Segoe UI" w:hAnsi="Segoe UI" w:cs="Segoe UI"/>
+        </w:rPr>
+      </w:pPr>
+      <w:r>
+        <w:rPr>
+          <w:rFonts w:ascii="Segoe UI" w:hAnsi="Segoe UI" w:cs="Segoe UI"/>
+        </w:rPr>
+        <w:t>After the repositories were in place the API still lacked a formal way to run business logic and validate input without bloating controllers.</w:t>
+      </w:r>
+      <w:r>
+        <w:rPr>
+          <w:rFonts w:ascii="Segoe UI" w:hAnsi="Segoe UI" w:cs="Segoe UI"/>
+        </w:rPr>
+        <w:br/>
+        <w:t xml:space="preserve">To solve that we introduced </w:t>
+      </w:r>
+      <w:proofErr w:type="spellStart"/>
+      <w:r>
+        <w:rPr>
+          <w:rFonts w:ascii="Segoe UI" w:hAnsi="Segoe UI" w:cs="Segoe UI"/>
+        </w:rPr>
+        <w:t>MediatR</w:t>
+      </w:r>
+      <w:proofErr w:type="spellEnd"/>
+      <w:r>
+        <w:rPr>
+          <w:rFonts w:ascii="Segoe UI" w:hAnsi="Segoe UI" w:cs="Segoe UI"/>
+        </w:rPr>
+        <w:t xml:space="preserve"> and </w:t>
+      </w:r>
+      <w:proofErr w:type="spellStart"/>
+      <w:r>
+        <w:rPr>
+          <w:rFonts w:ascii="Segoe UI" w:hAnsi="Segoe UI" w:cs="Segoe UI"/>
+        </w:rPr>
+        <w:t>FluentValidation</w:t>
+      </w:r>
+      <w:proofErr w:type="spellEnd"/>
+      <w:r>
+        <w:rPr>
+          <w:rFonts w:ascii="Segoe UI" w:hAnsi="Segoe UI" w:cs="Segoe UI"/>
+        </w:rPr>
+        <w:t xml:space="preserve"> in a single, cohesive step.</w:t>
+      </w:r>
+    </w:p>
+    <w:p>
+      <w:pPr>
+        <w:rPr>
+          <w:rFonts w:ascii="Segoe UI" w:hAnsi="Segoe UI" w:cs="Segoe UI"/>
+        </w:rPr>
+      </w:pPr>
+      <w:r>
+        <w:rPr>
+          <w:rFonts w:ascii="Segoe UI" w:hAnsi="Segoe UI" w:cs="Segoe UI"/>
+        </w:rPr>
+        <w:t>What we added</w:t>
+      </w:r>
+    </w:p>
+    <w:p>
+      <w:pPr>
+        <w:numPr>
+          <w:ilvl w:val="0"/>
+          <w:numId w:val="10"/>
+        </w:numPr>
+        <w:rPr>
+          <w:rFonts w:ascii="Segoe UI" w:hAnsi="Segoe UI" w:cs="Segoe UI"/>
+        </w:rPr>
+      </w:pPr>
+      <w:proofErr w:type="spellStart"/>
+      <w:r>
+        <w:rPr>
+          <w:rFonts w:ascii="Segoe UI" w:hAnsi="Segoe UI" w:cs="Segoe UI"/>
+        </w:rPr>
+        <w:t>AssemblyMarker</w:t>
+      </w:r>
+      <w:proofErr w:type="spellEnd"/>
+      <w:r>
+        <w:rPr>
+          <w:rFonts w:ascii="Segoe UI" w:hAnsi="Segoe UI" w:cs="Segoe UI"/>
+        </w:rPr>
+        <w:t xml:space="preserve"> class – a tiny, non-static type that simply lets </w:t>
+      </w:r>
+      <w:proofErr w:type="spellStart"/>
+      <w:r>
+        <w:rPr>
+          <w:rFonts w:ascii="Segoe UI" w:hAnsi="Segoe UI" w:cs="Segoe UI"/>
+        </w:rPr>
+        <w:t>MediatR</w:t>
+      </w:r>
+      <w:proofErr w:type="spellEnd"/>
+      <w:r>
+        <w:rPr>
+          <w:rFonts w:ascii="Segoe UI" w:hAnsi="Segoe UI" w:cs="Segoe UI"/>
+        </w:rPr>
+        <w:t xml:space="preserve"> and </w:t>
+      </w:r>
+      <w:proofErr w:type="spellStart"/>
+      <w:r>
+        <w:rPr>
+          <w:rFonts w:ascii="Segoe UI" w:hAnsi="Segoe UI" w:cs="Segoe UI"/>
+        </w:rPr>
+        <w:t>FluentValidation</w:t>
+      </w:r>
+      <w:proofErr w:type="spellEnd"/>
+      <w:r>
+        <w:rPr>
+          <w:rFonts w:ascii="Segoe UI" w:hAnsi="Segoe UI" w:cs="Segoe UI"/>
+        </w:rPr>
+        <w:t xml:space="preserve"> locate the </w:t>
+      </w:r>
+      <w:proofErr w:type="spellStart"/>
+      <w:r>
+        <w:rPr>
+          <w:rFonts w:ascii="Segoe UI" w:hAnsi="Segoe UI" w:cs="Segoe UI"/>
+          <w:i/>
+          <w:iCs/>
+        </w:rPr>
+        <w:t>Tender.Application</w:t>
+      </w:r>
+      <w:proofErr w:type="spellEnd"/>
+      <w:r>
+        <w:rPr>
+          <w:rFonts w:ascii="Segoe UI" w:hAnsi="Segoe UI" w:cs="Segoe UI"/>
+        </w:rPr>
+        <w:t xml:space="preserve"> assembly at runtime.</w:t>
+      </w:r>
+    </w:p>
+    <w:p>
+      <w:pPr>
+        <w:numPr>
+          <w:ilvl w:val="0"/>
+          <w:numId w:val="10"/>
+        </w:numPr>
+        <w:rPr>
+          <w:rFonts w:ascii="Segoe UI" w:hAnsi="Segoe UI" w:cs="Segoe UI"/>
+        </w:rPr>
+      </w:pPr>
+      <w:proofErr w:type="spellStart"/>
+      <w:r>
+        <w:rPr>
+          <w:rFonts w:ascii="Segoe UI" w:hAnsi="Segoe UI" w:cs="Segoe UI"/>
+        </w:rPr>
+        <w:t>ValidationBehaviour</w:t>
+      </w:r>
+      <w:proofErr w:type="spellEnd"/>
+      <w:r>
+        <w:rPr>
+          <w:rFonts w:ascii="Segoe UI" w:hAnsi="Segoe UI" w:cs="Segoe UI"/>
+        </w:rPr>
+        <w:t>&lt;</w:t>
+      </w:r>
+      <w:proofErr w:type="spellStart"/>
+      <w:proofErr w:type="gramStart"/>
+      <w:r>
+        <w:rPr>
+          <w:rFonts w:ascii="Segoe UI" w:hAnsi="Segoe UI" w:cs="Segoe UI"/>
+        </w:rPr>
+        <w:t>TRequest,TResponse</w:t>
+      </w:r>
+      <w:proofErr w:type="spellEnd"/>
+      <w:proofErr w:type="gramEnd"/>
+      <w:r>
+        <w:rPr>
+          <w:rFonts w:ascii="Segoe UI" w:hAnsi="Segoe UI" w:cs="Segoe UI"/>
+        </w:rPr>
+        <w:t xml:space="preserve">&gt; – a pipeline </w:t>
+      </w:r>
+      <w:proofErr w:type="spellStart"/>
+      <w:r>
+        <w:rPr>
+          <w:rFonts w:ascii="Segoe UI" w:hAnsi="Segoe UI" w:cs="Segoe UI"/>
+        </w:rPr>
+        <w:t>behaviour</w:t>
+      </w:r>
+      <w:proofErr w:type="spellEnd"/>
+      <w:r>
+        <w:rPr>
+          <w:rFonts w:ascii="Segoe UI" w:hAnsi="Segoe UI" w:cs="Segoe UI"/>
+        </w:rPr>
+        <w:t xml:space="preserve"> that collects every </w:t>
+      </w:r>
+      <w:proofErr w:type="spellStart"/>
+      <w:r>
+        <w:rPr>
+          <w:rFonts w:ascii="Segoe UI" w:hAnsi="Segoe UI" w:cs="Segoe UI"/>
+        </w:rPr>
+        <w:t>IValidator</w:t>
+      </w:r>
+      <w:proofErr w:type="spellEnd"/>
+      <w:r>
+        <w:rPr>
+          <w:rFonts w:ascii="Segoe UI" w:hAnsi="Segoe UI" w:cs="Segoe UI"/>
+        </w:rPr>
+        <w:t>&lt;</w:t>
+      </w:r>
+      <w:proofErr w:type="spellStart"/>
+      <w:r>
+        <w:rPr>
+          <w:rFonts w:ascii="Segoe UI" w:hAnsi="Segoe UI" w:cs="Segoe UI"/>
+        </w:rPr>
+        <w:t>TRequest</w:t>
+      </w:r>
+      <w:proofErr w:type="spellEnd"/>
+      <w:r>
+        <w:rPr>
+          <w:rFonts w:ascii="Segoe UI" w:hAnsi="Segoe UI" w:cs="Segoe UI"/>
+        </w:rPr>
+        <w:t xml:space="preserve">&gt; and executes them before the handler runs. If any rule fails it throws a </w:t>
+      </w:r>
+      <w:proofErr w:type="spellStart"/>
+      <w:r>
+        <w:rPr>
+          <w:rFonts w:ascii="Segoe UI" w:hAnsi="Segoe UI" w:cs="Segoe UI"/>
+        </w:rPr>
+        <w:t>ValidationException</w:t>
+      </w:r>
+      <w:proofErr w:type="spellEnd"/>
+      <w:r>
+        <w:rPr>
+          <w:rFonts w:ascii="Segoe UI" w:hAnsi="Segoe UI" w:cs="Segoe UI"/>
+        </w:rPr>
+        <w:t>; the handler never fires.</w:t>
+      </w:r>
+    </w:p>
+    <w:p>
+      <w:pPr>
+        <w:numPr>
+          <w:ilvl w:val="0"/>
+          <w:numId w:val="10"/>
+        </w:numPr>
+        <w:rPr>
+          <w:rFonts w:ascii="Segoe UI" w:hAnsi="Segoe UI" w:cs="Segoe UI"/>
+        </w:rPr>
+      </w:pPr>
+      <w:r>
+        <w:rPr>
+          <w:rFonts w:ascii="Segoe UI" w:hAnsi="Segoe UI" w:cs="Segoe UI"/>
+        </w:rPr>
+        <w:t xml:space="preserve">Service-registrations in </w:t>
+      </w:r>
+      <w:proofErr w:type="spellStart"/>
+      <w:r>
+        <w:rPr>
+          <w:rFonts w:ascii="Segoe UI" w:hAnsi="Segoe UI" w:cs="Segoe UI"/>
+        </w:rPr>
+        <w:t>Program.cs</w:t>
+      </w:r>
+      <w:proofErr w:type="spellEnd"/>
+    </w:p>
+    <w:p>
+      <w:pPr>
+        <w:numPr>
+          <w:ilvl w:val="1"/>
+          <w:numId w:val="10"/>
+        </w:numPr>
+        <w:rPr>
+          <w:rFonts w:ascii="Segoe UI" w:hAnsi="Segoe UI" w:cs="Segoe UI"/>
+        </w:rPr>
+      </w:pPr>
+      <w:proofErr w:type="spellStart"/>
+      <w:proofErr w:type="gramStart"/>
+      <w:r>
+        <w:rPr>
+          <w:rFonts w:ascii="Segoe UI" w:hAnsi="Segoe UI" w:cs="Segoe UI"/>
+        </w:rPr>
+        <w:t>AddMediatR</w:t>
+      </w:r>
+      <w:proofErr w:type="spellEnd"/>
+      <w:r>
+        <w:rPr>
+          <w:rFonts w:ascii="Segoe UI" w:hAnsi="Segoe UI" w:cs="Segoe UI"/>
+        </w:rPr>
+        <w:t>(</w:t>
+      </w:r>
+      <w:proofErr w:type="spellStart"/>
+      <w:proofErr w:type="gramEnd"/>
+      <w:r>
+        <w:rPr>
+          <w:rFonts w:ascii="Segoe UI" w:hAnsi="Segoe UI" w:cs="Segoe UI"/>
+        </w:rPr>
+        <w:t>cfg</w:t>
+      </w:r>
+      <w:proofErr w:type="spellEnd"/>
+      <w:r>
+        <w:rPr>
+          <w:rFonts w:ascii="Segoe UI" w:hAnsi="Segoe UI" w:cs="Segoe UI"/>
+        </w:rPr>
+        <w:t xml:space="preserve"> =&gt; </w:t>
+      </w:r>
+      <w:proofErr w:type="spellStart"/>
+      <w:proofErr w:type="gramStart"/>
+      <w:r>
+        <w:rPr>
+          <w:rFonts w:ascii="Segoe UI" w:hAnsi="Segoe UI" w:cs="Segoe UI"/>
+        </w:rPr>
+        <w:t>cfg.RegisterServicesFromAssemblyContaining</w:t>
+      </w:r>
+      <w:proofErr w:type="spellEnd"/>
+      <w:proofErr w:type="gramEnd"/>
+      <w:r>
+        <w:rPr>
+          <w:rFonts w:ascii="Segoe UI" w:hAnsi="Segoe UI" w:cs="Segoe UI"/>
+        </w:rPr>
+        <w:t>&lt;</w:t>
+      </w:r>
+      <w:proofErr w:type="spellStart"/>
+      <w:r>
+        <w:rPr>
+          <w:rFonts w:ascii="Segoe UI" w:hAnsi="Segoe UI" w:cs="Segoe UI"/>
+        </w:rPr>
+        <w:t>AssemblyMarker</w:t>
+      </w:r>
+      <w:proofErr w:type="spellEnd"/>
+      <w:proofErr w:type="gramStart"/>
+      <w:r>
+        <w:rPr>
+          <w:rFonts w:ascii="Segoe UI" w:hAnsi="Segoe UI" w:cs="Segoe UI"/>
+        </w:rPr>
+        <w:t>&gt;(</w:t>
+      </w:r>
+      <w:proofErr w:type="gramEnd"/>
+      <w:r>
+        <w:rPr>
+          <w:rFonts w:ascii="Segoe UI" w:hAnsi="Segoe UI" w:cs="Segoe UI"/>
+        </w:rPr>
+        <w:t>));</w:t>
+      </w:r>
+    </w:p>
+    <w:p>
+      <w:pPr>
+        <w:numPr>
+          <w:ilvl w:val="1"/>
+          <w:numId w:val="10"/>
+        </w:numPr>
+        <w:rPr>
+          <w:rFonts w:ascii="Segoe UI" w:hAnsi="Segoe UI" w:cs="Segoe UI"/>
+        </w:rPr>
+      </w:pPr>
+      <w:proofErr w:type="spellStart"/>
+      <w:r>
+        <w:rPr>
+          <w:rFonts w:ascii="Segoe UI" w:hAnsi="Segoe UI" w:cs="Segoe UI"/>
+        </w:rPr>
+        <w:t>AddValidatorsFromAssemblyContaining</w:t>
+      </w:r>
+      <w:proofErr w:type="spellEnd"/>
+      <w:r>
+        <w:rPr>
+          <w:rFonts w:ascii="Segoe UI" w:hAnsi="Segoe UI" w:cs="Segoe UI"/>
+        </w:rPr>
+        <w:t>&lt;</w:t>
+      </w:r>
+      <w:proofErr w:type="spellStart"/>
+      <w:r>
+        <w:rPr>
+          <w:rFonts w:ascii="Segoe UI" w:hAnsi="Segoe UI" w:cs="Segoe UI"/>
+        </w:rPr>
+        <w:t>AssemblyMarker</w:t>
+      </w:r>
+      <w:proofErr w:type="spellEnd"/>
+      <w:proofErr w:type="gramStart"/>
+      <w:r>
+        <w:rPr>
+          <w:rFonts w:ascii="Segoe UI" w:hAnsi="Segoe UI" w:cs="Segoe UI"/>
+        </w:rPr>
+        <w:t>&gt;(</w:t>
+      </w:r>
+      <w:proofErr w:type="gramEnd"/>
+      <w:r>
+        <w:rPr>
+          <w:rFonts w:ascii="Segoe UI" w:hAnsi="Segoe UI" w:cs="Segoe UI"/>
+        </w:rPr>
+        <w:t>);</w:t>
+      </w:r>
+    </w:p>
+    <w:p>
+      <w:pPr>
+        <w:numPr>
+          <w:ilvl w:val="1"/>
+          <w:numId w:val="10"/>
+        </w:numPr>
+        <w:rPr>
+          <w:rFonts w:ascii="Segoe UI" w:hAnsi="Segoe UI" w:cs="Segoe UI"/>
+        </w:rPr>
+      </w:pPr>
+      <w:proofErr w:type="spellStart"/>
+      <w:r>
+        <w:rPr>
+          <w:rFonts w:ascii="Segoe UI" w:hAnsi="Segoe UI" w:cs="Segoe UI"/>
+        </w:rPr>
+        <w:t>AddTransient</w:t>
+      </w:r>
+      <w:proofErr w:type="spellEnd"/>
+      <w:r>
+        <w:rPr>
+          <w:rFonts w:ascii="Segoe UI" w:hAnsi="Segoe UI" w:cs="Segoe UI"/>
+        </w:rPr>
+        <w:t>(</w:t>
+      </w:r>
+      <w:proofErr w:type="spellStart"/>
+      <w:proofErr w:type="gramStart"/>
+      <w:r>
+        <w:rPr>
+          <w:rFonts w:ascii="Segoe UI" w:hAnsi="Segoe UI" w:cs="Segoe UI"/>
+        </w:rPr>
+        <w:t>typeof</w:t>
+      </w:r>
+      <w:proofErr w:type="spellEnd"/>
+      <w:r>
+        <w:rPr>
+          <w:rFonts w:ascii="Segoe UI" w:hAnsi="Segoe UI" w:cs="Segoe UI"/>
+        </w:rPr>
+        <w:t>(</w:t>
+      </w:r>
+      <w:proofErr w:type="spellStart"/>
+      <w:proofErr w:type="gramEnd"/>
+      <w:r>
+        <w:rPr>
+          <w:rFonts w:ascii="Segoe UI" w:hAnsi="Segoe UI" w:cs="Segoe UI"/>
+        </w:rPr>
+        <w:t>IPipelineBehavior</w:t>
+      </w:r>
+      <w:proofErr w:type="spellEnd"/>
+      <w:r>
+        <w:rPr>
+          <w:rFonts w:ascii="Segoe UI" w:hAnsi="Segoe UI" w:cs="Segoe UI"/>
+        </w:rPr>
+        <w:t xml:space="preserve">&lt;,&gt;), </w:t>
+      </w:r>
+      <w:proofErr w:type="spellStart"/>
+      <w:proofErr w:type="gramStart"/>
+      <w:r>
+        <w:rPr>
+          <w:rFonts w:ascii="Segoe UI" w:hAnsi="Segoe UI" w:cs="Segoe UI"/>
+        </w:rPr>
+        <w:t>typeof</w:t>
+      </w:r>
+      <w:proofErr w:type="spellEnd"/>
+      <w:r>
+        <w:rPr>
+          <w:rFonts w:ascii="Segoe UI" w:hAnsi="Segoe UI" w:cs="Segoe UI"/>
+        </w:rPr>
+        <w:t>(</w:t>
+      </w:r>
+      <w:proofErr w:type="spellStart"/>
+      <w:proofErr w:type="gramEnd"/>
+      <w:r>
+        <w:rPr>
+          <w:rFonts w:ascii="Segoe UI" w:hAnsi="Segoe UI" w:cs="Segoe UI"/>
+        </w:rPr>
+        <w:t>ValidationBehaviour</w:t>
+      </w:r>
+      <w:proofErr w:type="spellEnd"/>
+      <w:r>
+        <w:rPr>
+          <w:rFonts w:ascii="Segoe UI" w:hAnsi="Segoe UI" w:cs="Segoe UI"/>
+        </w:rPr>
+        <w:t>&lt;,&gt;));</w:t>
+      </w:r>
+    </w:p>
+    <w:p>
+      <w:pPr>
+        <w:rPr>
+          <w:rFonts w:ascii="Segoe UI" w:hAnsi="Segoe UI" w:cs="Segoe UI"/>
+        </w:rPr>
+      </w:pPr>
+      <w:r>
+        <w:rPr>
+          <w:rFonts w:ascii="Segoe UI" w:hAnsi="Segoe UI" w:cs="Segoe UI"/>
+        </w:rPr>
+        <w:t>Why we did it</w:t>
+      </w:r>
+    </w:p>
+    <w:p>
+      <w:pPr>
+        <w:numPr>
+          <w:ilvl w:val="0"/>
+          <w:numId w:val="11"/>
+        </w:numPr>
+        <w:rPr>
+          <w:rFonts w:ascii="Segoe UI" w:hAnsi="Segoe UI" w:cs="Segoe UI"/>
+        </w:rPr>
+      </w:pPr>
+      <w:r>
+        <w:rPr>
+          <w:rFonts w:ascii="Segoe UI" w:hAnsi="Segoe UI" w:cs="Segoe UI"/>
+        </w:rPr>
+        <w:t xml:space="preserve">Thin controllers, focused handlers – Controllers now pass incoming DTOs straight to </w:t>
+      </w:r>
+      <w:proofErr w:type="spellStart"/>
+      <w:r>
+        <w:rPr>
+          <w:rFonts w:ascii="Segoe UI" w:hAnsi="Segoe UI" w:cs="Segoe UI"/>
+        </w:rPr>
+        <w:t>MediatR</w:t>
+      </w:r>
+      <w:proofErr w:type="spellEnd"/>
+      <w:r>
+        <w:rPr>
+          <w:rFonts w:ascii="Segoe UI" w:hAnsi="Segoe UI" w:cs="Segoe UI"/>
+        </w:rPr>
+        <w:t>. Each use-case lives in its own handler, keeping HTTP plumbing away from business rules.</w:t>
+      </w:r>
+    </w:p>
+    <w:p>
+      <w:pPr>
+        <w:numPr>
+          <w:ilvl w:val="0"/>
+          <w:numId w:val="11"/>
+        </w:numPr>
+        <w:rPr>
+          <w:rFonts w:ascii="Segoe UI" w:hAnsi="Segoe UI" w:cs="Segoe UI"/>
+        </w:rPr>
+      </w:pPr>
+      <w:r>
+        <w:rPr>
+          <w:rFonts w:ascii="Segoe UI" w:hAnsi="Segoe UI" w:cs="Segoe UI"/>
+        </w:rPr>
+        <w:lastRenderedPageBreak/>
+        <w:t xml:space="preserve">Single validation gate – All validators execute in one predictable place. We never have to remember to call </w:t>
+      </w:r>
+      <w:proofErr w:type="gramStart"/>
+      <w:r>
+        <w:rPr>
+          <w:rFonts w:ascii="Segoe UI" w:hAnsi="Segoe UI" w:cs="Segoe UI"/>
+        </w:rPr>
+        <w:t>Validate(</w:t>
+      </w:r>
+      <w:proofErr w:type="gramEnd"/>
+      <w:r>
+        <w:rPr>
+          <w:rFonts w:ascii="Segoe UI" w:hAnsi="Segoe UI" w:cs="Segoe UI"/>
+        </w:rPr>
+        <w:t>) manually inside each handler.</w:t>
+      </w:r>
+    </w:p>
+    <w:p>
+      <w:pPr>
+        <w:numPr>
+          <w:ilvl w:val="0"/>
+          <w:numId w:val="11"/>
+        </w:numPr>
+        <w:rPr>
+          <w:rFonts w:ascii="Segoe UI" w:hAnsi="Segoe UI" w:cs="Segoe UI"/>
+        </w:rPr>
+      </w:pPr>
+      <w:r>
+        <w:rPr>
+          <w:rFonts w:ascii="Segoe UI" w:hAnsi="Segoe UI" w:cs="Segoe UI"/>
+        </w:rPr>
+        <w:t>Pluggable cross-cutting logic – The pipeline gives us a slot for logging, performance metrics, or transaction handling later, without touching a hundred handlers.</w:t>
+      </w:r>
+    </w:p>
+    <w:p>
+      <w:pPr>
+        <w:numPr>
+          <w:ilvl w:val="0"/>
+          <w:numId w:val="11"/>
+        </w:numPr>
+        <w:rPr>
+          <w:rFonts w:ascii="Segoe UI" w:hAnsi="Segoe UI" w:cs="Segoe UI"/>
+        </w:rPr>
+      </w:pPr>
+      <w:r>
+        <w:rPr>
+          <w:rFonts w:ascii="Segoe UI" w:hAnsi="Segoe UI" w:cs="Segoe UI"/>
+        </w:rPr>
+        <w:t xml:space="preserve">Future-proof registration – </w:t>
+      </w:r>
+      <w:proofErr w:type="spellStart"/>
+      <w:r>
+        <w:rPr>
+          <w:rFonts w:ascii="Segoe UI" w:hAnsi="Segoe UI" w:cs="Segoe UI"/>
+        </w:rPr>
+        <w:t>MediatR</w:t>
+      </w:r>
+      <w:proofErr w:type="spellEnd"/>
+      <w:r>
+        <w:rPr>
+          <w:rFonts w:ascii="Segoe UI" w:hAnsi="Segoe UI" w:cs="Segoe UI"/>
+        </w:rPr>
+        <w:t xml:space="preserve"> 12 changed its API; using the configuration delegate with </w:t>
+      </w:r>
+      <w:proofErr w:type="spellStart"/>
+      <w:r>
+        <w:rPr>
+          <w:rFonts w:ascii="Segoe UI" w:hAnsi="Segoe UI" w:cs="Segoe UI"/>
+        </w:rPr>
+        <w:t>RegisterServicesFromAssemblyContaining</w:t>
+      </w:r>
+      <w:proofErr w:type="spellEnd"/>
+      <w:r>
+        <w:rPr>
+          <w:rFonts w:ascii="Segoe UI" w:hAnsi="Segoe UI" w:cs="Segoe UI"/>
+        </w:rPr>
+        <w:t xml:space="preserve"> ensures our code compiles on current and future versions.</w:t>
+      </w:r>
+    </w:p>
+    <w:p>
+      <w:pPr>
+        <w:numPr>
+          <w:ilvl w:val="0"/>
+          <w:numId w:val="11"/>
+        </w:numPr>
+        <w:rPr>
+          <w:rFonts w:ascii="Segoe UI" w:hAnsi="Segoe UI" w:cs="Segoe UI"/>
+        </w:rPr>
+      </w:pPr>
+      <w:r>
+        <w:rPr>
+          <w:rFonts w:ascii="Segoe UI" w:hAnsi="Segoe UI" w:cs="Segoe UI"/>
+        </w:rPr>
+        <w:t xml:space="preserve">Testability – Because validation is detached, handler unit tests can focus on </w:t>
+      </w:r>
+      <w:proofErr w:type="spellStart"/>
+      <w:r>
+        <w:rPr>
+          <w:rFonts w:ascii="Segoe UI" w:hAnsi="Segoe UI" w:cs="Segoe UI"/>
+        </w:rPr>
+        <w:t>behaviour</w:t>
+      </w:r>
+      <w:proofErr w:type="spellEnd"/>
+      <w:r>
+        <w:rPr>
+          <w:rFonts w:ascii="Segoe UI" w:hAnsi="Segoe UI" w:cs="Segoe UI"/>
+        </w:rPr>
+        <w:t>, while validator tests focus on rules, keeping each test small and clear.</w:t>
+      </w:r>
+    </w:p>
+    <w:p>
+      <w:pPr>
+        <w:rPr>
+          <w:rFonts w:ascii="Segoe UI" w:hAnsi="Segoe UI" w:cs="Segoe UI"/>
+        </w:rPr>
+      </w:pPr>
+      <w:r>
+        <w:rPr>
+          <w:rFonts w:ascii="Segoe UI" w:hAnsi="Segoe UI" w:cs="Segoe UI"/>
+        </w:rPr>
+        <w:t xml:space="preserve">With </w:t>
+      </w:r>
+      <w:proofErr w:type="spellStart"/>
+      <w:r>
+        <w:rPr>
+          <w:rFonts w:ascii="Segoe UI" w:hAnsi="Segoe UI" w:cs="Segoe UI"/>
+        </w:rPr>
+        <w:t>MediatR</w:t>
+      </w:r>
+      <w:proofErr w:type="spellEnd"/>
+      <w:r>
+        <w:rPr>
+          <w:rFonts w:ascii="Segoe UI" w:hAnsi="Segoe UI" w:cs="Segoe UI"/>
+        </w:rPr>
+        <w:t xml:space="preserve"> and the validation pipeline in place the project now has a clean path from HTTP request → DTO → validation → handler → repositories → Unit of Work, all without leaking infrastructure details into higher layers.</w:t>
+      </w:r>
     </w:p>
     <w:p>
       <w:pPr>
@@ -2852,6 +3859,304 @@
 <file path=word/numbering.xml><?xml version="1.0" encoding="utf-8"?>
 <w:numbering xmlns:wpc="http://schemas.microsoft.com/office/word/2010/wordprocessingCanvas" xmlns:cx="http://schemas.microsoft.com/office/drawing/2014/chartex" xmlns:cx1="http://schemas.microsoft.com/office/drawing/2015/9/8/chartex" xmlns:cx2="http://schemas.microsoft.com/office/drawing/2015/10/21/chartex" xmlns:cx3="http://schemas.microsoft.com/office/drawing/2016/5/9/chartex" xmlns:cx4="http://schemas.microsoft.com/office/drawing/2016/5/10/chartex" xmlns:cx5="http://schemas.microsoft.com/office/drawing/2016/5/11/chartex" xmlns:cx6="http://schemas.microsoft.com/office/drawing/2016/5/12/chartex" xmlns:cx7="http://schemas.microsoft.com/office/drawing/2016/5/13/chartex" xmlns:cx8="http://schemas.microsoft.com/office/drawing/2016/5/14/chartex" xmlns:mc="http://schemas.openxmlformats.org/markup-compatibility/2006" xmlns:aink="http://schemas.microsoft.com/office/drawing/2016/ink" xmlns:am3d="http://schemas.microsoft.com/office/drawing/2017/model3d" xmlns:o="urn:schemas-microsoft-com:office:office" xmlns:oel="http://schemas.microsoft.com/office/2019/extlst" xmlns:r="http://schemas.openxmlformats.org/officeDocument/2006/relationships" xmlns:m="http://schemas.openxmlformats.org/officeDocument/2006/math" xmlns:v="urn:schemas-microsoft-com:vml" xmlns:wp14="http://schemas.microsoft.com/office/word/2010/wordprocessingDrawing" xmlns:wp="http://schemas.openxmlformats.org/drawingml/2006/wordprocessingDrawing" xmlns:w10="urn:schemas-microsoft-com:office:word" xmlns:w="http://schemas.openxmlformats.org/wordprocessingml/2006/main" xmlns:w14="http://schemas.microsoft.com/office/word/2010/wordml" xmlns:w15="http://schemas.microsoft.com/office/word/2012/wordml" xmlns:w16cex="http://schemas.microsoft.com/office/word/2018/wordml/cex" xmlns:w16cid="http://schemas.microsoft.com/office/word/2016/wordml/cid" xmlns:w16="http://schemas.microsoft.com/office/word/2018/wordml" xmlns:w16du="http://schemas.microsoft.com/office/word/2023/wordml/word16du" xmlns:w16sdtdh="http://schemas.microsoft.com/office/word/2020/wordml/sdtdatahash" xmlns:w16sdtfl="http://schemas.microsoft.com/office/word/2024/wordml/sdtformatlock" xmlns:w16se="http://schemas.microsoft.com/office/word/2015/wordml/symex" xmlns:wpg="http://schemas.microsoft.com/office/word/2010/wordprocessingGroup" xmlns:wpi="http://schemas.microsoft.com/office/word/2010/wordprocessingInk" xmlns:wne="http://schemas.microsoft.com/office/word/2006/wordml" xmlns:wps="http://schemas.microsoft.com/office/word/2010/wordprocessingShape" mc:Ignorable="w14 w15 w16se w16cid w16 w16cex w16sdtdh w16sdtfl w16du wp14">
   <w:abstractNum w:abstractNumId="0" w15:restartNumberingAfterBreak="0">
+    <w:nsid w:val="079D52A4"/>
+    <w:multiLevelType w:val="multilevel"/>
+    <w:tmpl w:val="22FEDBD4"/>
+    <w:lvl w:ilvl="0">
+      <w:start w:val="1"/>
+      <w:numFmt w:val="bullet"/>
+      <w:lvlText w:val=""/>
+      <w:lvlJc w:val="left"/>
+      <w:pPr>
+        <w:tabs>
+          <w:tab w:val="num" w:pos="720"/>
+        </w:tabs>
+        <w:ind w:left="720" w:hanging="360"/>
+      </w:pPr>
+      <w:rPr>
+        <w:rFonts w:ascii="Symbol" w:hAnsi="Symbol" w:hint="default"/>
+        <w:sz w:val="20"/>
+      </w:rPr>
+    </w:lvl>
+    <w:lvl w:ilvl="1" w:tentative="1">
+      <w:start w:val="1"/>
+      <w:numFmt w:val="bullet"/>
+      <w:lvlText w:val="o"/>
+      <w:lvlJc w:val="left"/>
+      <w:pPr>
+        <w:tabs>
+          <w:tab w:val="num" w:pos="1440"/>
+        </w:tabs>
+        <w:ind w:left="1440" w:hanging="360"/>
+      </w:pPr>
+      <w:rPr>
+        <w:rFonts w:ascii="Courier New" w:hAnsi="Courier New" w:hint="default"/>
+        <w:sz w:val="20"/>
+      </w:rPr>
+    </w:lvl>
+    <w:lvl w:ilvl="2" w:tentative="1">
+      <w:start w:val="1"/>
+      <w:numFmt w:val="bullet"/>
+      <w:lvlText w:val=""/>
+      <w:lvlJc w:val="left"/>
+      <w:pPr>
+        <w:tabs>
+          <w:tab w:val="num" w:pos="2160"/>
+        </w:tabs>
+        <w:ind w:left="2160" w:hanging="360"/>
+      </w:pPr>
+      <w:rPr>
+        <w:rFonts w:ascii="Wingdings" w:hAnsi="Wingdings" w:hint="default"/>
+        <w:sz w:val="20"/>
+      </w:rPr>
+    </w:lvl>
+    <w:lvl w:ilvl="3" w:tentative="1">
+      <w:start w:val="1"/>
+      <w:numFmt w:val="bullet"/>
+      <w:lvlText w:val=""/>
+      <w:lvlJc w:val="left"/>
+      <w:pPr>
+        <w:tabs>
+          <w:tab w:val="num" w:pos="2880"/>
+        </w:tabs>
+        <w:ind w:left="2880" w:hanging="360"/>
+      </w:pPr>
+      <w:rPr>
+        <w:rFonts w:ascii="Wingdings" w:hAnsi="Wingdings" w:hint="default"/>
+        <w:sz w:val="20"/>
+      </w:rPr>
+    </w:lvl>
+    <w:lvl w:ilvl="4" w:tentative="1">
+      <w:start w:val="1"/>
+      <w:numFmt w:val="bullet"/>
+      <w:lvlText w:val=""/>
+      <w:lvlJc w:val="left"/>
+      <w:pPr>
+        <w:tabs>
+          <w:tab w:val="num" w:pos="3600"/>
+        </w:tabs>
+        <w:ind w:left="3600" w:hanging="360"/>
+      </w:pPr>
+      <w:rPr>
+        <w:rFonts w:ascii="Wingdings" w:hAnsi="Wingdings" w:hint="default"/>
+        <w:sz w:val="20"/>
+      </w:rPr>
+    </w:lvl>
+    <w:lvl w:ilvl="5" w:tentative="1">
+      <w:start w:val="1"/>
+      <w:numFmt w:val="bullet"/>
+      <w:lvlText w:val=""/>
+      <w:lvlJc w:val="left"/>
+      <w:pPr>
+        <w:tabs>
+          <w:tab w:val="num" w:pos="4320"/>
+        </w:tabs>
+        <w:ind w:left="4320" w:hanging="360"/>
+      </w:pPr>
+      <w:rPr>
+        <w:rFonts w:ascii="Wingdings" w:hAnsi="Wingdings" w:hint="default"/>
+        <w:sz w:val="20"/>
+      </w:rPr>
+    </w:lvl>
+    <w:lvl w:ilvl="6" w:tentative="1">
+      <w:start w:val="1"/>
+      <w:numFmt w:val="bullet"/>
+      <w:lvlText w:val=""/>
+      <w:lvlJc w:val="left"/>
+      <w:pPr>
+        <w:tabs>
+          <w:tab w:val="num" w:pos="5040"/>
+        </w:tabs>
+        <w:ind w:left="5040" w:hanging="360"/>
+      </w:pPr>
+      <w:rPr>
+        <w:rFonts w:ascii="Wingdings" w:hAnsi="Wingdings" w:hint="default"/>
+        <w:sz w:val="20"/>
+      </w:rPr>
+    </w:lvl>
+    <w:lvl w:ilvl="7" w:tentative="1">
+      <w:start w:val="1"/>
+      <w:numFmt w:val="bullet"/>
+      <w:lvlText w:val=""/>
+      <w:lvlJc w:val="left"/>
+      <w:pPr>
+        <w:tabs>
+          <w:tab w:val="num" w:pos="5760"/>
+        </w:tabs>
+        <w:ind w:left="5760" w:hanging="360"/>
+      </w:pPr>
+      <w:rPr>
+        <w:rFonts w:ascii="Wingdings" w:hAnsi="Wingdings" w:hint="default"/>
+        <w:sz w:val="20"/>
+      </w:rPr>
+    </w:lvl>
+    <w:lvl w:ilvl="8" w:tentative="1">
+      <w:start w:val="1"/>
+      <w:numFmt w:val="bullet"/>
+      <w:lvlText w:val=""/>
+      <w:lvlJc w:val="left"/>
+      <w:pPr>
+        <w:tabs>
+          <w:tab w:val="num" w:pos="6480"/>
+        </w:tabs>
+        <w:ind w:left="6480" w:hanging="360"/>
+      </w:pPr>
+      <w:rPr>
+        <w:rFonts w:ascii="Wingdings" w:hAnsi="Wingdings" w:hint="default"/>
+        <w:sz w:val="20"/>
+      </w:rPr>
+    </w:lvl>
+  </w:abstractNum>
+  <w:abstractNum w:abstractNumId="1" w15:restartNumberingAfterBreak="0">
+    <w:nsid w:val="1856481C"/>
+    <w:multiLevelType w:val="multilevel"/>
+    <w:tmpl w:val="46F82F60"/>
+    <w:lvl w:ilvl="0">
+      <w:start w:val="1"/>
+      <w:numFmt w:val="bullet"/>
+      <w:lvlText w:val=""/>
+      <w:lvlJc w:val="left"/>
+      <w:pPr>
+        <w:tabs>
+          <w:tab w:val="num" w:pos="720"/>
+        </w:tabs>
+        <w:ind w:left="720" w:hanging="360"/>
+      </w:pPr>
+      <w:rPr>
+        <w:rFonts w:ascii="Symbol" w:hAnsi="Symbol" w:hint="default"/>
+        <w:sz w:val="20"/>
+      </w:rPr>
+    </w:lvl>
+    <w:lvl w:ilvl="1" w:tentative="1">
+      <w:start w:val="1"/>
+      <w:numFmt w:val="bullet"/>
+      <w:lvlText w:val="o"/>
+      <w:lvlJc w:val="left"/>
+      <w:pPr>
+        <w:tabs>
+          <w:tab w:val="num" w:pos="1440"/>
+        </w:tabs>
+        <w:ind w:left="1440" w:hanging="360"/>
+      </w:pPr>
+      <w:rPr>
+        <w:rFonts w:ascii="Courier New" w:hAnsi="Courier New" w:hint="default"/>
+        <w:sz w:val="20"/>
+      </w:rPr>
+    </w:lvl>
+    <w:lvl w:ilvl="2" w:tentative="1">
+      <w:start w:val="1"/>
+      <w:numFmt w:val="bullet"/>
+      <w:lvlText w:val=""/>
+      <w:lvlJc w:val="left"/>
+      <w:pPr>
+        <w:tabs>
+          <w:tab w:val="num" w:pos="2160"/>
+        </w:tabs>
+        <w:ind w:left="2160" w:hanging="360"/>
+      </w:pPr>
+      <w:rPr>
+        <w:rFonts w:ascii="Wingdings" w:hAnsi="Wingdings" w:hint="default"/>
+        <w:sz w:val="20"/>
+      </w:rPr>
+    </w:lvl>
+    <w:lvl w:ilvl="3" w:tentative="1">
+      <w:start w:val="1"/>
+      <w:numFmt w:val="bullet"/>
+      <w:lvlText w:val=""/>
+      <w:lvlJc w:val="left"/>
+      <w:pPr>
+        <w:tabs>
+          <w:tab w:val="num" w:pos="2880"/>
+        </w:tabs>
+        <w:ind w:left="2880" w:hanging="360"/>
+      </w:pPr>
+      <w:rPr>
+        <w:rFonts w:ascii="Wingdings" w:hAnsi="Wingdings" w:hint="default"/>
+        <w:sz w:val="20"/>
+      </w:rPr>
+    </w:lvl>
+    <w:lvl w:ilvl="4" w:tentative="1">
+      <w:start w:val="1"/>
+      <w:numFmt w:val="bullet"/>
+      <w:lvlText w:val=""/>
+      <w:lvlJc w:val="left"/>
+      <w:pPr>
+        <w:tabs>
+          <w:tab w:val="num" w:pos="3600"/>
+        </w:tabs>
+        <w:ind w:left="3600" w:hanging="360"/>
+      </w:pPr>
+      <w:rPr>
+        <w:rFonts w:ascii="Wingdings" w:hAnsi="Wingdings" w:hint="default"/>
+        <w:sz w:val="20"/>
+      </w:rPr>
+    </w:lvl>
+    <w:lvl w:ilvl="5" w:tentative="1">
+      <w:start w:val="1"/>
+      <w:numFmt w:val="bullet"/>
+      <w:lvlText w:val=""/>
+      <w:lvlJc w:val="left"/>
+      <w:pPr>
+        <w:tabs>
+          <w:tab w:val="num" w:pos="4320"/>
+        </w:tabs>
+        <w:ind w:left="4320" w:hanging="360"/>
+      </w:pPr>
+      <w:rPr>
+        <w:rFonts w:ascii="Wingdings" w:hAnsi="Wingdings" w:hint="default"/>
+        <w:sz w:val="20"/>
+      </w:rPr>
+    </w:lvl>
+    <w:lvl w:ilvl="6" w:tentative="1">
+      <w:start w:val="1"/>
+      <w:numFmt w:val="bullet"/>
+      <w:lvlText w:val=""/>
+      <w:lvlJc w:val="left"/>
+      <w:pPr>
+        <w:tabs>
+          <w:tab w:val="num" w:pos="5040"/>
+        </w:tabs>
+        <w:ind w:left="5040" w:hanging="360"/>
+      </w:pPr>
+      <w:rPr>
+        <w:rFonts w:ascii="Wingdings" w:hAnsi="Wingdings" w:hint="default"/>
+        <w:sz w:val="20"/>
+      </w:rPr>
+    </w:lvl>
+    <w:lvl w:ilvl="7" w:tentative="1">
+      <w:start w:val="1"/>
+      <w:numFmt w:val="bullet"/>
+      <w:lvlText w:val=""/>
+      <w:lvlJc w:val="left"/>
+      <w:pPr>
+        <w:tabs>
+          <w:tab w:val="num" w:pos="5760"/>
+        </w:tabs>
+        <w:ind w:left="5760" w:hanging="360"/>
+      </w:pPr>
+      <w:rPr>
+        <w:rFonts w:ascii="Wingdings" w:hAnsi="Wingdings" w:hint="default"/>
+        <w:sz w:val="20"/>
+      </w:rPr>
+    </w:lvl>
+    <w:lvl w:ilvl="8" w:tentative="1">
+      <w:start w:val="1"/>
+      <w:numFmt w:val="bullet"/>
+      <w:lvlText w:val=""/>
+      <w:lvlJc w:val="left"/>
+      <w:pPr>
+        <w:tabs>
+          <w:tab w:val="num" w:pos="6480"/>
+        </w:tabs>
+        <w:ind w:left="6480" w:hanging="360"/>
+      </w:pPr>
+      <w:rPr>
+        <w:rFonts w:ascii="Wingdings" w:hAnsi="Wingdings" w:hint="default"/>
+        <w:sz w:val="20"/>
+      </w:rPr>
+    </w:lvl>
+  </w:abstractNum>
+  <w:abstractNum w:abstractNumId="2" w15:restartNumberingAfterBreak="0">
     <w:nsid w:val="2013233D"/>
     <w:multiLevelType w:val="hybridMultilevel"/>
     <w:tmpl w:val="29EA6852"/>
@@ -2964,7 +4269,7 @@
       </w:rPr>
     </w:lvl>
   </w:abstractNum>
-  <w:abstractNum w:abstractNumId="1" w15:restartNumberingAfterBreak="0">
+  <w:abstractNum w:abstractNumId="3" w15:restartNumberingAfterBreak="0">
     <w:nsid w:val="4CDE16D6"/>
     <w:multiLevelType w:val="multilevel"/>
     <w:tmpl w:val="7D269C58"/>
@@ -3113,7 +4418,7 @@
       </w:rPr>
     </w:lvl>
   </w:abstractNum>
-  <w:abstractNum w:abstractNumId="2" w15:restartNumberingAfterBreak="0">
+  <w:abstractNum w:abstractNumId="4" w15:restartNumberingAfterBreak="0">
     <w:nsid w:val="54080E7A"/>
     <w:multiLevelType w:val="multilevel"/>
     <w:tmpl w:val="1C50B22E"/>
@@ -3262,7 +4567,7 @@
       </w:rPr>
     </w:lvl>
   </w:abstractNum>
-  <w:abstractNum w:abstractNumId="3" w15:restartNumberingAfterBreak="0">
+  <w:abstractNum w:abstractNumId="5" w15:restartNumberingAfterBreak="0">
     <w:nsid w:val="59501517"/>
     <w:multiLevelType w:val="multilevel"/>
     <w:tmpl w:val="6A2A27E8"/>
@@ -3411,7 +4716,305 @@
       </w:rPr>
     </w:lvl>
   </w:abstractNum>
-  <w:abstractNum w:abstractNumId="4" w15:restartNumberingAfterBreak="0">
+  <w:abstractNum w:abstractNumId="6" w15:restartNumberingAfterBreak="0">
+    <w:nsid w:val="6FEF009E"/>
+    <w:multiLevelType w:val="multilevel"/>
+    <w:tmpl w:val="D42419DE"/>
+    <w:lvl w:ilvl="0">
+      <w:start w:val="1"/>
+      <w:numFmt w:val="bullet"/>
+      <w:lvlText w:val=""/>
+      <w:lvlJc w:val="left"/>
+      <w:pPr>
+        <w:tabs>
+          <w:tab w:val="num" w:pos="720"/>
+        </w:tabs>
+        <w:ind w:left="720" w:hanging="360"/>
+      </w:pPr>
+      <w:rPr>
+        <w:rFonts w:ascii="Symbol" w:hAnsi="Symbol" w:hint="default"/>
+        <w:sz w:val="20"/>
+      </w:rPr>
+    </w:lvl>
+    <w:lvl w:ilvl="1" w:tentative="1">
+      <w:start w:val="1"/>
+      <w:numFmt w:val="bullet"/>
+      <w:lvlText w:val="o"/>
+      <w:lvlJc w:val="left"/>
+      <w:pPr>
+        <w:tabs>
+          <w:tab w:val="num" w:pos="1440"/>
+        </w:tabs>
+        <w:ind w:left="1440" w:hanging="360"/>
+      </w:pPr>
+      <w:rPr>
+        <w:rFonts w:ascii="Courier New" w:hAnsi="Courier New" w:hint="default"/>
+        <w:sz w:val="20"/>
+      </w:rPr>
+    </w:lvl>
+    <w:lvl w:ilvl="2" w:tentative="1">
+      <w:start w:val="1"/>
+      <w:numFmt w:val="bullet"/>
+      <w:lvlText w:val=""/>
+      <w:lvlJc w:val="left"/>
+      <w:pPr>
+        <w:tabs>
+          <w:tab w:val="num" w:pos="2160"/>
+        </w:tabs>
+        <w:ind w:left="2160" w:hanging="360"/>
+      </w:pPr>
+      <w:rPr>
+        <w:rFonts w:ascii="Wingdings" w:hAnsi="Wingdings" w:hint="default"/>
+        <w:sz w:val="20"/>
+      </w:rPr>
+    </w:lvl>
+    <w:lvl w:ilvl="3" w:tentative="1">
+      <w:start w:val="1"/>
+      <w:numFmt w:val="bullet"/>
+      <w:lvlText w:val=""/>
+      <w:lvlJc w:val="left"/>
+      <w:pPr>
+        <w:tabs>
+          <w:tab w:val="num" w:pos="2880"/>
+        </w:tabs>
+        <w:ind w:left="2880" w:hanging="360"/>
+      </w:pPr>
+      <w:rPr>
+        <w:rFonts w:ascii="Wingdings" w:hAnsi="Wingdings" w:hint="default"/>
+        <w:sz w:val="20"/>
+      </w:rPr>
+    </w:lvl>
+    <w:lvl w:ilvl="4" w:tentative="1">
+      <w:start w:val="1"/>
+      <w:numFmt w:val="bullet"/>
+      <w:lvlText w:val=""/>
+      <w:lvlJc w:val="left"/>
+      <w:pPr>
+        <w:tabs>
+          <w:tab w:val="num" w:pos="3600"/>
+        </w:tabs>
+        <w:ind w:left="3600" w:hanging="360"/>
+      </w:pPr>
+      <w:rPr>
+        <w:rFonts w:ascii="Wingdings" w:hAnsi="Wingdings" w:hint="default"/>
+        <w:sz w:val="20"/>
+      </w:rPr>
+    </w:lvl>
+    <w:lvl w:ilvl="5" w:tentative="1">
+      <w:start w:val="1"/>
+      <w:numFmt w:val="bullet"/>
+      <w:lvlText w:val=""/>
+      <w:lvlJc w:val="left"/>
+      <w:pPr>
+        <w:tabs>
+          <w:tab w:val="num" w:pos="4320"/>
+        </w:tabs>
+        <w:ind w:left="4320" w:hanging="360"/>
+      </w:pPr>
+      <w:rPr>
+        <w:rFonts w:ascii="Wingdings" w:hAnsi="Wingdings" w:hint="default"/>
+        <w:sz w:val="20"/>
+      </w:rPr>
+    </w:lvl>
+    <w:lvl w:ilvl="6" w:tentative="1">
+      <w:start w:val="1"/>
+      <w:numFmt w:val="bullet"/>
+      <w:lvlText w:val=""/>
+      <w:lvlJc w:val="left"/>
+      <w:pPr>
+        <w:tabs>
+          <w:tab w:val="num" w:pos="5040"/>
+        </w:tabs>
+        <w:ind w:left="5040" w:hanging="360"/>
+      </w:pPr>
+      <w:rPr>
+        <w:rFonts w:ascii="Wingdings" w:hAnsi="Wingdings" w:hint="default"/>
+        <w:sz w:val="20"/>
+      </w:rPr>
+    </w:lvl>
+    <w:lvl w:ilvl="7" w:tentative="1">
+      <w:start w:val="1"/>
+      <w:numFmt w:val="bullet"/>
+      <w:lvlText w:val=""/>
+      <w:lvlJc w:val="left"/>
+      <w:pPr>
+        <w:tabs>
+          <w:tab w:val="num" w:pos="5760"/>
+        </w:tabs>
+        <w:ind w:left="5760" w:hanging="360"/>
+      </w:pPr>
+      <w:rPr>
+        <w:rFonts w:ascii="Wingdings" w:hAnsi="Wingdings" w:hint="default"/>
+        <w:sz w:val="20"/>
+      </w:rPr>
+    </w:lvl>
+    <w:lvl w:ilvl="8" w:tentative="1">
+      <w:start w:val="1"/>
+      <w:numFmt w:val="bullet"/>
+      <w:lvlText w:val=""/>
+      <w:lvlJc w:val="left"/>
+      <w:pPr>
+        <w:tabs>
+          <w:tab w:val="num" w:pos="6480"/>
+        </w:tabs>
+        <w:ind w:left="6480" w:hanging="360"/>
+      </w:pPr>
+      <w:rPr>
+        <w:rFonts w:ascii="Wingdings" w:hAnsi="Wingdings" w:hint="default"/>
+        <w:sz w:val="20"/>
+      </w:rPr>
+    </w:lvl>
+  </w:abstractNum>
+  <w:abstractNum w:abstractNumId="7" w15:restartNumberingAfterBreak="0">
+    <w:nsid w:val="706B7BBB"/>
+    <w:multiLevelType w:val="multilevel"/>
+    <w:tmpl w:val="24FC642C"/>
+    <w:lvl w:ilvl="0">
+      <w:start w:val="1"/>
+      <w:numFmt w:val="bullet"/>
+      <w:lvlText w:val=""/>
+      <w:lvlJc w:val="left"/>
+      <w:pPr>
+        <w:tabs>
+          <w:tab w:val="num" w:pos="720"/>
+        </w:tabs>
+        <w:ind w:left="720" w:hanging="360"/>
+      </w:pPr>
+      <w:rPr>
+        <w:rFonts w:ascii="Symbol" w:hAnsi="Symbol" w:hint="default"/>
+        <w:sz w:val="20"/>
+      </w:rPr>
+    </w:lvl>
+    <w:lvl w:ilvl="1">
+      <w:start w:val="1"/>
+      <w:numFmt w:val="bullet"/>
+      <w:lvlText w:val="o"/>
+      <w:lvlJc w:val="left"/>
+      <w:pPr>
+        <w:tabs>
+          <w:tab w:val="num" w:pos="1440"/>
+        </w:tabs>
+        <w:ind w:left="1440" w:hanging="360"/>
+      </w:pPr>
+      <w:rPr>
+        <w:rFonts w:ascii="Courier New" w:hAnsi="Courier New" w:hint="default"/>
+        <w:sz w:val="20"/>
+      </w:rPr>
+    </w:lvl>
+    <w:lvl w:ilvl="2" w:tentative="1">
+      <w:start w:val="1"/>
+      <w:numFmt w:val="bullet"/>
+      <w:lvlText w:val=""/>
+      <w:lvlJc w:val="left"/>
+      <w:pPr>
+        <w:tabs>
+          <w:tab w:val="num" w:pos="2160"/>
+        </w:tabs>
+        <w:ind w:left="2160" w:hanging="360"/>
+      </w:pPr>
+      <w:rPr>
+        <w:rFonts w:ascii="Wingdings" w:hAnsi="Wingdings" w:hint="default"/>
+        <w:sz w:val="20"/>
+      </w:rPr>
+    </w:lvl>
+    <w:lvl w:ilvl="3" w:tentative="1">
+      <w:start w:val="1"/>
+      <w:numFmt w:val="bullet"/>
+      <w:lvlText w:val=""/>
+      <w:lvlJc w:val="left"/>
+      <w:pPr>
+        <w:tabs>
+          <w:tab w:val="num" w:pos="2880"/>
+        </w:tabs>
+        <w:ind w:left="2880" w:hanging="360"/>
+      </w:pPr>
+      <w:rPr>
+        <w:rFonts w:ascii="Wingdings" w:hAnsi="Wingdings" w:hint="default"/>
+        <w:sz w:val="20"/>
+      </w:rPr>
+    </w:lvl>
+    <w:lvl w:ilvl="4" w:tentative="1">
+      <w:start w:val="1"/>
+      <w:numFmt w:val="bullet"/>
+      <w:lvlText w:val=""/>
+      <w:lvlJc w:val="left"/>
+      <w:pPr>
+        <w:tabs>
+          <w:tab w:val="num" w:pos="3600"/>
+        </w:tabs>
+        <w:ind w:left="3600" w:hanging="360"/>
+      </w:pPr>
+      <w:rPr>
+        <w:rFonts w:ascii="Wingdings" w:hAnsi="Wingdings" w:hint="default"/>
+        <w:sz w:val="20"/>
+      </w:rPr>
+    </w:lvl>
+    <w:lvl w:ilvl="5" w:tentative="1">
+      <w:start w:val="1"/>
+      <w:numFmt w:val="bullet"/>
+      <w:lvlText w:val=""/>
+      <w:lvlJc w:val="left"/>
+      <w:pPr>
+        <w:tabs>
+          <w:tab w:val="num" w:pos="4320"/>
+        </w:tabs>
+        <w:ind w:left="4320" w:hanging="360"/>
+      </w:pPr>
+      <w:rPr>
+        <w:rFonts w:ascii="Wingdings" w:hAnsi="Wingdings" w:hint="default"/>
+        <w:sz w:val="20"/>
+      </w:rPr>
+    </w:lvl>
+    <w:lvl w:ilvl="6" w:tentative="1">
+      <w:start w:val="1"/>
+      <w:numFmt w:val="bullet"/>
+      <w:lvlText w:val=""/>
+      <w:lvlJc w:val="left"/>
+      <w:pPr>
+        <w:tabs>
+          <w:tab w:val="num" w:pos="5040"/>
+        </w:tabs>
+        <w:ind w:left="5040" w:hanging="360"/>
+      </w:pPr>
+      <w:rPr>
+        <w:rFonts w:ascii="Wingdings" w:hAnsi="Wingdings" w:hint="default"/>
+        <w:sz w:val="20"/>
+      </w:rPr>
+    </w:lvl>
+    <w:lvl w:ilvl="7" w:tentative="1">
+      <w:start w:val="1"/>
+      <w:numFmt w:val="bullet"/>
+      <w:lvlText w:val=""/>
+      <w:lvlJc w:val="left"/>
+      <w:pPr>
+        <w:tabs>
+          <w:tab w:val="num" w:pos="5760"/>
+        </w:tabs>
+        <w:ind w:left="5760" w:hanging="360"/>
+      </w:pPr>
+      <w:rPr>
+        <w:rFonts w:ascii="Wingdings" w:hAnsi="Wingdings" w:hint="default"/>
+        <w:sz w:val="20"/>
+      </w:rPr>
+    </w:lvl>
+    <w:lvl w:ilvl="8" w:tentative="1">
+      <w:start w:val="1"/>
+      <w:numFmt w:val="bullet"/>
+      <w:lvlText w:val=""/>
+      <w:lvlJc w:val="left"/>
+      <w:pPr>
+        <w:tabs>
+          <w:tab w:val="num" w:pos="6480"/>
+        </w:tabs>
+        <w:ind w:left="6480" w:hanging="360"/>
+      </w:pPr>
+      <w:rPr>
+        <w:rFonts w:ascii="Wingdings" w:hAnsi="Wingdings" w:hint="default"/>
+        <w:sz w:val="20"/>
+      </w:rPr>
+    </w:lvl>
+  </w:abstractNum>
+  <w:abstractNum w:abstractNumId="8" w15:restartNumberingAfterBreak="0">
     <w:nsid w:val="71227492"/>
     <w:multiLevelType w:val="multilevel"/>
     <w:tmpl w:val="8CD89E46"/>
@@ -3560,7 +5163,7 @@
       </w:rPr>
     </w:lvl>
   </w:abstractNum>
-  <w:abstractNum w:abstractNumId="5" w15:restartNumberingAfterBreak="0">
+  <w:abstractNum w:abstractNumId="9" w15:restartNumberingAfterBreak="0">
     <w:nsid w:val="7A2701CE"/>
     <w:multiLevelType w:val="multilevel"/>
     <w:tmpl w:val="D3ECB68C"/>
@@ -3709,7 +5312,7 @@
       </w:rPr>
     </w:lvl>
   </w:abstractNum>
-  <w:abstractNum w:abstractNumId="6" w15:restartNumberingAfterBreak="0">
+  <w:abstractNum w:abstractNumId="10" w15:restartNumberingAfterBreak="0">
     <w:nsid w:val="7B2F0CFE"/>
     <w:multiLevelType w:val="multilevel"/>
     <w:tmpl w:val="427CFF9A"/>
@@ -3859,25 +5462,37 @@
     </w:lvl>
   </w:abstractNum>
   <w:num w:numId="1" w16cid:durableId="532689963">
+    <w:abstractNumId w:val="4"/>
+  </w:num>
+  <w:num w:numId="2" w16cid:durableId="788819413">
+    <w:abstractNumId w:val="8"/>
+  </w:num>
+  <w:num w:numId="3" w16cid:durableId="757408913">
+    <w:abstractNumId w:val="5"/>
+  </w:num>
+  <w:num w:numId="4" w16cid:durableId="689766766">
+    <w:abstractNumId w:val="10"/>
+  </w:num>
+  <w:num w:numId="5" w16cid:durableId="1334717988">
+    <w:abstractNumId w:val="9"/>
+  </w:num>
+  <w:num w:numId="6" w16cid:durableId="698967065">
+    <w:abstractNumId w:val="3"/>
+  </w:num>
+  <w:num w:numId="7" w16cid:durableId="1472093861">
     <w:abstractNumId w:val="2"/>
   </w:num>
-  <w:num w:numId="2" w16cid:durableId="788819413">
-    <w:abstractNumId w:val="4"/>
-  </w:num>
-  <w:num w:numId="3" w16cid:durableId="757408913">
-    <w:abstractNumId w:val="3"/>
-  </w:num>
-  <w:num w:numId="4" w16cid:durableId="689766766">
+  <w:num w:numId="8" w16cid:durableId="1663509686">
     <w:abstractNumId w:val="6"/>
   </w:num>
-  <w:num w:numId="5" w16cid:durableId="1334717988">
-    <w:abstractNumId w:val="5"/>
+  <w:num w:numId="9" w16cid:durableId="1939945957">
+    <w:abstractNumId w:val="0"/>
   </w:num>
-  <w:num w:numId="6" w16cid:durableId="698967065">
+  <w:num w:numId="10" w16cid:durableId="846098309">
+    <w:abstractNumId w:val="7"/>
+  </w:num>
+  <w:num w:numId="11" w16cid:durableId="2143501566">
     <w:abstractNumId w:val="1"/>
-  </w:num>
-  <w:num w:numId="7" w16cid:durableId="1472093861">
-    <w:abstractNumId w:val="0"/>
   </w:num>
 </w:numbering>
 </file>

</xml_diff>

<commit_message>
First end-to-end slice: Create Tender
</commit_message>
<xml_diff>
--- a/Documents/Tender Management API Backend – Technical Specification and Development Guide.docx
+++ b/Documents/Tender Management API Backend – Technical Specification and Development Guide.docx
@@ -3807,6 +3807,458 @@
       <w:pPr>
         <w:rPr>
           <w:rFonts w:ascii="Segoe UI" w:hAnsi="Segoe UI" w:cs="Segoe UI"/>
+          <w:b/>
+          <w:bCs/>
+          <w:sz w:val="28"/>
+          <w:szCs w:val="28"/>
+        </w:rPr>
+      </w:pPr>
+      <w:r>
+        <w:rPr>
+          <w:rFonts w:ascii="Segoe UI" w:hAnsi="Segoe UI" w:cs="Segoe UI"/>
+          <w:b/>
+          <w:bCs/>
+          <w:sz w:val="28"/>
+          <w:szCs w:val="28"/>
+        </w:rPr>
+        <w:t>First end-to-end slice: Create Tender</w:t>
+      </w:r>
+    </w:p>
+    <w:p>
+      <w:pPr>
+        <w:rPr>
+          <w:rFonts w:ascii="Segoe UI" w:hAnsi="Segoe UI" w:cs="Segoe UI"/>
+        </w:rPr>
+      </w:pPr>
+      <w:r>
+        <w:rPr>
+          <w:rFonts w:ascii="Segoe UI" w:hAnsi="Segoe UI" w:cs="Segoe UI"/>
+        </w:rPr>
+        <w:t xml:space="preserve">After wiring </w:t>
+      </w:r>
+      <w:proofErr w:type="spellStart"/>
+      <w:r>
+        <w:rPr>
+          <w:rFonts w:ascii="Segoe UI" w:hAnsi="Segoe UI" w:cs="Segoe UI"/>
+        </w:rPr>
+        <w:t>MediatR</w:t>
+      </w:r>
+      <w:proofErr w:type="spellEnd"/>
+      <w:r>
+        <w:rPr>
+          <w:rFonts w:ascii="Segoe UI" w:hAnsi="Segoe UI" w:cs="Segoe UI"/>
+        </w:rPr>
+        <w:t xml:space="preserve"> and the validation pipeline we still had no feature that actually ran through every layer. The smallest, most valuable test was letting an admin open a new tender.</w:t>
+      </w:r>
+    </w:p>
+    <w:p>
+      <w:pPr>
+        <w:rPr>
+          <w:rFonts w:ascii="Segoe UI" w:hAnsi="Segoe UI" w:cs="Segoe UI"/>
+        </w:rPr>
+      </w:pPr>
+      <w:r>
+        <w:rPr>
+          <w:rFonts w:ascii="Segoe UI" w:hAnsi="Segoe UI" w:cs="Segoe UI"/>
+        </w:rPr>
+        <w:t>What we added</w:t>
+      </w:r>
+    </w:p>
+    <w:p>
+      <w:pPr>
+        <w:numPr>
+          <w:ilvl w:val="0"/>
+          <w:numId w:val="12"/>
+        </w:numPr>
+        <w:rPr>
+          <w:rFonts w:ascii="Segoe UI" w:hAnsi="Segoe UI" w:cs="Segoe UI"/>
+        </w:rPr>
+      </w:pPr>
+      <w:proofErr w:type="spellStart"/>
+      <w:r>
+        <w:rPr>
+          <w:rFonts w:ascii="Segoe UI" w:hAnsi="Segoe UI" w:cs="Segoe UI"/>
+        </w:rPr>
+        <w:t>CreateTenderCommand</w:t>
+      </w:r>
+      <w:proofErr w:type="spellEnd"/>
+      <w:r>
+        <w:rPr>
+          <w:rFonts w:ascii="Segoe UI" w:hAnsi="Segoe UI" w:cs="Segoe UI"/>
+        </w:rPr>
+        <w:t xml:space="preserve"> – a request object carrying title, description, deadline, category-id, status-id, and the id of the user who is creating the tender.</w:t>
+      </w:r>
+    </w:p>
+    <w:p>
+      <w:pPr>
+        <w:numPr>
+          <w:ilvl w:val="0"/>
+          <w:numId w:val="12"/>
+        </w:numPr>
+        <w:rPr>
+          <w:rFonts w:ascii="Segoe UI" w:hAnsi="Segoe UI" w:cs="Segoe UI"/>
+        </w:rPr>
+      </w:pPr>
+      <w:proofErr w:type="spellStart"/>
+      <w:r>
+        <w:rPr>
+          <w:rFonts w:ascii="Segoe UI" w:hAnsi="Segoe UI" w:cs="Segoe UI"/>
+        </w:rPr>
+        <w:t>CreateTenderCommandValidator</w:t>
+      </w:r>
+      <w:proofErr w:type="spellEnd"/>
+      <w:r>
+        <w:rPr>
+          <w:rFonts w:ascii="Segoe UI" w:hAnsi="Segoe UI" w:cs="Segoe UI"/>
+        </w:rPr>
+        <w:t xml:space="preserve"> – </w:t>
+      </w:r>
+      <w:proofErr w:type="spellStart"/>
+      <w:r>
+        <w:rPr>
+          <w:rFonts w:ascii="Segoe UI" w:hAnsi="Segoe UI" w:cs="Segoe UI"/>
+        </w:rPr>
+        <w:t>FluentValidation</w:t>
+      </w:r>
+      <w:proofErr w:type="spellEnd"/>
+      <w:r>
+        <w:rPr>
+          <w:rFonts w:ascii="Segoe UI" w:hAnsi="Segoe UI" w:cs="Segoe UI"/>
+        </w:rPr>
+        <w:t xml:space="preserve"> rules that check non-empty title and description, a future deadline, and positive category / status ids.</w:t>
+      </w:r>
+    </w:p>
+    <w:p>
+      <w:pPr>
+        <w:numPr>
+          <w:ilvl w:val="0"/>
+          <w:numId w:val="12"/>
+        </w:numPr>
+        <w:rPr>
+          <w:rFonts w:ascii="Segoe UI" w:hAnsi="Segoe UI" w:cs="Segoe UI"/>
+        </w:rPr>
+      </w:pPr>
+      <w:proofErr w:type="spellStart"/>
+      <w:r>
+        <w:rPr>
+          <w:rFonts w:ascii="Segoe UI" w:hAnsi="Segoe UI" w:cs="Segoe UI"/>
+        </w:rPr>
+        <w:t>CreateTenderCommandHandler</w:t>
+      </w:r>
+      <w:proofErr w:type="spellEnd"/>
+      <w:r>
+        <w:rPr>
+          <w:rFonts w:ascii="Segoe UI" w:hAnsi="Segoe UI" w:cs="Segoe UI"/>
+        </w:rPr>
+        <w:t xml:space="preserve"> – turns the command into a Tender domain entity, calls </w:t>
+      </w:r>
+      <w:proofErr w:type="spellStart"/>
+      <w:r>
+        <w:rPr>
+          <w:rFonts w:ascii="Segoe UI" w:hAnsi="Segoe UI" w:cs="Segoe UI"/>
+        </w:rPr>
+        <w:t>ITenderRepository.AddAsync</w:t>
+      </w:r>
+      <w:proofErr w:type="spellEnd"/>
+      <w:r>
+        <w:rPr>
+          <w:rFonts w:ascii="Segoe UI" w:hAnsi="Segoe UI" w:cs="Segoe UI"/>
+        </w:rPr>
+        <w:t xml:space="preserve">, commits through </w:t>
+      </w:r>
+      <w:proofErr w:type="spellStart"/>
+      <w:r>
+        <w:rPr>
+          <w:rFonts w:ascii="Segoe UI" w:hAnsi="Segoe UI" w:cs="Segoe UI"/>
+        </w:rPr>
+        <w:t>IUnitOfWork.SaveChangesAsync</w:t>
+      </w:r>
+      <w:proofErr w:type="spellEnd"/>
+      <w:r>
+        <w:rPr>
+          <w:rFonts w:ascii="Segoe UI" w:hAnsi="Segoe UI" w:cs="Segoe UI"/>
+        </w:rPr>
+        <w:t>, and returns the new tender’s id.</w:t>
+      </w:r>
+    </w:p>
+    <w:p>
+      <w:pPr>
+        <w:numPr>
+          <w:ilvl w:val="0"/>
+          <w:numId w:val="12"/>
+        </w:numPr>
+        <w:rPr>
+          <w:rFonts w:ascii="Segoe UI" w:hAnsi="Segoe UI" w:cs="Segoe UI"/>
+        </w:rPr>
+      </w:pPr>
+      <w:proofErr w:type="spellStart"/>
+      <w:r>
+        <w:rPr>
+          <w:rFonts w:ascii="Segoe UI" w:hAnsi="Segoe UI" w:cs="Segoe UI"/>
+        </w:rPr>
+        <w:t>TendersController.Create</w:t>
+      </w:r>
+      <w:proofErr w:type="spellEnd"/>
+      <w:r>
+        <w:rPr>
+          <w:rFonts w:ascii="Segoe UI" w:hAnsi="Segoe UI" w:cs="Segoe UI"/>
+        </w:rPr>
+        <w:t xml:space="preserve"> – POST /</w:t>
+      </w:r>
+      <w:proofErr w:type="spellStart"/>
+      <w:r>
+        <w:rPr>
+          <w:rFonts w:ascii="Segoe UI" w:hAnsi="Segoe UI" w:cs="Segoe UI"/>
+        </w:rPr>
+        <w:t>api</w:t>
+      </w:r>
+      <w:proofErr w:type="spellEnd"/>
+      <w:r>
+        <w:rPr>
+          <w:rFonts w:ascii="Segoe UI" w:hAnsi="Segoe UI" w:cs="Segoe UI"/>
+        </w:rPr>
+        <w:t>/</w:t>
+      </w:r>
+      <w:proofErr w:type="gramStart"/>
+      <w:r>
+        <w:rPr>
+          <w:rFonts w:ascii="Segoe UI" w:hAnsi="Segoe UI" w:cs="Segoe UI"/>
+        </w:rPr>
+        <w:t>tenders</w:t>
+      </w:r>
+      <w:proofErr w:type="gramEnd"/>
+      <w:r>
+        <w:rPr>
+          <w:rFonts w:ascii="Segoe UI" w:hAnsi="Segoe UI" w:cs="Segoe UI"/>
+        </w:rPr>
+        <w:t xml:space="preserve"> endpoint. It pulls the caller’s id from the JWT claim, builds the command, sends it to </w:t>
+      </w:r>
+      <w:proofErr w:type="spellStart"/>
+      <w:r>
+        <w:rPr>
+          <w:rFonts w:ascii="Segoe UI" w:hAnsi="Segoe UI" w:cs="Segoe UI"/>
+        </w:rPr>
+        <w:t>MediatR</w:t>
+      </w:r>
+      <w:proofErr w:type="spellEnd"/>
+      <w:r>
+        <w:rPr>
+          <w:rFonts w:ascii="Segoe UI" w:hAnsi="Segoe UI" w:cs="Segoe UI"/>
+        </w:rPr>
+        <w:t xml:space="preserve">, and on success returns </w:t>
+      </w:r>
+      <w:r>
+        <w:rPr>
+          <w:rFonts w:ascii="Segoe UI" w:hAnsi="Segoe UI" w:cs="Segoe UI"/>
+          <w:i/>
+          <w:iCs/>
+        </w:rPr>
+        <w:t>201 Created</w:t>
+      </w:r>
+      <w:r>
+        <w:rPr>
+          <w:rFonts w:ascii="Segoe UI" w:hAnsi="Segoe UI" w:cs="Segoe UI"/>
+        </w:rPr>
+        <w:t xml:space="preserve"> with a Location header.</w:t>
+      </w:r>
+    </w:p>
+    <w:p>
+      <w:pPr>
+        <w:numPr>
+          <w:ilvl w:val="0"/>
+          <w:numId w:val="12"/>
+        </w:numPr>
+        <w:rPr>
+          <w:rFonts w:ascii="Segoe UI" w:hAnsi="Segoe UI" w:cs="Segoe UI"/>
+        </w:rPr>
+      </w:pPr>
+      <w:proofErr w:type="spellStart"/>
+      <w:r>
+        <w:rPr>
+          <w:rFonts w:ascii="Segoe UI" w:hAnsi="Segoe UI" w:cs="Segoe UI"/>
+        </w:rPr>
+        <w:lastRenderedPageBreak/>
+        <w:t>ClaimsPrincipalExtensions.GetUserId</w:t>
+      </w:r>
+      <w:proofErr w:type="spellEnd"/>
+      <w:r>
+        <w:rPr>
+          <w:rFonts w:ascii="Segoe UI" w:hAnsi="Segoe UI" w:cs="Segoe UI"/>
+        </w:rPr>
+        <w:t xml:space="preserve"> – a tiny helper that converts the </w:t>
+      </w:r>
+      <w:proofErr w:type="spellStart"/>
+      <w:r>
+        <w:rPr>
+          <w:rFonts w:ascii="Segoe UI" w:hAnsi="Segoe UI" w:cs="Segoe UI"/>
+        </w:rPr>
+        <w:t>NameIdentifier</w:t>
+      </w:r>
+      <w:proofErr w:type="spellEnd"/>
+      <w:r>
+        <w:rPr>
+          <w:rFonts w:ascii="Segoe UI" w:hAnsi="Segoe UI" w:cs="Segoe UI"/>
+        </w:rPr>
+        <w:t xml:space="preserve"> claim into a </w:t>
+      </w:r>
+      <w:proofErr w:type="spellStart"/>
+      <w:r>
+        <w:rPr>
+          <w:rFonts w:ascii="Segoe UI" w:hAnsi="Segoe UI" w:cs="Segoe UI"/>
+        </w:rPr>
+        <w:t>Guid</w:t>
+      </w:r>
+      <w:proofErr w:type="spellEnd"/>
+      <w:r>
+        <w:rPr>
+          <w:rFonts w:ascii="Segoe UI" w:hAnsi="Segoe UI" w:cs="Segoe UI"/>
+        </w:rPr>
+        <w:t>.</w:t>
+      </w:r>
+    </w:p>
+    <w:p>
+      <w:pPr>
+        <w:numPr>
+          <w:ilvl w:val="0"/>
+          <w:numId w:val="12"/>
+        </w:numPr>
+        <w:rPr>
+          <w:rFonts w:ascii="Segoe UI" w:hAnsi="Segoe UI" w:cs="Segoe UI"/>
+        </w:rPr>
+      </w:pPr>
+      <w:r>
+        <w:rPr>
+          <w:rFonts w:ascii="Segoe UI" w:hAnsi="Segoe UI" w:cs="Segoe UI"/>
+        </w:rPr>
+        <w:t>Route placeholder for “Get tender by id” (the route will be filled out when we implement the read model).</w:t>
+      </w:r>
+    </w:p>
+    <w:p>
+      <w:pPr>
+        <w:rPr>
+          <w:rFonts w:ascii="Segoe UI" w:hAnsi="Segoe UI" w:cs="Segoe UI"/>
+        </w:rPr>
+      </w:pPr>
+      <w:r>
+        <w:rPr>
+          <w:rFonts w:ascii="Segoe UI" w:hAnsi="Segoe UI" w:cs="Segoe UI"/>
+        </w:rPr>
+        <w:t>Why we did it</w:t>
+      </w:r>
+    </w:p>
+    <w:p>
+      <w:pPr>
+        <w:numPr>
+          <w:ilvl w:val="0"/>
+          <w:numId w:val="13"/>
+        </w:numPr>
+        <w:rPr>
+          <w:rFonts w:ascii="Segoe UI" w:hAnsi="Segoe UI" w:cs="Segoe UI"/>
+        </w:rPr>
+      </w:pPr>
+      <w:r>
+        <w:rPr>
+          <w:rFonts w:ascii="Segoe UI" w:hAnsi="Segoe UI" w:cs="Segoe UI"/>
+        </w:rPr>
+        <w:t>Proves the plumbing – a real HTTP request now flows through DTO → validation → handler → repository → database and back. Any misplaced dependency or DI mis-registration would fail here rather than later.</w:t>
+      </w:r>
+    </w:p>
+    <w:p>
+      <w:pPr>
+        <w:numPr>
+          <w:ilvl w:val="0"/>
+          <w:numId w:val="13"/>
+        </w:numPr>
+        <w:rPr>
+          <w:rFonts w:ascii="Segoe UI" w:hAnsi="Segoe UI" w:cs="Segoe UI"/>
+        </w:rPr>
+      </w:pPr>
+      <w:r>
+        <w:rPr>
+          <w:rFonts w:ascii="Segoe UI" w:hAnsi="Segoe UI" w:cs="Segoe UI"/>
+        </w:rPr>
+        <w:t>Sets a template – every new command or query can copy this pattern: request-model, validator, handler, controller.</w:t>
+      </w:r>
+    </w:p>
+    <w:p>
+      <w:pPr>
+        <w:numPr>
+          <w:ilvl w:val="0"/>
+          <w:numId w:val="13"/>
+        </w:numPr>
+        <w:rPr>
+          <w:rFonts w:ascii="Segoe UI" w:hAnsi="Segoe UI" w:cs="Segoe UI"/>
+        </w:rPr>
+      </w:pPr>
+      <w:r>
+        <w:rPr>
+          <w:rFonts w:ascii="Segoe UI" w:hAnsi="Segoe UI" w:cs="Segoe UI"/>
+        </w:rPr>
+        <w:t>Delivers business value early – opening tenders is the first action an admin performs; the API can now do that one thing end-to-end.</w:t>
+      </w:r>
+    </w:p>
+    <w:p>
+      <w:pPr>
+        <w:numPr>
+          <w:ilvl w:val="0"/>
+          <w:numId w:val="13"/>
+        </w:numPr>
+        <w:rPr>
+          <w:rFonts w:ascii="Segoe UI" w:hAnsi="Segoe UI" w:cs="Segoe UI"/>
+        </w:rPr>
+      </w:pPr>
+      <w:r>
+        <w:rPr>
+          <w:rFonts w:ascii="Segoe UI" w:hAnsi="Segoe UI" w:cs="Segoe UI"/>
+        </w:rPr>
+        <w:t>Groundwork for tests – the validator and handler can now be unit-tested in isolation, giving us our first green bars in the test project.</w:t>
+      </w:r>
+    </w:p>
+    <w:p>
+      <w:pPr>
+        <w:rPr>
+          <w:rFonts w:ascii="Segoe UI" w:hAnsi="Segoe UI" w:cs="Segoe UI"/>
+        </w:rPr>
+      </w:pPr>
+      <w:r>
+        <w:rPr>
+          <w:rFonts w:ascii="Segoe UI" w:hAnsi="Segoe UI" w:cs="Segoe UI"/>
+        </w:rPr>
+        <w:t>With this slice merged, the project has crossed the line from “framework plumbing” to “does something useful.” The next logical move is to build the paired read endpoint (GET /</w:t>
+      </w:r>
+      <w:proofErr w:type="spellStart"/>
+      <w:r>
+        <w:rPr>
+          <w:rFonts w:ascii="Segoe UI" w:hAnsi="Segoe UI" w:cs="Segoe UI"/>
+        </w:rPr>
+        <w:t>api</w:t>
+      </w:r>
+      <w:proofErr w:type="spellEnd"/>
+      <w:r>
+        <w:rPr>
+          <w:rFonts w:ascii="Segoe UI" w:hAnsi="Segoe UI" w:cs="Segoe UI"/>
+        </w:rPr>
+        <w:t xml:space="preserve">/tenders/{id}) using a Dapper </w:t>
+      </w:r>
+      <w:proofErr w:type="spellStart"/>
+      <w:r>
+        <w:rPr>
+          <w:rFonts w:ascii="Segoe UI" w:hAnsi="Segoe UI" w:cs="Segoe UI"/>
+        </w:rPr>
+        <w:t>QueryObject</w:t>
+      </w:r>
+      <w:proofErr w:type="spellEnd"/>
+      <w:r>
+        <w:rPr>
+          <w:rFonts w:ascii="Segoe UI" w:hAnsi="Segoe UI" w:cs="Segoe UI"/>
+        </w:rPr>
+        <w:t xml:space="preserve"> so we can verify that the new tender is actually retrievable.</w:t>
+      </w:r>
+    </w:p>
+    <w:p>
+      <w:pPr>
+        <w:rPr>
+          <w:rFonts w:ascii="Segoe UI" w:hAnsi="Segoe UI" w:cs="Segoe UI"/>
         </w:rPr>
       </w:pPr>
     </w:p>
@@ -4717,6 +5169,304 @@
     </w:lvl>
   </w:abstractNum>
   <w:abstractNum w:abstractNumId="6" w15:restartNumberingAfterBreak="0">
+    <w:nsid w:val="5DDB56A2"/>
+    <w:multiLevelType w:val="multilevel"/>
+    <w:tmpl w:val="9C54B936"/>
+    <w:lvl w:ilvl="0">
+      <w:start w:val="1"/>
+      <w:numFmt w:val="bullet"/>
+      <w:lvlText w:val=""/>
+      <w:lvlJc w:val="left"/>
+      <w:pPr>
+        <w:tabs>
+          <w:tab w:val="num" w:pos="720"/>
+        </w:tabs>
+        <w:ind w:left="720" w:hanging="360"/>
+      </w:pPr>
+      <w:rPr>
+        <w:rFonts w:ascii="Symbol" w:hAnsi="Symbol" w:hint="default"/>
+        <w:sz w:val="20"/>
+      </w:rPr>
+    </w:lvl>
+    <w:lvl w:ilvl="1" w:tentative="1">
+      <w:start w:val="1"/>
+      <w:numFmt w:val="bullet"/>
+      <w:lvlText w:val="o"/>
+      <w:lvlJc w:val="left"/>
+      <w:pPr>
+        <w:tabs>
+          <w:tab w:val="num" w:pos="1440"/>
+        </w:tabs>
+        <w:ind w:left="1440" w:hanging="360"/>
+      </w:pPr>
+      <w:rPr>
+        <w:rFonts w:ascii="Courier New" w:hAnsi="Courier New" w:hint="default"/>
+        <w:sz w:val="20"/>
+      </w:rPr>
+    </w:lvl>
+    <w:lvl w:ilvl="2" w:tentative="1">
+      <w:start w:val="1"/>
+      <w:numFmt w:val="bullet"/>
+      <w:lvlText w:val=""/>
+      <w:lvlJc w:val="left"/>
+      <w:pPr>
+        <w:tabs>
+          <w:tab w:val="num" w:pos="2160"/>
+        </w:tabs>
+        <w:ind w:left="2160" w:hanging="360"/>
+      </w:pPr>
+      <w:rPr>
+        <w:rFonts w:ascii="Wingdings" w:hAnsi="Wingdings" w:hint="default"/>
+        <w:sz w:val="20"/>
+      </w:rPr>
+    </w:lvl>
+    <w:lvl w:ilvl="3" w:tentative="1">
+      <w:start w:val="1"/>
+      <w:numFmt w:val="bullet"/>
+      <w:lvlText w:val=""/>
+      <w:lvlJc w:val="left"/>
+      <w:pPr>
+        <w:tabs>
+          <w:tab w:val="num" w:pos="2880"/>
+        </w:tabs>
+        <w:ind w:left="2880" w:hanging="360"/>
+      </w:pPr>
+      <w:rPr>
+        <w:rFonts w:ascii="Wingdings" w:hAnsi="Wingdings" w:hint="default"/>
+        <w:sz w:val="20"/>
+      </w:rPr>
+    </w:lvl>
+    <w:lvl w:ilvl="4" w:tentative="1">
+      <w:start w:val="1"/>
+      <w:numFmt w:val="bullet"/>
+      <w:lvlText w:val=""/>
+      <w:lvlJc w:val="left"/>
+      <w:pPr>
+        <w:tabs>
+          <w:tab w:val="num" w:pos="3600"/>
+        </w:tabs>
+        <w:ind w:left="3600" w:hanging="360"/>
+      </w:pPr>
+      <w:rPr>
+        <w:rFonts w:ascii="Wingdings" w:hAnsi="Wingdings" w:hint="default"/>
+        <w:sz w:val="20"/>
+      </w:rPr>
+    </w:lvl>
+    <w:lvl w:ilvl="5" w:tentative="1">
+      <w:start w:val="1"/>
+      <w:numFmt w:val="bullet"/>
+      <w:lvlText w:val=""/>
+      <w:lvlJc w:val="left"/>
+      <w:pPr>
+        <w:tabs>
+          <w:tab w:val="num" w:pos="4320"/>
+        </w:tabs>
+        <w:ind w:left="4320" w:hanging="360"/>
+      </w:pPr>
+      <w:rPr>
+        <w:rFonts w:ascii="Wingdings" w:hAnsi="Wingdings" w:hint="default"/>
+        <w:sz w:val="20"/>
+      </w:rPr>
+    </w:lvl>
+    <w:lvl w:ilvl="6" w:tentative="1">
+      <w:start w:val="1"/>
+      <w:numFmt w:val="bullet"/>
+      <w:lvlText w:val=""/>
+      <w:lvlJc w:val="left"/>
+      <w:pPr>
+        <w:tabs>
+          <w:tab w:val="num" w:pos="5040"/>
+        </w:tabs>
+        <w:ind w:left="5040" w:hanging="360"/>
+      </w:pPr>
+      <w:rPr>
+        <w:rFonts w:ascii="Wingdings" w:hAnsi="Wingdings" w:hint="default"/>
+        <w:sz w:val="20"/>
+      </w:rPr>
+    </w:lvl>
+    <w:lvl w:ilvl="7" w:tentative="1">
+      <w:start w:val="1"/>
+      <w:numFmt w:val="bullet"/>
+      <w:lvlText w:val=""/>
+      <w:lvlJc w:val="left"/>
+      <w:pPr>
+        <w:tabs>
+          <w:tab w:val="num" w:pos="5760"/>
+        </w:tabs>
+        <w:ind w:left="5760" w:hanging="360"/>
+      </w:pPr>
+      <w:rPr>
+        <w:rFonts w:ascii="Wingdings" w:hAnsi="Wingdings" w:hint="default"/>
+        <w:sz w:val="20"/>
+      </w:rPr>
+    </w:lvl>
+    <w:lvl w:ilvl="8" w:tentative="1">
+      <w:start w:val="1"/>
+      <w:numFmt w:val="bullet"/>
+      <w:lvlText w:val=""/>
+      <w:lvlJc w:val="left"/>
+      <w:pPr>
+        <w:tabs>
+          <w:tab w:val="num" w:pos="6480"/>
+        </w:tabs>
+        <w:ind w:left="6480" w:hanging="360"/>
+      </w:pPr>
+      <w:rPr>
+        <w:rFonts w:ascii="Wingdings" w:hAnsi="Wingdings" w:hint="default"/>
+        <w:sz w:val="20"/>
+      </w:rPr>
+    </w:lvl>
+  </w:abstractNum>
+  <w:abstractNum w:abstractNumId="7" w15:restartNumberingAfterBreak="0">
+    <w:nsid w:val="67A022C1"/>
+    <w:multiLevelType w:val="multilevel"/>
+    <w:tmpl w:val="F0A8EE0A"/>
+    <w:lvl w:ilvl="0">
+      <w:start w:val="1"/>
+      <w:numFmt w:val="bullet"/>
+      <w:lvlText w:val=""/>
+      <w:lvlJc w:val="left"/>
+      <w:pPr>
+        <w:tabs>
+          <w:tab w:val="num" w:pos="720"/>
+        </w:tabs>
+        <w:ind w:left="720" w:hanging="360"/>
+      </w:pPr>
+      <w:rPr>
+        <w:rFonts w:ascii="Symbol" w:hAnsi="Symbol" w:hint="default"/>
+        <w:sz w:val="20"/>
+      </w:rPr>
+    </w:lvl>
+    <w:lvl w:ilvl="1" w:tentative="1">
+      <w:start w:val="1"/>
+      <w:numFmt w:val="bullet"/>
+      <w:lvlText w:val="o"/>
+      <w:lvlJc w:val="left"/>
+      <w:pPr>
+        <w:tabs>
+          <w:tab w:val="num" w:pos="1440"/>
+        </w:tabs>
+        <w:ind w:left="1440" w:hanging="360"/>
+      </w:pPr>
+      <w:rPr>
+        <w:rFonts w:ascii="Courier New" w:hAnsi="Courier New" w:hint="default"/>
+        <w:sz w:val="20"/>
+      </w:rPr>
+    </w:lvl>
+    <w:lvl w:ilvl="2" w:tentative="1">
+      <w:start w:val="1"/>
+      <w:numFmt w:val="bullet"/>
+      <w:lvlText w:val=""/>
+      <w:lvlJc w:val="left"/>
+      <w:pPr>
+        <w:tabs>
+          <w:tab w:val="num" w:pos="2160"/>
+        </w:tabs>
+        <w:ind w:left="2160" w:hanging="360"/>
+      </w:pPr>
+      <w:rPr>
+        <w:rFonts w:ascii="Wingdings" w:hAnsi="Wingdings" w:hint="default"/>
+        <w:sz w:val="20"/>
+      </w:rPr>
+    </w:lvl>
+    <w:lvl w:ilvl="3" w:tentative="1">
+      <w:start w:val="1"/>
+      <w:numFmt w:val="bullet"/>
+      <w:lvlText w:val=""/>
+      <w:lvlJc w:val="left"/>
+      <w:pPr>
+        <w:tabs>
+          <w:tab w:val="num" w:pos="2880"/>
+        </w:tabs>
+        <w:ind w:left="2880" w:hanging="360"/>
+      </w:pPr>
+      <w:rPr>
+        <w:rFonts w:ascii="Wingdings" w:hAnsi="Wingdings" w:hint="default"/>
+        <w:sz w:val="20"/>
+      </w:rPr>
+    </w:lvl>
+    <w:lvl w:ilvl="4" w:tentative="1">
+      <w:start w:val="1"/>
+      <w:numFmt w:val="bullet"/>
+      <w:lvlText w:val=""/>
+      <w:lvlJc w:val="left"/>
+      <w:pPr>
+        <w:tabs>
+          <w:tab w:val="num" w:pos="3600"/>
+        </w:tabs>
+        <w:ind w:left="3600" w:hanging="360"/>
+      </w:pPr>
+      <w:rPr>
+        <w:rFonts w:ascii="Wingdings" w:hAnsi="Wingdings" w:hint="default"/>
+        <w:sz w:val="20"/>
+      </w:rPr>
+    </w:lvl>
+    <w:lvl w:ilvl="5" w:tentative="1">
+      <w:start w:val="1"/>
+      <w:numFmt w:val="bullet"/>
+      <w:lvlText w:val=""/>
+      <w:lvlJc w:val="left"/>
+      <w:pPr>
+        <w:tabs>
+          <w:tab w:val="num" w:pos="4320"/>
+        </w:tabs>
+        <w:ind w:left="4320" w:hanging="360"/>
+      </w:pPr>
+      <w:rPr>
+        <w:rFonts w:ascii="Wingdings" w:hAnsi="Wingdings" w:hint="default"/>
+        <w:sz w:val="20"/>
+      </w:rPr>
+    </w:lvl>
+    <w:lvl w:ilvl="6" w:tentative="1">
+      <w:start w:val="1"/>
+      <w:numFmt w:val="bullet"/>
+      <w:lvlText w:val=""/>
+      <w:lvlJc w:val="left"/>
+      <w:pPr>
+        <w:tabs>
+          <w:tab w:val="num" w:pos="5040"/>
+        </w:tabs>
+        <w:ind w:left="5040" w:hanging="360"/>
+      </w:pPr>
+      <w:rPr>
+        <w:rFonts w:ascii="Wingdings" w:hAnsi="Wingdings" w:hint="default"/>
+        <w:sz w:val="20"/>
+      </w:rPr>
+    </w:lvl>
+    <w:lvl w:ilvl="7" w:tentative="1">
+      <w:start w:val="1"/>
+      <w:numFmt w:val="bullet"/>
+      <w:lvlText w:val=""/>
+      <w:lvlJc w:val="left"/>
+      <w:pPr>
+        <w:tabs>
+          <w:tab w:val="num" w:pos="5760"/>
+        </w:tabs>
+        <w:ind w:left="5760" w:hanging="360"/>
+      </w:pPr>
+      <w:rPr>
+        <w:rFonts w:ascii="Wingdings" w:hAnsi="Wingdings" w:hint="default"/>
+        <w:sz w:val="20"/>
+      </w:rPr>
+    </w:lvl>
+    <w:lvl w:ilvl="8" w:tentative="1">
+      <w:start w:val="1"/>
+      <w:numFmt w:val="bullet"/>
+      <w:lvlText w:val=""/>
+      <w:lvlJc w:val="left"/>
+      <w:pPr>
+        <w:tabs>
+          <w:tab w:val="num" w:pos="6480"/>
+        </w:tabs>
+        <w:ind w:left="6480" w:hanging="360"/>
+      </w:pPr>
+      <w:rPr>
+        <w:rFonts w:ascii="Wingdings" w:hAnsi="Wingdings" w:hint="default"/>
+        <w:sz w:val="20"/>
+      </w:rPr>
+    </w:lvl>
+  </w:abstractNum>
+  <w:abstractNum w:abstractNumId="8" w15:restartNumberingAfterBreak="0">
     <w:nsid w:val="6FEF009E"/>
     <w:multiLevelType w:val="multilevel"/>
     <w:tmpl w:val="D42419DE"/>
@@ -4865,7 +5615,7 @@
       </w:rPr>
     </w:lvl>
   </w:abstractNum>
-  <w:abstractNum w:abstractNumId="7" w15:restartNumberingAfterBreak="0">
+  <w:abstractNum w:abstractNumId="9" w15:restartNumberingAfterBreak="0">
     <w:nsid w:val="706B7BBB"/>
     <w:multiLevelType w:val="multilevel"/>
     <w:tmpl w:val="24FC642C"/>
@@ -5014,7 +5764,7 @@
       </w:rPr>
     </w:lvl>
   </w:abstractNum>
-  <w:abstractNum w:abstractNumId="8" w15:restartNumberingAfterBreak="0">
+  <w:abstractNum w:abstractNumId="10" w15:restartNumberingAfterBreak="0">
     <w:nsid w:val="71227492"/>
     <w:multiLevelType w:val="multilevel"/>
     <w:tmpl w:val="8CD89E46"/>
@@ -5163,7 +5913,7 @@
       </w:rPr>
     </w:lvl>
   </w:abstractNum>
-  <w:abstractNum w:abstractNumId="9" w15:restartNumberingAfterBreak="0">
+  <w:abstractNum w:abstractNumId="11" w15:restartNumberingAfterBreak="0">
     <w:nsid w:val="7A2701CE"/>
     <w:multiLevelType w:val="multilevel"/>
     <w:tmpl w:val="D3ECB68C"/>
@@ -5312,7 +6062,7 @@
       </w:rPr>
     </w:lvl>
   </w:abstractNum>
-  <w:abstractNum w:abstractNumId="10" w15:restartNumberingAfterBreak="0">
+  <w:abstractNum w:abstractNumId="12" w15:restartNumberingAfterBreak="0">
     <w:nsid w:val="7B2F0CFE"/>
     <w:multiLevelType w:val="multilevel"/>
     <w:tmpl w:val="427CFF9A"/>
@@ -5465,16 +6215,16 @@
     <w:abstractNumId w:val="4"/>
   </w:num>
   <w:num w:numId="2" w16cid:durableId="788819413">
-    <w:abstractNumId w:val="8"/>
+    <w:abstractNumId w:val="10"/>
   </w:num>
   <w:num w:numId="3" w16cid:durableId="757408913">
     <w:abstractNumId w:val="5"/>
   </w:num>
   <w:num w:numId="4" w16cid:durableId="689766766">
-    <w:abstractNumId w:val="10"/>
+    <w:abstractNumId w:val="12"/>
   </w:num>
   <w:num w:numId="5" w16cid:durableId="1334717988">
-    <w:abstractNumId w:val="9"/>
+    <w:abstractNumId w:val="11"/>
   </w:num>
   <w:num w:numId="6" w16cid:durableId="698967065">
     <w:abstractNumId w:val="3"/>
@@ -5483,16 +6233,22 @@
     <w:abstractNumId w:val="2"/>
   </w:num>
   <w:num w:numId="8" w16cid:durableId="1663509686">
-    <w:abstractNumId w:val="6"/>
+    <w:abstractNumId w:val="8"/>
   </w:num>
   <w:num w:numId="9" w16cid:durableId="1939945957">
     <w:abstractNumId w:val="0"/>
   </w:num>
   <w:num w:numId="10" w16cid:durableId="846098309">
-    <w:abstractNumId w:val="7"/>
+    <w:abstractNumId w:val="9"/>
   </w:num>
   <w:num w:numId="11" w16cid:durableId="2143501566">
     <w:abstractNumId w:val="1"/>
+  </w:num>
+  <w:num w:numId="12" w16cid:durableId="1866944729">
+    <w:abstractNumId w:val="6"/>
+  </w:num>
+  <w:num w:numId="13" w16cid:durableId="1438714858">
+    <w:abstractNumId w:val="7"/>
   </w:num>
 </w:numbering>
 </file>

</xml_diff>

<commit_message>
Add authentication slice (register/login + JWT), IUserRepository, auth tests, seed fixes, Postman env updates
</commit_message>
<xml_diff>
--- a/Documents/Tender Management API Backend – Technical Specification and Development Guide.docx
+++ b/Documents/Tender Management API Backend – Technical Specification and Development Guide.docx
@@ -4691,6 +4691,644 @@
       <w:pPr>
         <w:rPr>
           <w:rFonts w:ascii="Segoe UI" w:hAnsi="Segoe UI" w:cs="Segoe UI"/>
+          <w:b/>
+          <w:bCs/>
+          <w:sz w:val="28"/>
+          <w:szCs w:val="28"/>
+        </w:rPr>
+      </w:pPr>
+      <w:r>
+        <w:rPr>
+          <w:rFonts w:ascii="Segoe UI" w:hAnsi="Segoe UI" w:cs="Segoe UI"/>
+          <w:b/>
+          <w:bCs/>
+          <w:sz w:val="28"/>
+          <w:szCs w:val="28"/>
+        </w:rPr>
+        <w:t>Authentication &amp; Test Harness Added</w:t>
+      </w:r>
+    </w:p>
+    <w:p>
+      <w:pPr>
+        <w:rPr>
+          <w:rFonts w:ascii="Segoe UI" w:hAnsi="Segoe UI" w:cs="Segoe UI"/>
+        </w:rPr>
+      </w:pPr>
+      <w:r>
+        <w:rPr>
+          <w:rFonts w:ascii="Segoe UI" w:hAnsi="Segoe UI" w:cs="Segoe UI"/>
+        </w:rPr>
+        <w:t>End-to-end sign-in flow</w:t>
+      </w:r>
+      <w:r>
+        <w:rPr>
+          <w:rFonts w:ascii="Segoe UI" w:hAnsi="Segoe UI" w:cs="Segoe UI"/>
+        </w:rPr>
+        <w:br/>
+        <w:t xml:space="preserve">The API now understands people. A new </w:t>
+      </w:r>
+      <w:proofErr w:type="spellStart"/>
+      <w:r>
+        <w:rPr>
+          <w:rFonts w:ascii="Segoe UI" w:hAnsi="Segoe UI" w:cs="Segoe UI"/>
+        </w:rPr>
+        <w:t>AuthController</w:t>
+      </w:r>
+      <w:proofErr w:type="spellEnd"/>
+      <w:r>
+        <w:rPr>
+          <w:rFonts w:ascii="Segoe UI" w:hAnsi="Segoe UI" w:cs="Segoe UI"/>
+        </w:rPr>
+        <w:t xml:space="preserve"> exposes POST /</w:t>
+      </w:r>
+      <w:proofErr w:type="spellStart"/>
+      <w:r>
+        <w:rPr>
+          <w:rFonts w:ascii="Segoe UI" w:hAnsi="Segoe UI" w:cs="Segoe UI"/>
+        </w:rPr>
+        <w:t>api</w:t>
+      </w:r>
+      <w:proofErr w:type="spellEnd"/>
+      <w:r>
+        <w:rPr>
+          <w:rFonts w:ascii="Segoe UI" w:hAnsi="Segoe UI" w:cs="Segoe UI"/>
+        </w:rPr>
+        <w:t>/auth/register and POST /</w:t>
+      </w:r>
+      <w:proofErr w:type="spellStart"/>
+      <w:r>
+        <w:rPr>
+          <w:rFonts w:ascii="Segoe UI" w:hAnsi="Segoe UI" w:cs="Segoe UI"/>
+        </w:rPr>
+        <w:t>api</w:t>
+      </w:r>
+      <w:proofErr w:type="spellEnd"/>
+      <w:r>
+        <w:rPr>
+          <w:rFonts w:ascii="Segoe UI" w:hAnsi="Segoe UI" w:cs="Segoe UI"/>
+        </w:rPr>
+        <w:t>/auth/login.</w:t>
+      </w:r>
+    </w:p>
+    <w:p>
+      <w:pPr>
+        <w:numPr>
+          <w:ilvl w:val="0"/>
+          <w:numId w:val="15"/>
+        </w:numPr>
+        <w:rPr>
+          <w:rFonts w:ascii="Segoe UI" w:hAnsi="Segoe UI" w:cs="Segoe UI"/>
+        </w:rPr>
+      </w:pPr>
+      <w:r>
+        <w:rPr>
+          <w:rFonts w:ascii="Segoe UI" w:hAnsi="Segoe UI" w:cs="Segoe UI"/>
+        </w:rPr>
+        <w:t xml:space="preserve">User data is saved through a fresh </w:t>
+      </w:r>
+      <w:proofErr w:type="spellStart"/>
+      <w:r>
+        <w:rPr>
+          <w:rFonts w:ascii="Segoe UI" w:hAnsi="Segoe UI" w:cs="Segoe UI"/>
+        </w:rPr>
+        <w:t>IUserRepository</w:t>
+      </w:r>
+      <w:proofErr w:type="spellEnd"/>
+      <w:r>
+        <w:rPr>
+          <w:rFonts w:ascii="Segoe UI" w:hAnsi="Segoe UI" w:cs="Segoe UI"/>
+        </w:rPr>
+        <w:t xml:space="preserve"> with an EF-backed </w:t>
+      </w:r>
+      <w:proofErr w:type="spellStart"/>
+      <w:r>
+        <w:rPr>
+          <w:rFonts w:ascii="Segoe UI" w:hAnsi="Segoe UI" w:cs="Segoe UI"/>
+        </w:rPr>
+        <w:t>UserRepository</w:t>
+      </w:r>
+      <w:proofErr w:type="spellEnd"/>
+      <w:r>
+        <w:rPr>
+          <w:rFonts w:ascii="Segoe UI" w:hAnsi="Segoe UI" w:cs="Segoe UI"/>
+        </w:rPr>
+        <w:t>.</w:t>
+      </w:r>
+    </w:p>
+    <w:p>
+      <w:pPr>
+        <w:numPr>
+          <w:ilvl w:val="0"/>
+          <w:numId w:val="15"/>
+        </w:numPr>
+        <w:rPr>
+          <w:rFonts w:ascii="Segoe UI" w:hAnsi="Segoe UI" w:cs="Segoe UI"/>
+        </w:rPr>
+      </w:pPr>
+      <w:r>
+        <w:rPr>
+          <w:rFonts w:ascii="Segoe UI" w:hAnsi="Segoe UI" w:cs="Segoe UI"/>
+        </w:rPr>
+        <w:t xml:space="preserve">Passwords are hashed via </w:t>
+      </w:r>
+      <w:proofErr w:type="spellStart"/>
+      <w:proofErr w:type="gramStart"/>
+      <w:r>
+        <w:rPr>
+          <w:rFonts w:ascii="Segoe UI" w:hAnsi="Segoe UI" w:cs="Segoe UI"/>
+        </w:rPr>
+        <w:t>Microsoft.AspNetCore.Identity.PasswordHasher</w:t>
+      </w:r>
+      <w:proofErr w:type="spellEnd"/>
+      <w:proofErr w:type="gramEnd"/>
+      <w:r>
+        <w:rPr>
+          <w:rFonts w:ascii="Segoe UI" w:hAnsi="Segoe UI" w:cs="Segoe UI"/>
+        </w:rPr>
+        <w:t>.</w:t>
+      </w:r>
+    </w:p>
+    <w:p>
+      <w:pPr>
+        <w:numPr>
+          <w:ilvl w:val="0"/>
+          <w:numId w:val="15"/>
+        </w:numPr>
+        <w:rPr>
+          <w:rFonts w:ascii="Segoe UI" w:hAnsi="Segoe UI" w:cs="Segoe UI"/>
+        </w:rPr>
+      </w:pPr>
+      <w:r>
+        <w:rPr>
+          <w:rFonts w:ascii="Segoe UI" w:hAnsi="Segoe UI" w:cs="Segoe UI"/>
+        </w:rPr>
+        <w:t xml:space="preserve">A lightweight </w:t>
+      </w:r>
+      <w:proofErr w:type="spellStart"/>
+      <w:r>
+        <w:rPr>
+          <w:rFonts w:ascii="Segoe UI" w:hAnsi="Segoe UI" w:cs="Segoe UI"/>
+        </w:rPr>
+        <w:t>JwtTokenService</w:t>
+      </w:r>
+      <w:proofErr w:type="spellEnd"/>
+      <w:r>
+        <w:rPr>
+          <w:rFonts w:ascii="Segoe UI" w:hAnsi="Segoe UI" w:cs="Segoe UI"/>
+        </w:rPr>
+        <w:t xml:space="preserve"> (Infrastructure layer) issues signed JWTs that carry sub, email, role.</w:t>
+      </w:r>
+    </w:p>
+    <w:p>
+      <w:pPr>
+        <w:numPr>
+          <w:ilvl w:val="0"/>
+          <w:numId w:val="15"/>
+        </w:numPr>
+        <w:rPr>
+          <w:rFonts w:ascii="Segoe UI" w:hAnsi="Segoe UI" w:cs="Segoe UI"/>
+        </w:rPr>
+      </w:pPr>
+      <w:r>
+        <w:rPr>
+          <w:rFonts w:ascii="Segoe UI" w:hAnsi="Segoe UI" w:cs="Segoe UI"/>
+        </w:rPr>
+        <w:t xml:space="preserve">Signing key, issuer, audience, and expiry live under the new </w:t>
+      </w:r>
+      <w:proofErr w:type="spellStart"/>
+      <w:r>
+        <w:rPr>
+          <w:rFonts w:ascii="Segoe UI" w:hAnsi="Segoe UI" w:cs="Segoe UI"/>
+          <w:i/>
+          <w:iCs/>
+        </w:rPr>
+        <w:t>Jwt</w:t>
+      </w:r>
+      <w:proofErr w:type="spellEnd"/>
+      <w:r>
+        <w:rPr>
+          <w:rFonts w:ascii="Segoe UI" w:hAnsi="Segoe UI" w:cs="Segoe UI"/>
+        </w:rPr>
+        <w:t xml:space="preserve"> section in </w:t>
+      </w:r>
+      <w:proofErr w:type="spellStart"/>
+      <w:proofErr w:type="gramStart"/>
+      <w:r>
+        <w:rPr>
+          <w:rFonts w:ascii="Segoe UI" w:hAnsi="Segoe UI" w:cs="Segoe UI"/>
+        </w:rPr>
+        <w:t>appsettings.json</w:t>
+      </w:r>
+      <w:proofErr w:type="spellEnd"/>
+      <w:proofErr w:type="gramEnd"/>
+      <w:r>
+        <w:rPr>
+          <w:rFonts w:ascii="Segoe UI" w:hAnsi="Segoe UI" w:cs="Segoe UI"/>
+        </w:rPr>
+        <w:t>.</w:t>
+      </w:r>
+    </w:p>
+    <w:p>
+      <w:pPr>
+        <w:numPr>
+          <w:ilvl w:val="0"/>
+          <w:numId w:val="15"/>
+        </w:numPr>
+        <w:rPr>
+          <w:rFonts w:ascii="Segoe UI" w:hAnsi="Segoe UI" w:cs="Segoe UI"/>
+        </w:rPr>
+      </w:pPr>
+      <w:proofErr w:type="spellStart"/>
+      <w:r>
+        <w:rPr>
+          <w:rFonts w:ascii="Segoe UI" w:hAnsi="Segoe UI" w:cs="Segoe UI"/>
+        </w:rPr>
+        <w:lastRenderedPageBreak/>
+        <w:t>Program.cs</w:t>
+      </w:r>
+      <w:proofErr w:type="spellEnd"/>
+      <w:r>
+        <w:rPr>
+          <w:rFonts w:ascii="Segoe UI" w:hAnsi="Segoe UI" w:cs="Segoe UI"/>
+        </w:rPr>
+        <w:t xml:space="preserve"> now wires </w:t>
+      </w:r>
+      <w:proofErr w:type="spellStart"/>
+      <w:proofErr w:type="gramStart"/>
+      <w:r>
+        <w:rPr>
+          <w:rFonts w:ascii="Segoe UI" w:hAnsi="Segoe UI" w:cs="Segoe UI"/>
+        </w:rPr>
+        <w:t>AddAuthentication</w:t>
+      </w:r>
+      <w:proofErr w:type="spellEnd"/>
+      <w:r>
+        <w:rPr>
+          <w:rFonts w:ascii="Segoe UI" w:hAnsi="Segoe UI" w:cs="Segoe UI"/>
+        </w:rPr>
+        <w:t>().</w:t>
+      </w:r>
+      <w:proofErr w:type="spellStart"/>
+      <w:r>
+        <w:rPr>
+          <w:rFonts w:ascii="Segoe UI" w:hAnsi="Segoe UI" w:cs="Segoe UI"/>
+        </w:rPr>
+        <w:t>AddJwtBearer</w:t>
+      </w:r>
+      <w:proofErr w:type="spellEnd"/>
+      <w:proofErr w:type="gramEnd"/>
+      <w:r>
+        <w:rPr>
+          <w:rFonts w:ascii="Segoe UI" w:hAnsi="Segoe UI" w:cs="Segoe UI"/>
+        </w:rPr>
+        <w:t xml:space="preserve">(…), injects the token service, repository, and hasher, and calls </w:t>
+      </w:r>
+      <w:proofErr w:type="spellStart"/>
+      <w:proofErr w:type="gramStart"/>
+      <w:r>
+        <w:rPr>
+          <w:rFonts w:ascii="Segoe UI" w:hAnsi="Segoe UI" w:cs="Segoe UI"/>
+        </w:rPr>
+        <w:t>app.UseAuthentication</w:t>
+      </w:r>
+      <w:proofErr w:type="spellEnd"/>
+      <w:proofErr w:type="gramEnd"/>
+      <w:r>
+        <w:rPr>
+          <w:rFonts w:ascii="Segoe UI" w:hAnsi="Segoe UI" w:cs="Segoe UI"/>
+        </w:rPr>
+        <w:t xml:space="preserve">() before </w:t>
+      </w:r>
+      <w:proofErr w:type="spellStart"/>
+      <w:proofErr w:type="gramStart"/>
+      <w:r>
+        <w:rPr>
+          <w:rFonts w:ascii="Segoe UI" w:hAnsi="Segoe UI" w:cs="Segoe UI"/>
+        </w:rPr>
+        <w:t>UseAuthorization</w:t>
+      </w:r>
+      <w:proofErr w:type="spellEnd"/>
+      <w:r>
+        <w:rPr>
+          <w:rFonts w:ascii="Segoe UI" w:hAnsi="Segoe UI" w:cs="Segoe UI"/>
+        </w:rPr>
+        <w:t>(</w:t>
+      </w:r>
+      <w:proofErr w:type="gramEnd"/>
+      <w:r>
+        <w:rPr>
+          <w:rFonts w:ascii="Segoe UI" w:hAnsi="Segoe UI" w:cs="Segoe UI"/>
+        </w:rPr>
+        <w:t>).</w:t>
+      </w:r>
+    </w:p>
+    <w:p>
+      <w:pPr>
+        <w:rPr>
+          <w:rFonts w:ascii="Segoe UI" w:hAnsi="Segoe UI" w:cs="Segoe UI"/>
+        </w:rPr>
+      </w:pPr>
+      <w:r>
+        <w:rPr>
+          <w:rFonts w:ascii="Segoe UI" w:hAnsi="Segoe UI" w:cs="Segoe UI"/>
+        </w:rPr>
+        <w:t>Domain touch-ups</w:t>
+      </w:r>
+    </w:p>
+    <w:p>
+      <w:pPr>
+        <w:numPr>
+          <w:ilvl w:val="0"/>
+          <w:numId w:val="16"/>
+        </w:numPr>
+        <w:rPr>
+          <w:rFonts w:ascii="Segoe UI" w:hAnsi="Segoe UI" w:cs="Segoe UI"/>
+        </w:rPr>
+      </w:pPr>
+      <w:r>
+        <w:rPr>
+          <w:rFonts w:ascii="Segoe UI" w:hAnsi="Segoe UI" w:cs="Segoe UI"/>
+        </w:rPr>
+        <w:t xml:space="preserve">User gained a simple </w:t>
+      </w:r>
+      <w:proofErr w:type="spellStart"/>
+      <w:r>
+        <w:rPr>
+          <w:rFonts w:ascii="Segoe UI" w:hAnsi="Segoe UI" w:cs="Segoe UI"/>
+        </w:rPr>
+        <w:t>SetPasswordHash</w:t>
+      </w:r>
+      <w:proofErr w:type="spellEnd"/>
+      <w:r>
+        <w:rPr>
+          <w:rFonts w:ascii="Segoe UI" w:hAnsi="Segoe UI" w:cs="Segoe UI"/>
+        </w:rPr>
+        <w:t>(string) setter so the command handler can persist the hash cleanly.</w:t>
+      </w:r>
+    </w:p>
+    <w:p>
+      <w:pPr>
+        <w:numPr>
+          <w:ilvl w:val="0"/>
+          <w:numId w:val="16"/>
+        </w:numPr>
+        <w:rPr>
+          <w:rFonts w:ascii="Segoe UI" w:hAnsi="Segoe UI" w:cs="Segoe UI"/>
+        </w:rPr>
+      </w:pPr>
+      <w:r>
+        <w:rPr>
+          <w:rFonts w:ascii="Segoe UI" w:hAnsi="Segoe UI" w:cs="Segoe UI"/>
+        </w:rPr>
+        <w:t xml:space="preserve">Lookup seed rows were expanded with constant </w:t>
+      </w:r>
+      <w:proofErr w:type="spellStart"/>
+      <w:r>
+        <w:rPr>
+          <w:rFonts w:ascii="Segoe UI" w:hAnsi="Segoe UI" w:cs="Segoe UI"/>
+        </w:rPr>
+        <w:t>CreatedAt</w:t>
+      </w:r>
+      <w:proofErr w:type="spellEnd"/>
+      <w:r>
+        <w:rPr>
+          <w:rFonts w:ascii="Segoe UI" w:hAnsi="Segoe UI" w:cs="Segoe UI"/>
+        </w:rPr>
+        <w:t xml:space="preserve">, </w:t>
+      </w:r>
+      <w:proofErr w:type="spellStart"/>
+      <w:r>
+        <w:rPr>
+          <w:rFonts w:ascii="Segoe UI" w:hAnsi="Segoe UI" w:cs="Segoe UI"/>
+        </w:rPr>
+        <w:t>UpdatedAt</w:t>
+      </w:r>
+      <w:proofErr w:type="spellEnd"/>
+      <w:r>
+        <w:rPr>
+          <w:rFonts w:ascii="Segoe UI" w:hAnsi="Segoe UI" w:cs="Segoe UI"/>
+        </w:rPr>
+        <w:t xml:space="preserve">, and an empty </w:t>
+      </w:r>
+      <w:proofErr w:type="spellStart"/>
+      <w:r>
+        <w:rPr>
+          <w:rFonts w:ascii="Segoe UI" w:hAnsi="Segoe UI" w:cs="Segoe UI"/>
+        </w:rPr>
+        <w:t>RowVersion</w:t>
+      </w:r>
+      <w:proofErr w:type="spellEnd"/>
+      <w:r>
+        <w:rPr>
+          <w:rFonts w:ascii="Segoe UI" w:hAnsi="Segoe UI" w:cs="Segoe UI"/>
+        </w:rPr>
+        <w:t xml:space="preserve"> so both SQL Server and the in-memory provider are happy.</w:t>
+      </w:r>
+    </w:p>
+    <w:p>
+      <w:pPr>
+        <w:rPr>
+          <w:rFonts w:ascii="Segoe UI" w:hAnsi="Segoe UI" w:cs="Segoe UI"/>
+        </w:rPr>
+      </w:pPr>
+      <w:r>
+        <w:rPr>
+          <w:rFonts w:ascii="Segoe UI" w:hAnsi="Segoe UI" w:cs="Segoe UI"/>
+        </w:rPr>
+        <w:t>Expanded automated tests</w:t>
+      </w:r>
+    </w:p>
+    <w:p>
+      <w:pPr>
+        <w:numPr>
+          <w:ilvl w:val="0"/>
+          <w:numId w:val="17"/>
+        </w:numPr>
+        <w:rPr>
+          <w:rFonts w:ascii="Segoe UI" w:hAnsi="Segoe UI" w:cs="Segoe UI"/>
+        </w:rPr>
+      </w:pPr>
+      <w:r>
+        <w:rPr>
+          <w:rFonts w:ascii="Segoe UI" w:hAnsi="Segoe UI" w:cs="Segoe UI"/>
+        </w:rPr>
+        <w:t>Auth test folder added:</w:t>
+      </w:r>
+    </w:p>
+    <w:p>
+      <w:pPr>
+        <w:numPr>
+          <w:ilvl w:val="1"/>
+          <w:numId w:val="17"/>
+        </w:numPr>
+        <w:rPr>
+          <w:rFonts w:ascii="Segoe UI" w:hAnsi="Segoe UI" w:cs="Segoe UI"/>
+        </w:rPr>
+      </w:pPr>
+      <w:proofErr w:type="spellStart"/>
+      <w:r>
+        <w:rPr>
+          <w:rFonts w:ascii="Segoe UI" w:hAnsi="Segoe UI" w:cs="Segoe UI"/>
+          <w:i/>
+          <w:iCs/>
+        </w:rPr>
+        <w:t>RegisterUserCommandValidatorTests</w:t>
+      </w:r>
+      <w:proofErr w:type="spellEnd"/>
+      <w:r>
+        <w:rPr>
+          <w:rFonts w:ascii="Segoe UI" w:hAnsi="Segoe UI" w:cs="Segoe UI"/>
+        </w:rPr>
+        <w:t xml:space="preserve"> – checks email, password, role rules.</w:t>
+      </w:r>
+    </w:p>
+    <w:p>
+      <w:pPr>
+        <w:numPr>
+          <w:ilvl w:val="1"/>
+          <w:numId w:val="17"/>
+        </w:numPr>
+        <w:rPr>
+          <w:rFonts w:ascii="Segoe UI" w:hAnsi="Segoe UI" w:cs="Segoe UI"/>
+        </w:rPr>
+      </w:pPr>
+      <w:proofErr w:type="spellStart"/>
+      <w:r>
+        <w:rPr>
+          <w:rFonts w:ascii="Segoe UI" w:hAnsi="Segoe UI" w:cs="Segoe UI"/>
+          <w:i/>
+          <w:iCs/>
+        </w:rPr>
+        <w:t>RegisterUserCommandHandlerTests</w:t>
+      </w:r>
+      <w:proofErr w:type="spellEnd"/>
+      <w:r>
+        <w:rPr>
+          <w:rFonts w:ascii="Segoe UI" w:hAnsi="Segoe UI" w:cs="Segoe UI"/>
+        </w:rPr>
+        <w:t xml:space="preserve"> – proves a user row is stored and returns a new </w:t>
+      </w:r>
+      <w:proofErr w:type="spellStart"/>
+      <w:r>
+        <w:rPr>
+          <w:rFonts w:ascii="Segoe UI" w:hAnsi="Segoe UI" w:cs="Segoe UI"/>
+        </w:rPr>
+        <w:t>Guid</w:t>
+      </w:r>
+      <w:proofErr w:type="spellEnd"/>
+      <w:r>
+        <w:rPr>
+          <w:rFonts w:ascii="Segoe UI" w:hAnsi="Segoe UI" w:cs="Segoe UI"/>
+        </w:rPr>
+        <w:t>.</w:t>
+      </w:r>
+    </w:p>
+    <w:p>
+      <w:pPr>
+        <w:numPr>
+          <w:ilvl w:val="1"/>
+          <w:numId w:val="17"/>
+        </w:numPr>
+        <w:rPr>
+          <w:rFonts w:ascii="Segoe UI" w:hAnsi="Segoe UI" w:cs="Segoe UI"/>
+        </w:rPr>
+      </w:pPr>
+      <w:proofErr w:type="spellStart"/>
+      <w:r>
+        <w:rPr>
+          <w:rFonts w:ascii="Segoe UI" w:hAnsi="Segoe UI" w:cs="Segoe UI"/>
+          <w:i/>
+          <w:iCs/>
+        </w:rPr>
+        <w:t>LoginQueryHandlerTests</w:t>
+      </w:r>
+      <w:proofErr w:type="spellEnd"/>
+      <w:r>
+        <w:rPr>
+          <w:rFonts w:ascii="Segoe UI" w:hAnsi="Segoe UI" w:cs="Segoe UI"/>
+        </w:rPr>
+        <w:t xml:space="preserve"> – verifies a valid login returns a stub JWT via a </w:t>
+      </w:r>
+      <w:proofErr w:type="spellStart"/>
+      <w:r>
+        <w:rPr>
+          <w:rFonts w:ascii="Segoe UI" w:hAnsi="Segoe UI" w:cs="Segoe UI"/>
+        </w:rPr>
+        <w:t>StubJwtTokenService</w:t>
+      </w:r>
+      <w:proofErr w:type="spellEnd"/>
+      <w:r>
+        <w:rPr>
+          <w:rFonts w:ascii="Segoe UI" w:hAnsi="Segoe UI" w:cs="Segoe UI"/>
+        </w:rPr>
+        <w:t>.</w:t>
+      </w:r>
+    </w:p>
+    <w:p>
+      <w:pPr>
+        <w:numPr>
+          <w:ilvl w:val="0"/>
+          <w:numId w:val="17"/>
+        </w:numPr>
+        <w:rPr>
+          <w:rFonts w:ascii="Segoe UI" w:hAnsi="Segoe UI" w:cs="Segoe UI"/>
+        </w:rPr>
+      </w:pPr>
+      <w:proofErr w:type="spellStart"/>
+      <w:r>
+        <w:rPr>
+          <w:rFonts w:ascii="Segoe UI" w:hAnsi="Segoe UI" w:cs="Segoe UI"/>
+        </w:rPr>
+        <w:t>TestUtilities</w:t>
+      </w:r>
+      <w:proofErr w:type="spellEnd"/>
+      <w:r>
+        <w:rPr>
+          <w:rFonts w:ascii="Segoe UI" w:hAnsi="Segoe UI" w:cs="Segoe UI"/>
+        </w:rPr>
+        <w:t xml:space="preserve"> now holds </w:t>
+      </w:r>
+      <w:proofErr w:type="spellStart"/>
+      <w:r>
+        <w:rPr>
+          <w:rFonts w:ascii="Segoe UI" w:hAnsi="Segoe UI" w:cs="Segoe UI"/>
+        </w:rPr>
+        <w:t>InMemoryDbFactory</w:t>
+      </w:r>
+      <w:proofErr w:type="spellEnd"/>
+      <w:r>
+        <w:rPr>
+          <w:rFonts w:ascii="Segoe UI" w:hAnsi="Segoe UI" w:cs="Segoe UI"/>
+        </w:rPr>
+        <w:t xml:space="preserve"> for fresh, isolated </w:t>
+      </w:r>
+      <w:proofErr w:type="spellStart"/>
+      <w:r>
+        <w:rPr>
+          <w:rFonts w:ascii="Segoe UI" w:hAnsi="Segoe UI" w:cs="Segoe UI"/>
+        </w:rPr>
+        <w:t>DbContexts</w:t>
+      </w:r>
+      <w:proofErr w:type="spellEnd"/>
+      <w:r>
+        <w:rPr>
+          <w:rFonts w:ascii="Segoe UI" w:hAnsi="Segoe UI" w:cs="Segoe UI"/>
+        </w:rPr>
+        <w:t xml:space="preserve"> and the stub token service.</w:t>
+      </w:r>
+    </w:p>
+    <w:p>
+      <w:pPr>
+        <w:ind w:left="360"/>
+        <w:rPr>
+          <w:rFonts w:ascii="Segoe UI" w:hAnsi="Segoe UI" w:cs="Segoe UI"/>
+        </w:rPr>
+      </w:pPr>
+    </w:p>
+    <w:p>
+      <w:pPr>
+        <w:rPr>
+          <w:rFonts w:ascii="Segoe UI" w:hAnsi="Segoe UI" w:cs="Segoe UI"/>
         </w:rPr>
       </w:pPr>
     </w:p>
@@ -5154,6 +5792,453 @@
     </w:lvl>
   </w:abstractNum>
   <w:abstractNum w:abstractNumId="3" w15:restartNumberingAfterBreak="0">
+    <w:nsid w:val="2C91026E"/>
+    <w:multiLevelType w:val="multilevel"/>
+    <w:tmpl w:val="B8BA6BAC"/>
+    <w:lvl w:ilvl="0">
+      <w:start w:val="1"/>
+      <w:numFmt w:val="bullet"/>
+      <w:lvlText w:val=""/>
+      <w:lvlJc w:val="left"/>
+      <w:pPr>
+        <w:tabs>
+          <w:tab w:val="num" w:pos="720"/>
+        </w:tabs>
+        <w:ind w:left="720" w:hanging="360"/>
+      </w:pPr>
+      <w:rPr>
+        <w:rFonts w:ascii="Symbol" w:hAnsi="Symbol" w:hint="default"/>
+        <w:sz w:val="20"/>
+      </w:rPr>
+    </w:lvl>
+    <w:lvl w:ilvl="1" w:tentative="1">
+      <w:start w:val="1"/>
+      <w:numFmt w:val="bullet"/>
+      <w:lvlText w:val="o"/>
+      <w:lvlJc w:val="left"/>
+      <w:pPr>
+        <w:tabs>
+          <w:tab w:val="num" w:pos="1440"/>
+        </w:tabs>
+        <w:ind w:left="1440" w:hanging="360"/>
+      </w:pPr>
+      <w:rPr>
+        <w:rFonts w:ascii="Courier New" w:hAnsi="Courier New" w:hint="default"/>
+        <w:sz w:val="20"/>
+      </w:rPr>
+    </w:lvl>
+    <w:lvl w:ilvl="2" w:tentative="1">
+      <w:start w:val="1"/>
+      <w:numFmt w:val="bullet"/>
+      <w:lvlText w:val=""/>
+      <w:lvlJc w:val="left"/>
+      <w:pPr>
+        <w:tabs>
+          <w:tab w:val="num" w:pos="2160"/>
+        </w:tabs>
+        <w:ind w:left="2160" w:hanging="360"/>
+      </w:pPr>
+      <w:rPr>
+        <w:rFonts w:ascii="Wingdings" w:hAnsi="Wingdings" w:hint="default"/>
+        <w:sz w:val="20"/>
+      </w:rPr>
+    </w:lvl>
+    <w:lvl w:ilvl="3" w:tentative="1">
+      <w:start w:val="1"/>
+      <w:numFmt w:val="bullet"/>
+      <w:lvlText w:val=""/>
+      <w:lvlJc w:val="left"/>
+      <w:pPr>
+        <w:tabs>
+          <w:tab w:val="num" w:pos="2880"/>
+        </w:tabs>
+        <w:ind w:left="2880" w:hanging="360"/>
+      </w:pPr>
+      <w:rPr>
+        <w:rFonts w:ascii="Wingdings" w:hAnsi="Wingdings" w:hint="default"/>
+        <w:sz w:val="20"/>
+      </w:rPr>
+    </w:lvl>
+    <w:lvl w:ilvl="4" w:tentative="1">
+      <w:start w:val="1"/>
+      <w:numFmt w:val="bullet"/>
+      <w:lvlText w:val=""/>
+      <w:lvlJc w:val="left"/>
+      <w:pPr>
+        <w:tabs>
+          <w:tab w:val="num" w:pos="3600"/>
+        </w:tabs>
+        <w:ind w:left="3600" w:hanging="360"/>
+      </w:pPr>
+      <w:rPr>
+        <w:rFonts w:ascii="Wingdings" w:hAnsi="Wingdings" w:hint="default"/>
+        <w:sz w:val="20"/>
+      </w:rPr>
+    </w:lvl>
+    <w:lvl w:ilvl="5" w:tentative="1">
+      <w:start w:val="1"/>
+      <w:numFmt w:val="bullet"/>
+      <w:lvlText w:val=""/>
+      <w:lvlJc w:val="left"/>
+      <w:pPr>
+        <w:tabs>
+          <w:tab w:val="num" w:pos="4320"/>
+        </w:tabs>
+        <w:ind w:left="4320" w:hanging="360"/>
+      </w:pPr>
+      <w:rPr>
+        <w:rFonts w:ascii="Wingdings" w:hAnsi="Wingdings" w:hint="default"/>
+        <w:sz w:val="20"/>
+      </w:rPr>
+    </w:lvl>
+    <w:lvl w:ilvl="6" w:tentative="1">
+      <w:start w:val="1"/>
+      <w:numFmt w:val="bullet"/>
+      <w:lvlText w:val=""/>
+      <w:lvlJc w:val="left"/>
+      <w:pPr>
+        <w:tabs>
+          <w:tab w:val="num" w:pos="5040"/>
+        </w:tabs>
+        <w:ind w:left="5040" w:hanging="360"/>
+      </w:pPr>
+      <w:rPr>
+        <w:rFonts w:ascii="Wingdings" w:hAnsi="Wingdings" w:hint="default"/>
+        <w:sz w:val="20"/>
+      </w:rPr>
+    </w:lvl>
+    <w:lvl w:ilvl="7" w:tentative="1">
+      <w:start w:val="1"/>
+      <w:numFmt w:val="bullet"/>
+      <w:lvlText w:val=""/>
+      <w:lvlJc w:val="left"/>
+      <w:pPr>
+        <w:tabs>
+          <w:tab w:val="num" w:pos="5760"/>
+        </w:tabs>
+        <w:ind w:left="5760" w:hanging="360"/>
+      </w:pPr>
+      <w:rPr>
+        <w:rFonts w:ascii="Wingdings" w:hAnsi="Wingdings" w:hint="default"/>
+        <w:sz w:val="20"/>
+      </w:rPr>
+    </w:lvl>
+    <w:lvl w:ilvl="8" w:tentative="1">
+      <w:start w:val="1"/>
+      <w:numFmt w:val="bullet"/>
+      <w:lvlText w:val=""/>
+      <w:lvlJc w:val="left"/>
+      <w:pPr>
+        <w:tabs>
+          <w:tab w:val="num" w:pos="6480"/>
+        </w:tabs>
+        <w:ind w:left="6480" w:hanging="360"/>
+      </w:pPr>
+      <w:rPr>
+        <w:rFonts w:ascii="Wingdings" w:hAnsi="Wingdings" w:hint="default"/>
+        <w:sz w:val="20"/>
+      </w:rPr>
+    </w:lvl>
+  </w:abstractNum>
+  <w:abstractNum w:abstractNumId="4" w15:restartNumberingAfterBreak="0">
+    <w:nsid w:val="35F7156A"/>
+    <w:multiLevelType w:val="multilevel"/>
+    <w:tmpl w:val="4CF60324"/>
+    <w:lvl w:ilvl="0">
+      <w:start w:val="1"/>
+      <w:numFmt w:val="bullet"/>
+      <w:lvlText w:val=""/>
+      <w:lvlJc w:val="left"/>
+      <w:pPr>
+        <w:tabs>
+          <w:tab w:val="num" w:pos="720"/>
+        </w:tabs>
+        <w:ind w:left="720" w:hanging="360"/>
+      </w:pPr>
+      <w:rPr>
+        <w:rFonts w:ascii="Symbol" w:hAnsi="Symbol" w:hint="default"/>
+        <w:sz w:val="20"/>
+      </w:rPr>
+    </w:lvl>
+    <w:lvl w:ilvl="1">
+      <w:start w:val="1"/>
+      <w:numFmt w:val="bullet"/>
+      <w:lvlText w:val="o"/>
+      <w:lvlJc w:val="left"/>
+      <w:pPr>
+        <w:tabs>
+          <w:tab w:val="num" w:pos="1440"/>
+        </w:tabs>
+        <w:ind w:left="1440" w:hanging="360"/>
+      </w:pPr>
+      <w:rPr>
+        <w:rFonts w:ascii="Courier New" w:hAnsi="Courier New" w:hint="default"/>
+        <w:sz w:val="20"/>
+      </w:rPr>
+    </w:lvl>
+    <w:lvl w:ilvl="2" w:tentative="1">
+      <w:start w:val="1"/>
+      <w:numFmt w:val="bullet"/>
+      <w:lvlText w:val=""/>
+      <w:lvlJc w:val="left"/>
+      <w:pPr>
+        <w:tabs>
+          <w:tab w:val="num" w:pos="2160"/>
+        </w:tabs>
+        <w:ind w:left="2160" w:hanging="360"/>
+      </w:pPr>
+      <w:rPr>
+        <w:rFonts w:ascii="Wingdings" w:hAnsi="Wingdings" w:hint="default"/>
+        <w:sz w:val="20"/>
+      </w:rPr>
+    </w:lvl>
+    <w:lvl w:ilvl="3" w:tentative="1">
+      <w:start w:val="1"/>
+      <w:numFmt w:val="bullet"/>
+      <w:lvlText w:val=""/>
+      <w:lvlJc w:val="left"/>
+      <w:pPr>
+        <w:tabs>
+          <w:tab w:val="num" w:pos="2880"/>
+        </w:tabs>
+        <w:ind w:left="2880" w:hanging="360"/>
+      </w:pPr>
+      <w:rPr>
+        <w:rFonts w:ascii="Wingdings" w:hAnsi="Wingdings" w:hint="default"/>
+        <w:sz w:val="20"/>
+      </w:rPr>
+    </w:lvl>
+    <w:lvl w:ilvl="4" w:tentative="1">
+      <w:start w:val="1"/>
+      <w:numFmt w:val="bullet"/>
+      <w:lvlText w:val=""/>
+      <w:lvlJc w:val="left"/>
+      <w:pPr>
+        <w:tabs>
+          <w:tab w:val="num" w:pos="3600"/>
+        </w:tabs>
+        <w:ind w:left="3600" w:hanging="360"/>
+      </w:pPr>
+      <w:rPr>
+        <w:rFonts w:ascii="Wingdings" w:hAnsi="Wingdings" w:hint="default"/>
+        <w:sz w:val="20"/>
+      </w:rPr>
+    </w:lvl>
+    <w:lvl w:ilvl="5" w:tentative="1">
+      <w:start w:val="1"/>
+      <w:numFmt w:val="bullet"/>
+      <w:lvlText w:val=""/>
+      <w:lvlJc w:val="left"/>
+      <w:pPr>
+        <w:tabs>
+          <w:tab w:val="num" w:pos="4320"/>
+        </w:tabs>
+        <w:ind w:left="4320" w:hanging="360"/>
+      </w:pPr>
+      <w:rPr>
+        <w:rFonts w:ascii="Wingdings" w:hAnsi="Wingdings" w:hint="default"/>
+        <w:sz w:val="20"/>
+      </w:rPr>
+    </w:lvl>
+    <w:lvl w:ilvl="6" w:tentative="1">
+      <w:start w:val="1"/>
+      <w:numFmt w:val="bullet"/>
+      <w:lvlText w:val=""/>
+      <w:lvlJc w:val="left"/>
+      <w:pPr>
+        <w:tabs>
+          <w:tab w:val="num" w:pos="5040"/>
+        </w:tabs>
+        <w:ind w:left="5040" w:hanging="360"/>
+      </w:pPr>
+      <w:rPr>
+        <w:rFonts w:ascii="Wingdings" w:hAnsi="Wingdings" w:hint="default"/>
+        <w:sz w:val="20"/>
+      </w:rPr>
+    </w:lvl>
+    <w:lvl w:ilvl="7" w:tentative="1">
+      <w:start w:val="1"/>
+      <w:numFmt w:val="bullet"/>
+      <w:lvlText w:val=""/>
+      <w:lvlJc w:val="left"/>
+      <w:pPr>
+        <w:tabs>
+          <w:tab w:val="num" w:pos="5760"/>
+        </w:tabs>
+        <w:ind w:left="5760" w:hanging="360"/>
+      </w:pPr>
+      <w:rPr>
+        <w:rFonts w:ascii="Wingdings" w:hAnsi="Wingdings" w:hint="default"/>
+        <w:sz w:val="20"/>
+      </w:rPr>
+    </w:lvl>
+    <w:lvl w:ilvl="8" w:tentative="1">
+      <w:start w:val="1"/>
+      <w:numFmt w:val="bullet"/>
+      <w:lvlText w:val=""/>
+      <w:lvlJc w:val="left"/>
+      <w:pPr>
+        <w:tabs>
+          <w:tab w:val="num" w:pos="6480"/>
+        </w:tabs>
+        <w:ind w:left="6480" w:hanging="360"/>
+      </w:pPr>
+      <w:rPr>
+        <w:rFonts w:ascii="Wingdings" w:hAnsi="Wingdings" w:hint="default"/>
+        <w:sz w:val="20"/>
+      </w:rPr>
+    </w:lvl>
+  </w:abstractNum>
+  <w:abstractNum w:abstractNumId="5" w15:restartNumberingAfterBreak="0">
+    <w:nsid w:val="3E0C2477"/>
+    <w:multiLevelType w:val="multilevel"/>
+    <w:tmpl w:val="5E14B284"/>
+    <w:lvl w:ilvl="0">
+      <w:start w:val="1"/>
+      <w:numFmt w:val="bullet"/>
+      <w:lvlText w:val=""/>
+      <w:lvlJc w:val="left"/>
+      <w:pPr>
+        <w:tabs>
+          <w:tab w:val="num" w:pos="720"/>
+        </w:tabs>
+        <w:ind w:left="720" w:hanging="360"/>
+      </w:pPr>
+      <w:rPr>
+        <w:rFonts w:ascii="Symbol" w:hAnsi="Symbol" w:hint="default"/>
+        <w:sz w:val="20"/>
+      </w:rPr>
+    </w:lvl>
+    <w:lvl w:ilvl="1" w:tentative="1">
+      <w:start w:val="1"/>
+      <w:numFmt w:val="bullet"/>
+      <w:lvlText w:val="o"/>
+      <w:lvlJc w:val="left"/>
+      <w:pPr>
+        <w:tabs>
+          <w:tab w:val="num" w:pos="1440"/>
+        </w:tabs>
+        <w:ind w:left="1440" w:hanging="360"/>
+      </w:pPr>
+      <w:rPr>
+        <w:rFonts w:ascii="Courier New" w:hAnsi="Courier New" w:hint="default"/>
+        <w:sz w:val="20"/>
+      </w:rPr>
+    </w:lvl>
+    <w:lvl w:ilvl="2" w:tentative="1">
+      <w:start w:val="1"/>
+      <w:numFmt w:val="bullet"/>
+      <w:lvlText w:val=""/>
+      <w:lvlJc w:val="left"/>
+      <w:pPr>
+        <w:tabs>
+          <w:tab w:val="num" w:pos="2160"/>
+        </w:tabs>
+        <w:ind w:left="2160" w:hanging="360"/>
+      </w:pPr>
+      <w:rPr>
+        <w:rFonts w:ascii="Wingdings" w:hAnsi="Wingdings" w:hint="default"/>
+        <w:sz w:val="20"/>
+      </w:rPr>
+    </w:lvl>
+    <w:lvl w:ilvl="3" w:tentative="1">
+      <w:start w:val="1"/>
+      <w:numFmt w:val="bullet"/>
+      <w:lvlText w:val=""/>
+      <w:lvlJc w:val="left"/>
+      <w:pPr>
+        <w:tabs>
+          <w:tab w:val="num" w:pos="2880"/>
+        </w:tabs>
+        <w:ind w:left="2880" w:hanging="360"/>
+      </w:pPr>
+      <w:rPr>
+        <w:rFonts w:ascii="Wingdings" w:hAnsi="Wingdings" w:hint="default"/>
+        <w:sz w:val="20"/>
+      </w:rPr>
+    </w:lvl>
+    <w:lvl w:ilvl="4" w:tentative="1">
+      <w:start w:val="1"/>
+      <w:numFmt w:val="bullet"/>
+      <w:lvlText w:val=""/>
+      <w:lvlJc w:val="left"/>
+      <w:pPr>
+        <w:tabs>
+          <w:tab w:val="num" w:pos="3600"/>
+        </w:tabs>
+        <w:ind w:left="3600" w:hanging="360"/>
+      </w:pPr>
+      <w:rPr>
+        <w:rFonts w:ascii="Wingdings" w:hAnsi="Wingdings" w:hint="default"/>
+        <w:sz w:val="20"/>
+      </w:rPr>
+    </w:lvl>
+    <w:lvl w:ilvl="5" w:tentative="1">
+      <w:start w:val="1"/>
+      <w:numFmt w:val="bullet"/>
+      <w:lvlText w:val=""/>
+      <w:lvlJc w:val="left"/>
+      <w:pPr>
+        <w:tabs>
+          <w:tab w:val="num" w:pos="4320"/>
+        </w:tabs>
+        <w:ind w:left="4320" w:hanging="360"/>
+      </w:pPr>
+      <w:rPr>
+        <w:rFonts w:ascii="Wingdings" w:hAnsi="Wingdings" w:hint="default"/>
+        <w:sz w:val="20"/>
+      </w:rPr>
+    </w:lvl>
+    <w:lvl w:ilvl="6" w:tentative="1">
+      <w:start w:val="1"/>
+      <w:numFmt w:val="bullet"/>
+      <w:lvlText w:val=""/>
+      <w:lvlJc w:val="left"/>
+      <w:pPr>
+        <w:tabs>
+          <w:tab w:val="num" w:pos="5040"/>
+        </w:tabs>
+        <w:ind w:left="5040" w:hanging="360"/>
+      </w:pPr>
+      <w:rPr>
+        <w:rFonts w:ascii="Wingdings" w:hAnsi="Wingdings" w:hint="default"/>
+        <w:sz w:val="20"/>
+      </w:rPr>
+    </w:lvl>
+    <w:lvl w:ilvl="7" w:tentative="1">
+      <w:start w:val="1"/>
+      <w:numFmt w:val="bullet"/>
+      <w:lvlText w:val=""/>
+      <w:lvlJc w:val="left"/>
+      <w:pPr>
+        <w:tabs>
+          <w:tab w:val="num" w:pos="5760"/>
+        </w:tabs>
+        <w:ind w:left="5760" w:hanging="360"/>
+      </w:pPr>
+      <w:rPr>
+        <w:rFonts w:ascii="Wingdings" w:hAnsi="Wingdings" w:hint="default"/>
+        <w:sz w:val="20"/>
+      </w:rPr>
+    </w:lvl>
+    <w:lvl w:ilvl="8" w:tentative="1">
+      <w:start w:val="1"/>
+      <w:numFmt w:val="bullet"/>
+      <w:lvlText w:val=""/>
+      <w:lvlJc w:val="left"/>
+      <w:pPr>
+        <w:tabs>
+          <w:tab w:val="num" w:pos="6480"/>
+        </w:tabs>
+        <w:ind w:left="6480" w:hanging="360"/>
+      </w:pPr>
+      <w:rPr>
+        <w:rFonts w:ascii="Wingdings" w:hAnsi="Wingdings" w:hint="default"/>
+        <w:sz w:val="20"/>
+      </w:rPr>
+    </w:lvl>
+  </w:abstractNum>
+  <w:abstractNum w:abstractNumId="6" w15:restartNumberingAfterBreak="0">
     <w:nsid w:val="4CDE16D6"/>
     <w:multiLevelType w:val="multilevel"/>
     <w:tmpl w:val="7D269C58"/>
@@ -5302,7 +6387,7 @@
       </w:rPr>
     </w:lvl>
   </w:abstractNum>
-  <w:abstractNum w:abstractNumId="4" w15:restartNumberingAfterBreak="0">
+  <w:abstractNum w:abstractNumId="7" w15:restartNumberingAfterBreak="0">
     <w:nsid w:val="54080E7A"/>
     <w:multiLevelType w:val="multilevel"/>
     <w:tmpl w:val="1C50B22E"/>
@@ -5451,7 +6536,7 @@
       </w:rPr>
     </w:lvl>
   </w:abstractNum>
-  <w:abstractNum w:abstractNumId="5" w15:restartNumberingAfterBreak="0">
+  <w:abstractNum w:abstractNumId="8" w15:restartNumberingAfterBreak="0">
     <w:nsid w:val="59501517"/>
     <w:multiLevelType w:val="multilevel"/>
     <w:tmpl w:val="6A2A27E8"/>
@@ -5600,7 +6685,7 @@
       </w:rPr>
     </w:lvl>
   </w:abstractNum>
-  <w:abstractNum w:abstractNumId="6" w15:restartNumberingAfterBreak="0">
+  <w:abstractNum w:abstractNumId="9" w15:restartNumberingAfterBreak="0">
     <w:nsid w:val="5DDB56A2"/>
     <w:multiLevelType w:val="multilevel"/>
     <w:tmpl w:val="9C54B936"/>
@@ -5749,7 +6834,7 @@
       </w:rPr>
     </w:lvl>
   </w:abstractNum>
-  <w:abstractNum w:abstractNumId="7" w15:restartNumberingAfterBreak="0">
+  <w:abstractNum w:abstractNumId="10" w15:restartNumberingAfterBreak="0">
     <w:nsid w:val="67A022C1"/>
     <w:multiLevelType w:val="multilevel"/>
     <w:tmpl w:val="F0A8EE0A"/>
@@ -5898,7 +6983,7 @@
       </w:rPr>
     </w:lvl>
   </w:abstractNum>
-  <w:abstractNum w:abstractNumId="8" w15:restartNumberingAfterBreak="0">
+  <w:abstractNum w:abstractNumId="11" w15:restartNumberingAfterBreak="0">
     <w:nsid w:val="6FEF009E"/>
     <w:multiLevelType w:val="multilevel"/>
     <w:tmpl w:val="D42419DE"/>
@@ -6047,7 +7132,7 @@
       </w:rPr>
     </w:lvl>
   </w:abstractNum>
-  <w:abstractNum w:abstractNumId="9" w15:restartNumberingAfterBreak="0">
+  <w:abstractNum w:abstractNumId="12" w15:restartNumberingAfterBreak="0">
     <w:nsid w:val="706B7BBB"/>
     <w:multiLevelType w:val="multilevel"/>
     <w:tmpl w:val="24FC642C"/>
@@ -6196,7 +7281,7 @@
       </w:rPr>
     </w:lvl>
   </w:abstractNum>
-  <w:abstractNum w:abstractNumId="10" w15:restartNumberingAfterBreak="0">
+  <w:abstractNum w:abstractNumId="13" w15:restartNumberingAfterBreak="0">
     <w:nsid w:val="71227492"/>
     <w:multiLevelType w:val="multilevel"/>
     <w:tmpl w:val="8CD89E46"/>
@@ -6345,7 +7430,7 @@
       </w:rPr>
     </w:lvl>
   </w:abstractNum>
-  <w:abstractNum w:abstractNumId="11" w15:restartNumberingAfterBreak="0">
+  <w:abstractNum w:abstractNumId="14" w15:restartNumberingAfterBreak="0">
     <w:nsid w:val="780530CF"/>
     <w:multiLevelType w:val="multilevel"/>
     <w:tmpl w:val="4A540046"/>
@@ -6494,7 +7579,7 @@
       </w:rPr>
     </w:lvl>
   </w:abstractNum>
-  <w:abstractNum w:abstractNumId="12" w15:restartNumberingAfterBreak="0">
+  <w:abstractNum w:abstractNumId="15" w15:restartNumberingAfterBreak="0">
     <w:nsid w:val="7A2701CE"/>
     <w:multiLevelType w:val="multilevel"/>
     <w:tmpl w:val="D3ECB68C"/>
@@ -6643,7 +7728,7 @@
       </w:rPr>
     </w:lvl>
   </w:abstractNum>
-  <w:abstractNum w:abstractNumId="13" w15:restartNumberingAfterBreak="0">
+  <w:abstractNum w:abstractNumId="16" w15:restartNumberingAfterBreak="0">
     <w:nsid w:val="7B2F0CFE"/>
     <w:multiLevelType w:val="multilevel"/>
     <w:tmpl w:val="427CFF9A"/>
@@ -6793,46 +7878,55 @@
     </w:lvl>
   </w:abstractNum>
   <w:num w:numId="1" w16cid:durableId="532689963">
-    <w:abstractNumId w:val="4"/>
+    <w:abstractNumId w:val="7"/>
   </w:num>
   <w:num w:numId="2" w16cid:durableId="788819413">
-    <w:abstractNumId w:val="10"/>
+    <w:abstractNumId w:val="13"/>
   </w:num>
   <w:num w:numId="3" w16cid:durableId="757408913">
-    <w:abstractNumId w:val="5"/>
+    <w:abstractNumId w:val="8"/>
   </w:num>
   <w:num w:numId="4" w16cid:durableId="689766766">
-    <w:abstractNumId w:val="13"/>
+    <w:abstractNumId w:val="16"/>
   </w:num>
   <w:num w:numId="5" w16cid:durableId="1334717988">
-    <w:abstractNumId w:val="12"/>
+    <w:abstractNumId w:val="15"/>
   </w:num>
   <w:num w:numId="6" w16cid:durableId="698967065">
-    <w:abstractNumId w:val="3"/>
+    <w:abstractNumId w:val="6"/>
   </w:num>
   <w:num w:numId="7" w16cid:durableId="1472093861">
     <w:abstractNumId w:val="2"/>
   </w:num>
   <w:num w:numId="8" w16cid:durableId="1663509686">
-    <w:abstractNumId w:val="8"/>
+    <w:abstractNumId w:val="11"/>
   </w:num>
   <w:num w:numId="9" w16cid:durableId="1939945957">
     <w:abstractNumId w:val="0"/>
   </w:num>
   <w:num w:numId="10" w16cid:durableId="846098309">
-    <w:abstractNumId w:val="9"/>
+    <w:abstractNumId w:val="12"/>
   </w:num>
   <w:num w:numId="11" w16cid:durableId="2143501566">
     <w:abstractNumId w:val="1"/>
   </w:num>
   <w:num w:numId="12" w16cid:durableId="1866944729">
-    <w:abstractNumId w:val="6"/>
+    <w:abstractNumId w:val="9"/>
   </w:num>
   <w:num w:numId="13" w16cid:durableId="1438714858">
-    <w:abstractNumId w:val="7"/>
+    <w:abstractNumId w:val="10"/>
   </w:num>
   <w:num w:numId="14" w16cid:durableId="2018849644">
-    <w:abstractNumId w:val="11"/>
+    <w:abstractNumId w:val="14"/>
+  </w:num>
+  <w:num w:numId="15" w16cid:durableId="280840288">
+    <w:abstractNumId w:val="3"/>
+  </w:num>
+  <w:num w:numId="16" w16cid:durableId="329022370">
+    <w:abstractNumId w:val="5"/>
+  </w:num>
+  <w:num w:numId="17" w16cid:durableId="2001153389">
+    <w:abstractNumId w:val="4"/>
   </w:num>
 </w:numbering>
 </file>

</xml_diff>

<commit_message>
Add public lookup endpoints (categories, statuses) + Dapper read models
</commit_message>
<xml_diff>
--- a/Documents/Tender Management API Backend – Technical Specification and Development Guide.docx
+++ b/Documents/Tender Management API Backend – Technical Specification and Development Guide.docx
@@ -5319,25 +5319,749 @@
     </w:p>
     <w:p>
       <w:pPr>
-        <w:ind w:left="360"/>
-        <w:rPr>
-          <w:rFonts w:ascii="Segoe UI" w:hAnsi="Segoe UI" w:cs="Segoe UI"/>
-        </w:rPr>
-      </w:pPr>
-    </w:p>
-    <w:p>
-      <w:pPr>
-        <w:rPr>
-          <w:rFonts w:ascii="Segoe UI" w:hAnsi="Segoe UI" w:cs="Segoe UI"/>
-        </w:rPr>
-      </w:pPr>
-    </w:p>
-    <w:p>
-      <w:pPr>
-        <w:rPr>
-          <w:rFonts w:ascii="Segoe UI" w:hAnsi="Segoe UI" w:cs="Segoe UI"/>
-        </w:rPr>
-      </w:pPr>
+        <w:rPr>
+          <w:rFonts w:ascii="Segoe UI" w:hAnsi="Segoe UI" w:cs="Segoe UI"/>
+        </w:rPr>
+      </w:pPr>
+      <w:r>
+        <w:rPr>
+          <w:rFonts w:ascii="Segoe UI" w:hAnsi="Segoe UI" w:cs="Segoe UI"/>
+          <w:b/>
+          <w:bCs/>
+          <w:sz w:val="28"/>
+          <w:szCs w:val="28"/>
+        </w:rPr>
+        <w:t>Added public GET /</w:t>
+      </w:r>
+      <w:proofErr w:type="spellStart"/>
+      <w:r>
+        <w:rPr>
+          <w:rFonts w:ascii="Segoe UI" w:hAnsi="Segoe UI" w:cs="Segoe UI"/>
+          <w:b/>
+          <w:bCs/>
+          <w:sz w:val="28"/>
+          <w:szCs w:val="28"/>
+        </w:rPr>
+        <w:t>api</w:t>
+      </w:r>
+      <w:proofErr w:type="spellEnd"/>
+      <w:r>
+        <w:rPr>
+          <w:rFonts w:ascii="Segoe UI" w:hAnsi="Segoe UI" w:cs="Segoe UI"/>
+          <w:b/>
+          <w:bCs/>
+          <w:sz w:val="28"/>
+          <w:szCs w:val="28"/>
+        </w:rPr>
+        <w:t>/tenders (list) endpoint</w:t>
+      </w:r>
+    </w:p>
+    <w:p>
+      <w:pPr>
+        <w:rPr>
+          <w:rFonts w:ascii="Segoe UI" w:hAnsi="Segoe UI" w:cs="Segoe UI"/>
+        </w:rPr>
+      </w:pPr>
+      <w:r>
+        <w:rPr>
+          <w:rFonts w:ascii="Segoe UI" w:hAnsi="Segoe UI" w:cs="Segoe UI"/>
+        </w:rPr>
+        <w:t>We can now return a lightweight catalogue of every tender—title, description, deadline, and lookup names—without dragging the bids along.</w:t>
+      </w:r>
+    </w:p>
+    <w:p>
+      <w:pPr>
+        <w:numPr>
+          <w:ilvl w:val="0"/>
+          <w:numId w:val="18"/>
+        </w:numPr>
+        <w:rPr>
+          <w:rFonts w:ascii="Segoe UI" w:hAnsi="Segoe UI" w:cs="Segoe UI"/>
+        </w:rPr>
+      </w:pPr>
+      <w:r>
+        <w:rPr>
+          <w:rFonts w:ascii="Segoe UI" w:hAnsi="Segoe UI" w:cs="Segoe UI"/>
+        </w:rPr>
+        <w:t>Application layer</w:t>
+      </w:r>
+    </w:p>
+    <w:p>
+      <w:pPr>
+        <w:numPr>
+          <w:ilvl w:val="1"/>
+          <w:numId w:val="18"/>
+        </w:numPr>
+        <w:rPr>
+          <w:rFonts w:ascii="Segoe UI" w:hAnsi="Segoe UI" w:cs="Segoe UI"/>
+        </w:rPr>
+      </w:pPr>
+      <w:r>
+        <w:rPr>
+          <w:rFonts w:ascii="Segoe UI" w:hAnsi="Segoe UI" w:cs="Segoe UI"/>
+        </w:rPr>
+        <w:t xml:space="preserve">New DTO </w:t>
+      </w:r>
+      <w:r>
+        <w:rPr>
+          <w:rFonts w:ascii="Segoe UI" w:hAnsi="Segoe UI" w:cs="Segoe UI"/>
+        </w:rPr>
+        <w:softHyphen/>
+        <w:t>**</w:t>
+      </w:r>
+      <w:proofErr w:type="spellStart"/>
+      <w:r>
+        <w:rPr>
+          <w:rFonts w:ascii="Segoe UI" w:hAnsi="Segoe UI" w:cs="Segoe UI"/>
+        </w:rPr>
+        <w:t>TenderSummaryDto</w:t>
+      </w:r>
+      <w:proofErr w:type="spellEnd"/>
+      <w:r>
+        <w:rPr>
+          <w:rFonts w:ascii="Segoe UI" w:hAnsi="Segoe UI" w:cs="Segoe UI"/>
+        </w:rPr>
+        <w:t>** holds the exact fields the contract promises.</w:t>
+      </w:r>
+    </w:p>
+    <w:p>
+      <w:pPr>
+        <w:numPr>
+          <w:ilvl w:val="1"/>
+          <w:numId w:val="18"/>
+        </w:numPr>
+        <w:rPr>
+          <w:rFonts w:ascii="Segoe UI" w:hAnsi="Segoe UI" w:cs="Segoe UI"/>
+        </w:rPr>
+      </w:pPr>
+      <w:r>
+        <w:rPr>
+          <w:rFonts w:ascii="Segoe UI" w:hAnsi="Segoe UI" w:cs="Segoe UI"/>
+        </w:rPr>
+        <w:t xml:space="preserve">Added </w:t>
+      </w:r>
+      <w:proofErr w:type="spellStart"/>
+      <w:r>
+        <w:rPr>
+          <w:rFonts w:ascii="Segoe UI" w:hAnsi="Segoe UI" w:cs="Segoe UI"/>
+        </w:rPr>
+        <w:t>GetTenderListQuery</w:t>
+      </w:r>
+      <w:proofErr w:type="spellEnd"/>
+      <w:r>
+        <w:rPr>
+          <w:rFonts w:ascii="Segoe UI" w:hAnsi="Segoe UI" w:cs="Segoe UI"/>
+        </w:rPr>
+        <w:t xml:space="preserve"> + its handler. The handler depends on an interface, keeping the layer data-store-agnostic.</w:t>
+      </w:r>
+    </w:p>
+    <w:p>
+      <w:pPr>
+        <w:numPr>
+          <w:ilvl w:val="0"/>
+          <w:numId w:val="18"/>
+        </w:numPr>
+        <w:rPr>
+          <w:rFonts w:ascii="Segoe UI" w:hAnsi="Segoe UI" w:cs="Segoe UI"/>
+        </w:rPr>
+      </w:pPr>
+      <w:r>
+        <w:rPr>
+          <w:rFonts w:ascii="Segoe UI" w:hAnsi="Segoe UI" w:cs="Segoe UI"/>
+        </w:rPr>
+        <w:t>Infrastructure layer</w:t>
+      </w:r>
+    </w:p>
+    <w:p>
+      <w:pPr>
+        <w:numPr>
+          <w:ilvl w:val="1"/>
+          <w:numId w:val="18"/>
+        </w:numPr>
+        <w:rPr>
+          <w:rFonts w:ascii="Segoe UI" w:hAnsi="Segoe UI" w:cs="Segoe UI"/>
+        </w:rPr>
+      </w:pPr>
+      <w:r>
+        <w:rPr>
+          <w:rFonts w:ascii="Segoe UI" w:hAnsi="Segoe UI" w:cs="Segoe UI"/>
+        </w:rPr>
+        <w:lastRenderedPageBreak/>
+        <w:t xml:space="preserve">Implemented </w:t>
+      </w:r>
+      <w:proofErr w:type="spellStart"/>
+      <w:r>
+        <w:rPr>
+          <w:rFonts w:ascii="Segoe UI" w:hAnsi="Segoe UI" w:cs="Segoe UI"/>
+        </w:rPr>
+        <w:t>TenderListQuery</w:t>
+      </w:r>
+      <w:proofErr w:type="spellEnd"/>
+      <w:r>
+        <w:rPr>
+          <w:rFonts w:ascii="Segoe UI" w:hAnsi="Segoe UI" w:cs="Segoe UI"/>
+        </w:rPr>
+        <w:t xml:space="preserve"> using Dapper. One SQL SELECT joins </w:t>
+      </w:r>
+      <w:r>
+        <w:rPr>
+          <w:rFonts w:ascii="Segoe UI" w:hAnsi="Segoe UI" w:cs="Segoe UI"/>
+          <w:i/>
+          <w:iCs/>
+        </w:rPr>
+        <w:t>Tenders</w:t>
+      </w:r>
+      <w:r>
+        <w:rPr>
+          <w:rFonts w:ascii="Segoe UI" w:hAnsi="Segoe UI" w:cs="Segoe UI"/>
+        </w:rPr>
+        <w:t xml:space="preserve">, </w:t>
+      </w:r>
+      <w:r>
+        <w:rPr>
+          <w:rFonts w:ascii="Segoe UI" w:hAnsi="Segoe UI" w:cs="Segoe UI"/>
+          <w:i/>
+          <w:iCs/>
+        </w:rPr>
+        <w:t>Categories</w:t>
+      </w:r>
+      <w:r>
+        <w:rPr>
+          <w:rFonts w:ascii="Segoe UI" w:hAnsi="Segoe UI" w:cs="Segoe UI"/>
+        </w:rPr>
+        <w:t xml:space="preserve">, and </w:t>
+      </w:r>
+      <w:r>
+        <w:rPr>
+          <w:rFonts w:ascii="Segoe UI" w:hAnsi="Segoe UI" w:cs="Segoe UI"/>
+          <w:i/>
+          <w:iCs/>
+        </w:rPr>
+        <w:t>Statuses</w:t>
+      </w:r>
+      <w:r>
+        <w:rPr>
+          <w:rFonts w:ascii="Segoe UI" w:hAnsi="Segoe UI" w:cs="Segoe UI"/>
+        </w:rPr>
+        <w:t xml:space="preserve">, maps rows into the DTO collection, and </w:t>
+      </w:r>
+      <w:proofErr w:type="spellStart"/>
+      <w:r>
+        <w:rPr>
+          <w:rFonts w:ascii="Segoe UI" w:hAnsi="Segoe UI" w:cs="Segoe UI"/>
+        </w:rPr>
+        <w:t>honours</w:t>
+      </w:r>
+      <w:proofErr w:type="spellEnd"/>
+      <w:r>
+        <w:rPr>
+          <w:rFonts w:ascii="Segoe UI" w:hAnsi="Segoe UI" w:cs="Segoe UI"/>
+        </w:rPr>
+        <w:t xml:space="preserve"> </w:t>
+      </w:r>
+      <w:proofErr w:type="spellStart"/>
+      <w:r>
+        <w:rPr>
+          <w:rFonts w:ascii="Segoe UI" w:hAnsi="Segoe UI" w:cs="Segoe UI"/>
+        </w:rPr>
+        <w:t>CancellationToken</w:t>
+      </w:r>
+      <w:proofErr w:type="spellEnd"/>
+      <w:r>
+        <w:rPr>
+          <w:rFonts w:ascii="Segoe UI" w:hAnsi="Segoe UI" w:cs="Segoe UI"/>
+        </w:rPr>
+        <w:t>.</w:t>
+      </w:r>
+    </w:p>
+    <w:p>
+      <w:pPr>
+        <w:numPr>
+          <w:ilvl w:val="0"/>
+          <w:numId w:val="18"/>
+        </w:numPr>
+        <w:rPr>
+          <w:rFonts w:ascii="Segoe UI" w:hAnsi="Segoe UI" w:cs="Segoe UI"/>
+        </w:rPr>
+      </w:pPr>
+      <w:r>
+        <w:rPr>
+          <w:rFonts w:ascii="Segoe UI" w:hAnsi="Segoe UI" w:cs="Segoe UI"/>
+        </w:rPr>
+        <w:t>API layer</w:t>
+      </w:r>
+    </w:p>
+    <w:p>
+      <w:pPr>
+        <w:numPr>
+          <w:ilvl w:val="1"/>
+          <w:numId w:val="18"/>
+        </w:numPr>
+        <w:rPr>
+          <w:rFonts w:ascii="Segoe UI" w:hAnsi="Segoe UI" w:cs="Segoe UI"/>
+        </w:rPr>
+      </w:pPr>
+      <w:proofErr w:type="spellStart"/>
+      <w:r>
+        <w:rPr>
+          <w:rFonts w:ascii="Segoe UI" w:hAnsi="Segoe UI" w:cs="Segoe UI"/>
+        </w:rPr>
+        <w:t>TendersController</w:t>
+      </w:r>
+      <w:proofErr w:type="spellEnd"/>
+      <w:r>
+        <w:rPr>
+          <w:rFonts w:ascii="Segoe UI" w:hAnsi="Segoe UI" w:cs="Segoe UI"/>
+        </w:rPr>
+        <w:t xml:space="preserve"> gained a </w:t>
+      </w:r>
+      <w:proofErr w:type="spellStart"/>
+      <w:r>
+        <w:rPr>
+          <w:rFonts w:ascii="Segoe UI" w:hAnsi="Segoe UI" w:cs="Segoe UI"/>
+        </w:rPr>
+        <w:t>GetAll</w:t>
+      </w:r>
+      <w:proofErr w:type="spellEnd"/>
+      <w:r>
+        <w:rPr>
+          <w:rFonts w:ascii="Segoe UI" w:hAnsi="Segoe UI" w:cs="Segoe UI"/>
+        </w:rPr>
+        <w:t xml:space="preserve"> action mapped to GET /</w:t>
+      </w:r>
+      <w:proofErr w:type="spellStart"/>
+      <w:r>
+        <w:rPr>
+          <w:rFonts w:ascii="Segoe UI" w:hAnsi="Segoe UI" w:cs="Segoe UI"/>
+        </w:rPr>
+        <w:t>api</w:t>
+      </w:r>
+      <w:proofErr w:type="spellEnd"/>
+      <w:r>
+        <w:rPr>
+          <w:rFonts w:ascii="Segoe UI" w:hAnsi="Segoe UI" w:cs="Segoe UI"/>
+        </w:rPr>
+        <w:t xml:space="preserve">/tenders. No auth required. DI now registers </w:t>
+      </w:r>
+      <w:proofErr w:type="spellStart"/>
+      <w:r>
+        <w:rPr>
+          <w:rFonts w:ascii="Segoe UI" w:hAnsi="Segoe UI" w:cs="Segoe UI"/>
+        </w:rPr>
+        <w:t>ITenderListQuery</w:t>
+      </w:r>
+      <w:proofErr w:type="spellEnd"/>
+      <w:r>
+        <w:rPr>
+          <w:rFonts w:ascii="Segoe UI" w:hAnsi="Segoe UI" w:cs="Segoe UI"/>
+        </w:rPr>
+        <w:t>.</w:t>
+      </w:r>
+    </w:p>
+    <w:p>
+      <w:pPr>
+        <w:numPr>
+          <w:ilvl w:val="0"/>
+          <w:numId w:val="18"/>
+        </w:numPr>
+        <w:rPr>
+          <w:rFonts w:ascii="Segoe UI" w:hAnsi="Segoe UI" w:cs="Segoe UI"/>
+        </w:rPr>
+      </w:pPr>
+      <w:r>
+        <w:rPr>
+          <w:rFonts w:ascii="Segoe UI" w:hAnsi="Segoe UI" w:cs="Segoe UI"/>
+        </w:rPr>
+        <w:t>Tests</w:t>
+      </w:r>
+    </w:p>
+    <w:p>
+      <w:pPr>
+        <w:numPr>
+          <w:ilvl w:val="1"/>
+          <w:numId w:val="18"/>
+        </w:numPr>
+        <w:rPr>
+          <w:rFonts w:ascii="Segoe UI" w:hAnsi="Segoe UI" w:cs="Segoe UI"/>
+        </w:rPr>
+      </w:pPr>
+      <w:r>
+        <w:rPr>
+          <w:rFonts w:ascii="Segoe UI" w:hAnsi="Segoe UI" w:cs="Segoe UI"/>
+        </w:rPr>
+        <w:t xml:space="preserve">Installed </w:t>
+      </w:r>
+      <w:proofErr w:type="spellStart"/>
+      <w:r>
+        <w:rPr>
+          <w:rFonts w:ascii="Segoe UI" w:hAnsi="Segoe UI" w:cs="Segoe UI"/>
+        </w:rPr>
+        <w:t>NSubstitute</w:t>
+      </w:r>
+      <w:proofErr w:type="spellEnd"/>
+      <w:r>
+        <w:rPr>
+          <w:rFonts w:ascii="Segoe UI" w:hAnsi="Segoe UI" w:cs="Segoe UI"/>
+        </w:rPr>
+        <w:t xml:space="preserve"> and wrote </w:t>
+      </w:r>
+      <w:proofErr w:type="spellStart"/>
+      <w:r>
+        <w:rPr>
+          <w:rFonts w:ascii="Segoe UI" w:hAnsi="Segoe UI" w:cs="Segoe UI"/>
+        </w:rPr>
+        <w:t>GetTenderListQueryHandlerTests</w:t>
+      </w:r>
+      <w:proofErr w:type="spellEnd"/>
+      <w:r>
+        <w:rPr>
+          <w:rFonts w:ascii="Segoe UI" w:hAnsi="Segoe UI" w:cs="Segoe UI"/>
+        </w:rPr>
+        <w:t xml:space="preserve"> to prove the handler calls the query object once and returns its result.</w:t>
+      </w:r>
+    </w:p>
+    <w:p>
+      <w:pPr>
+        <w:numPr>
+          <w:ilvl w:val="0"/>
+          <w:numId w:val="18"/>
+        </w:numPr>
+        <w:rPr>
+          <w:rFonts w:ascii="Segoe UI" w:hAnsi="Segoe UI" w:cs="Segoe UI"/>
+        </w:rPr>
+      </w:pPr>
+      <w:r>
+        <w:rPr>
+          <w:rFonts w:ascii="Segoe UI" w:hAnsi="Segoe UI" w:cs="Segoe UI"/>
+        </w:rPr>
+        <w:t>Postman</w:t>
+      </w:r>
+    </w:p>
+    <w:p>
+      <w:pPr>
+        <w:numPr>
+          <w:ilvl w:val="1"/>
+          <w:numId w:val="18"/>
+        </w:numPr>
+        <w:rPr>
+          <w:rFonts w:ascii="Segoe UI" w:hAnsi="Segoe UI" w:cs="Segoe UI"/>
+        </w:rPr>
+      </w:pPr>
+      <w:r>
+        <w:rPr>
+          <w:rFonts w:ascii="Segoe UI" w:hAnsi="Segoe UI" w:cs="Segoe UI"/>
+        </w:rPr>
+        <w:t>Added a “Get All Tenders” request (GET {{</w:t>
+      </w:r>
+      <w:proofErr w:type="spellStart"/>
+      <w:r>
+        <w:rPr>
+          <w:rFonts w:ascii="Segoe UI" w:hAnsi="Segoe UI" w:cs="Segoe UI"/>
+        </w:rPr>
+        <w:t>baseUrl</w:t>
+      </w:r>
+      <w:proofErr w:type="spellEnd"/>
+      <w:r>
+        <w:rPr>
+          <w:rFonts w:ascii="Segoe UI" w:hAnsi="Segoe UI" w:cs="Segoe UI"/>
+        </w:rPr>
+        <w:t>}}/</w:t>
+      </w:r>
+      <w:proofErr w:type="spellStart"/>
+      <w:r>
+        <w:rPr>
+          <w:rFonts w:ascii="Segoe UI" w:hAnsi="Segoe UI" w:cs="Segoe UI"/>
+        </w:rPr>
+        <w:t>api</w:t>
+      </w:r>
+      <w:proofErr w:type="spellEnd"/>
+      <w:r>
+        <w:rPr>
+          <w:rFonts w:ascii="Segoe UI" w:hAnsi="Segoe UI" w:cs="Segoe UI"/>
+        </w:rPr>
+        <w:t>/tenders) with a simple 200-OK test and a saved example response. The call is public, so it inherits no token.</w:t>
+      </w:r>
+    </w:p>
+    <w:p>
+      <w:pPr>
+        <w:rPr>
+          <w:rFonts w:ascii="Segoe UI" w:hAnsi="Segoe UI" w:cs="Segoe UI"/>
+        </w:rPr>
+      </w:pPr>
+      <w:r>
+        <w:rPr>
+          <w:rFonts w:ascii="Segoe UI" w:hAnsi="Segoe UI" w:cs="Segoe UI"/>
+        </w:rPr>
+        <w:t>These changes complete the “read all tenders” requirement while keeping the write path secure behind JWT.</w:t>
+      </w:r>
+    </w:p>
+    <w:p>
+      <w:pPr>
+        <w:rPr>
+          <w:rFonts w:ascii="Segoe UI" w:hAnsi="Segoe UI" w:cs="Segoe UI"/>
+          <w:b/>
+          <w:bCs/>
+          <w:sz w:val="28"/>
+          <w:szCs w:val="28"/>
+        </w:rPr>
+      </w:pPr>
+      <w:r>
+        <w:rPr>
+          <w:rFonts w:ascii="Segoe UI" w:hAnsi="Segoe UI" w:cs="Segoe UI"/>
+          <w:b/>
+          <w:bCs/>
+          <w:sz w:val="28"/>
+          <w:szCs w:val="28"/>
+        </w:rPr>
+        <w:t>Lookups</w:t>
+      </w:r>
+    </w:p>
+    <w:p>
+      <w:pPr>
+        <w:rPr>
+          <w:rFonts w:ascii="Segoe UI" w:hAnsi="Segoe UI" w:cs="Segoe UI"/>
+        </w:rPr>
+      </w:pPr>
+      <w:r>
+        <w:rPr>
+          <w:rFonts w:ascii="Segoe UI" w:hAnsi="Segoe UI" w:cs="Segoe UI"/>
+        </w:rPr>
+        <w:t xml:space="preserve">The lookup endpoints rely only on data that already exists in </w:t>
+      </w:r>
+      <w:r>
+        <w:rPr>
+          <w:rFonts w:ascii="Segoe UI" w:hAnsi="Segoe UI" w:cs="Segoe UI"/>
+          <w:i/>
+          <w:iCs/>
+        </w:rPr>
+        <w:t>Categories</w:t>
+      </w:r>
+      <w:r>
+        <w:rPr>
+          <w:rFonts w:ascii="Segoe UI" w:hAnsi="Segoe UI" w:cs="Segoe UI"/>
+        </w:rPr>
+        <w:t xml:space="preserve"> and </w:t>
+      </w:r>
+      <w:r>
+        <w:rPr>
+          <w:rFonts w:ascii="Segoe UI" w:hAnsi="Segoe UI" w:cs="Segoe UI"/>
+          <w:i/>
+          <w:iCs/>
+        </w:rPr>
+        <w:t>Statuses</w:t>
+      </w:r>
+      <w:r>
+        <w:rPr>
+          <w:rFonts w:ascii="Segoe UI" w:hAnsi="Segoe UI" w:cs="Segoe UI"/>
+        </w:rPr>
+        <w:t>.</w:t>
+      </w:r>
+      <w:r>
+        <w:rPr>
+          <w:rFonts w:ascii="Segoe UI" w:hAnsi="Segoe UI" w:cs="Segoe UI"/>
+        </w:rPr>
+        <w:br/>
+        <w:t>Because we did not add or alter any tables or columns, no new migration is required—your</w:t>
+      </w:r>
+      <w:r>
+        <w:rPr>
+          <w:rFonts w:ascii="Segoe UI" w:hAnsi="Segoe UI" w:cs="Segoe UI"/>
+        </w:rPr>
+        <w:br/>
+      </w:r>
+      <w:proofErr w:type="spellStart"/>
+      <w:r>
+        <w:rPr>
+          <w:rFonts w:ascii="Segoe UI" w:hAnsi="Segoe UI" w:cs="Segoe UI"/>
+        </w:rPr>
+        <w:t>InitialCreate</w:t>
+      </w:r>
+      <w:proofErr w:type="spellEnd"/>
+      <w:r>
+        <w:rPr>
+          <w:rFonts w:ascii="Segoe UI" w:hAnsi="Segoe UI" w:cs="Segoe UI"/>
+        </w:rPr>
+        <w:t xml:space="preserve"> migration already contains those tables.</w:t>
+      </w:r>
+    </w:p>
+    <w:p>
+      <w:pPr>
+        <w:rPr>
+          <w:rFonts w:ascii="Segoe UI" w:hAnsi="Segoe UI" w:cs="Segoe UI"/>
+        </w:rPr>
+      </w:pPr>
+      <w:r>
+        <w:rPr>
+          <w:rFonts w:ascii="Segoe UI" w:hAnsi="Segoe UI" w:cs="Segoe UI"/>
+        </w:rPr>
+        <w:t xml:space="preserve">The only change since the last migration was adding a default (empty) </w:t>
+      </w:r>
+      <w:proofErr w:type="spellStart"/>
+      <w:r>
+        <w:rPr>
+          <w:rFonts w:ascii="Segoe UI" w:hAnsi="Segoe UI" w:cs="Segoe UI"/>
+        </w:rPr>
+        <w:t>RowVersion</w:t>
+      </w:r>
+      <w:proofErr w:type="spellEnd"/>
+      <w:r>
+        <w:rPr>
+          <w:rFonts w:ascii="Segoe UI" w:hAnsi="Segoe UI" w:cs="Segoe UI"/>
+        </w:rPr>
+        <w:t xml:space="preserve"> value in the</w:t>
+      </w:r>
+      <w:r>
+        <w:rPr>
+          <w:rFonts w:ascii="Segoe UI" w:hAnsi="Segoe UI" w:cs="Segoe UI"/>
+        </w:rPr>
+        <w:br/>
+        <w:t xml:space="preserve">seed data; EF treats that as </w:t>
+      </w:r>
+      <w:r>
+        <w:rPr>
+          <w:rFonts w:ascii="Segoe UI" w:hAnsi="Segoe UI" w:cs="Segoe UI"/>
+          <w:i/>
+          <w:iCs/>
+        </w:rPr>
+        <w:t>data</w:t>
+      </w:r>
+      <w:r>
+        <w:rPr>
+          <w:rFonts w:ascii="Segoe UI" w:hAnsi="Segoe UI" w:cs="Segoe UI"/>
+        </w:rPr>
+        <w:t xml:space="preserve">, not </w:t>
+      </w:r>
+      <w:r>
+        <w:rPr>
+          <w:rFonts w:ascii="Segoe UI" w:hAnsi="Segoe UI" w:cs="Segoe UI"/>
+          <w:i/>
+          <w:iCs/>
+        </w:rPr>
+        <w:t>schema</w:t>
+      </w:r>
+      <w:r>
+        <w:rPr>
+          <w:rFonts w:ascii="Segoe UI" w:hAnsi="Segoe UI" w:cs="Segoe UI"/>
+        </w:rPr>
+        <w:t xml:space="preserve">. </w:t>
+      </w:r>
+      <w:proofErr w:type="gramStart"/>
+      <w:r>
+        <w:rPr>
+          <w:rFonts w:ascii="Segoe UI" w:hAnsi="Segoe UI" w:cs="Segoe UI"/>
+        </w:rPr>
+        <w:t>So</w:t>
+      </w:r>
+      <w:proofErr w:type="gramEnd"/>
+      <w:r>
+        <w:rPr>
+          <w:rFonts w:ascii="Segoe UI" w:hAnsi="Segoe UI" w:cs="Segoe UI"/>
+        </w:rPr>
+        <w:t xml:space="preserve"> all you need is a quick data-refresh:</w:t>
+      </w:r>
+    </w:p>
+    <w:p>
+      <w:pPr>
+        <w:rPr>
+          <w:rFonts w:ascii="Segoe UI" w:hAnsi="Segoe UI" w:cs="Segoe UI"/>
+        </w:rPr>
+      </w:pPr>
+      <w:r>
+        <w:rPr>
+          <w:rFonts w:ascii="Segoe UI" w:hAnsi="Segoe UI" w:cs="Segoe UI"/>
+        </w:rPr>
+        <w:t xml:space="preserve"># rebuild / reseed the development </w:t>
+      </w:r>
+      <w:proofErr w:type="spellStart"/>
+      <w:r>
+        <w:rPr>
+          <w:rFonts w:ascii="Segoe UI" w:hAnsi="Segoe UI" w:cs="Segoe UI"/>
+        </w:rPr>
+        <w:t>db</w:t>
+      </w:r>
+      <w:proofErr w:type="spellEnd"/>
+    </w:p>
+    <w:p>
+      <w:pPr>
+        <w:rPr>
+          <w:rFonts w:ascii="Segoe UI" w:hAnsi="Segoe UI" w:cs="Segoe UI"/>
+        </w:rPr>
+      </w:pPr>
+      <w:r>
+        <w:rPr>
+          <w:rFonts w:ascii="Segoe UI" w:hAnsi="Segoe UI" w:cs="Segoe UI"/>
+        </w:rPr>
+        <w:t xml:space="preserve">dotnet </w:t>
+      </w:r>
+      <w:proofErr w:type="spellStart"/>
+      <w:r>
+        <w:rPr>
+          <w:rFonts w:ascii="Segoe UI" w:hAnsi="Segoe UI" w:cs="Segoe UI"/>
+        </w:rPr>
+        <w:t>ef</w:t>
+      </w:r>
+      <w:proofErr w:type="spellEnd"/>
+      <w:r>
+        <w:rPr>
+          <w:rFonts w:ascii="Segoe UI" w:hAnsi="Segoe UI" w:cs="Segoe UI"/>
+        </w:rPr>
+        <w:t xml:space="preserve"> database update --project </w:t>
+      </w:r>
+      <w:proofErr w:type="spellStart"/>
+      <w:r>
+        <w:rPr>
+          <w:rFonts w:ascii="Segoe UI" w:hAnsi="Segoe UI" w:cs="Segoe UI"/>
+        </w:rPr>
+        <w:t>Tender.Infrastructure</w:t>
+      </w:r>
+      <w:proofErr w:type="spellEnd"/>
+      <w:r>
+        <w:rPr>
+          <w:rFonts w:ascii="Segoe UI" w:hAnsi="Segoe UI" w:cs="Segoe UI"/>
+        </w:rPr>
+        <w:t xml:space="preserve"> --startup-project </w:t>
+      </w:r>
+      <w:proofErr w:type="spellStart"/>
+      <w:r>
+        <w:rPr>
+          <w:rFonts w:ascii="Segoe UI" w:hAnsi="Segoe UI" w:cs="Segoe UI"/>
+        </w:rPr>
+        <w:t>Tender.Api</w:t>
+      </w:r>
+      <w:proofErr w:type="spellEnd"/>
+    </w:p>
+    <w:p>
+      <w:pPr>
+        <w:rPr>
+          <w:rFonts w:ascii="Segoe UI" w:hAnsi="Segoe UI" w:cs="Segoe UI"/>
+        </w:rPr>
+      </w:pPr>
+      <w:r>
+        <w:rPr>
+          <w:rFonts w:ascii="Segoe UI" w:hAnsi="Segoe UI" w:cs="Segoe UI"/>
+        </w:rPr>
+        <w:t>That command re-creates (or updates) the rows for Categories and Statuses with the new</w:t>
+      </w:r>
+      <w:r>
+        <w:rPr>
+          <w:rFonts w:ascii="Segoe UI" w:hAnsi="Segoe UI" w:cs="Segoe UI"/>
+        </w:rPr>
+        <w:br/>
+      </w:r>
+      <w:proofErr w:type="spellStart"/>
+      <w:r>
+        <w:rPr>
+          <w:rFonts w:ascii="Segoe UI" w:hAnsi="Segoe UI" w:cs="Segoe UI"/>
+        </w:rPr>
+        <w:t>RowVersion</w:t>
+      </w:r>
+      <w:proofErr w:type="spellEnd"/>
+      <w:r>
+        <w:rPr>
+          <w:rFonts w:ascii="Segoe UI" w:hAnsi="Segoe UI" w:cs="Segoe UI"/>
+        </w:rPr>
+        <w:t xml:space="preserve"> value if you previously dropped the database.</w:t>
+      </w:r>
     </w:p>
     <w:p>
       <w:pPr>
@@ -6686,6 +7410,155 @@
     </w:lvl>
   </w:abstractNum>
   <w:abstractNum w:abstractNumId="9" w15:restartNumberingAfterBreak="0">
+    <w:nsid w:val="5C5C09D5"/>
+    <w:multiLevelType w:val="multilevel"/>
+    <w:tmpl w:val="AC6AE060"/>
+    <w:lvl w:ilvl="0">
+      <w:start w:val="1"/>
+      <w:numFmt w:val="bullet"/>
+      <w:lvlText w:val=""/>
+      <w:lvlJc w:val="left"/>
+      <w:pPr>
+        <w:tabs>
+          <w:tab w:val="num" w:pos="720"/>
+        </w:tabs>
+        <w:ind w:left="720" w:hanging="360"/>
+      </w:pPr>
+      <w:rPr>
+        <w:rFonts w:ascii="Symbol" w:hAnsi="Symbol" w:hint="default"/>
+        <w:sz w:val="20"/>
+      </w:rPr>
+    </w:lvl>
+    <w:lvl w:ilvl="1">
+      <w:start w:val="1"/>
+      <w:numFmt w:val="bullet"/>
+      <w:lvlText w:val="o"/>
+      <w:lvlJc w:val="left"/>
+      <w:pPr>
+        <w:tabs>
+          <w:tab w:val="num" w:pos="1440"/>
+        </w:tabs>
+        <w:ind w:left="1440" w:hanging="360"/>
+      </w:pPr>
+      <w:rPr>
+        <w:rFonts w:ascii="Courier New" w:hAnsi="Courier New" w:hint="default"/>
+        <w:sz w:val="20"/>
+      </w:rPr>
+    </w:lvl>
+    <w:lvl w:ilvl="2" w:tentative="1">
+      <w:start w:val="1"/>
+      <w:numFmt w:val="bullet"/>
+      <w:lvlText w:val=""/>
+      <w:lvlJc w:val="left"/>
+      <w:pPr>
+        <w:tabs>
+          <w:tab w:val="num" w:pos="2160"/>
+        </w:tabs>
+        <w:ind w:left="2160" w:hanging="360"/>
+      </w:pPr>
+      <w:rPr>
+        <w:rFonts w:ascii="Wingdings" w:hAnsi="Wingdings" w:hint="default"/>
+        <w:sz w:val="20"/>
+      </w:rPr>
+    </w:lvl>
+    <w:lvl w:ilvl="3" w:tentative="1">
+      <w:start w:val="1"/>
+      <w:numFmt w:val="bullet"/>
+      <w:lvlText w:val=""/>
+      <w:lvlJc w:val="left"/>
+      <w:pPr>
+        <w:tabs>
+          <w:tab w:val="num" w:pos="2880"/>
+        </w:tabs>
+        <w:ind w:left="2880" w:hanging="360"/>
+      </w:pPr>
+      <w:rPr>
+        <w:rFonts w:ascii="Wingdings" w:hAnsi="Wingdings" w:hint="default"/>
+        <w:sz w:val="20"/>
+      </w:rPr>
+    </w:lvl>
+    <w:lvl w:ilvl="4" w:tentative="1">
+      <w:start w:val="1"/>
+      <w:numFmt w:val="bullet"/>
+      <w:lvlText w:val=""/>
+      <w:lvlJc w:val="left"/>
+      <w:pPr>
+        <w:tabs>
+          <w:tab w:val="num" w:pos="3600"/>
+        </w:tabs>
+        <w:ind w:left="3600" w:hanging="360"/>
+      </w:pPr>
+      <w:rPr>
+        <w:rFonts w:ascii="Wingdings" w:hAnsi="Wingdings" w:hint="default"/>
+        <w:sz w:val="20"/>
+      </w:rPr>
+    </w:lvl>
+    <w:lvl w:ilvl="5" w:tentative="1">
+      <w:start w:val="1"/>
+      <w:numFmt w:val="bullet"/>
+      <w:lvlText w:val=""/>
+      <w:lvlJc w:val="left"/>
+      <w:pPr>
+        <w:tabs>
+          <w:tab w:val="num" w:pos="4320"/>
+        </w:tabs>
+        <w:ind w:left="4320" w:hanging="360"/>
+      </w:pPr>
+      <w:rPr>
+        <w:rFonts w:ascii="Wingdings" w:hAnsi="Wingdings" w:hint="default"/>
+        <w:sz w:val="20"/>
+      </w:rPr>
+    </w:lvl>
+    <w:lvl w:ilvl="6" w:tentative="1">
+      <w:start w:val="1"/>
+      <w:numFmt w:val="bullet"/>
+      <w:lvlText w:val=""/>
+      <w:lvlJc w:val="left"/>
+      <w:pPr>
+        <w:tabs>
+          <w:tab w:val="num" w:pos="5040"/>
+        </w:tabs>
+        <w:ind w:left="5040" w:hanging="360"/>
+      </w:pPr>
+      <w:rPr>
+        <w:rFonts w:ascii="Wingdings" w:hAnsi="Wingdings" w:hint="default"/>
+        <w:sz w:val="20"/>
+      </w:rPr>
+    </w:lvl>
+    <w:lvl w:ilvl="7" w:tentative="1">
+      <w:start w:val="1"/>
+      <w:numFmt w:val="bullet"/>
+      <w:lvlText w:val=""/>
+      <w:lvlJc w:val="left"/>
+      <w:pPr>
+        <w:tabs>
+          <w:tab w:val="num" w:pos="5760"/>
+        </w:tabs>
+        <w:ind w:left="5760" w:hanging="360"/>
+      </w:pPr>
+      <w:rPr>
+        <w:rFonts w:ascii="Wingdings" w:hAnsi="Wingdings" w:hint="default"/>
+        <w:sz w:val="20"/>
+      </w:rPr>
+    </w:lvl>
+    <w:lvl w:ilvl="8" w:tentative="1">
+      <w:start w:val="1"/>
+      <w:numFmt w:val="bullet"/>
+      <w:lvlText w:val=""/>
+      <w:lvlJc w:val="left"/>
+      <w:pPr>
+        <w:tabs>
+          <w:tab w:val="num" w:pos="6480"/>
+        </w:tabs>
+        <w:ind w:left="6480" w:hanging="360"/>
+      </w:pPr>
+      <w:rPr>
+        <w:rFonts w:ascii="Wingdings" w:hAnsi="Wingdings" w:hint="default"/>
+        <w:sz w:val="20"/>
+      </w:rPr>
+    </w:lvl>
+  </w:abstractNum>
+  <w:abstractNum w:abstractNumId="10" w15:restartNumberingAfterBreak="0">
     <w:nsid w:val="5DDB56A2"/>
     <w:multiLevelType w:val="multilevel"/>
     <w:tmpl w:val="9C54B936"/>
@@ -6834,7 +7707,7 @@
       </w:rPr>
     </w:lvl>
   </w:abstractNum>
-  <w:abstractNum w:abstractNumId="10" w15:restartNumberingAfterBreak="0">
+  <w:abstractNum w:abstractNumId="11" w15:restartNumberingAfterBreak="0">
     <w:nsid w:val="67A022C1"/>
     <w:multiLevelType w:val="multilevel"/>
     <w:tmpl w:val="F0A8EE0A"/>
@@ -6983,7 +7856,7 @@
       </w:rPr>
     </w:lvl>
   </w:abstractNum>
-  <w:abstractNum w:abstractNumId="11" w15:restartNumberingAfterBreak="0">
+  <w:abstractNum w:abstractNumId="12" w15:restartNumberingAfterBreak="0">
     <w:nsid w:val="6FEF009E"/>
     <w:multiLevelType w:val="multilevel"/>
     <w:tmpl w:val="D42419DE"/>
@@ -7132,7 +8005,7 @@
       </w:rPr>
     </w:lvl>
   </w:abstractNum>
-  <w:abstractNum w:abstractNumId="12" w15:restartNumberingAfterBreak="0">
+  <w:abstractNum w:abstractNumId="13" w15:restartNumberingAfterBreak="0">
     <w:nsid w:val="706B7BBB"/>
     <w:multiLevelType w:val="multilevel"/>
     <w:tmpl w:val="24FC642C"/>
@@ -7281,7 +8154,7 @@
       </w:rPr>
     </w:lvl>
   </w:abstractNum>
-  <w:abstractNum w:abstractNumId="13" w15:restartNumberingAfterBreak="0">
+  <w:abstractNum w:abstractNumId="14" w15:restartNumberingAfterBreak="0">
     <w:nsid w:val="71227492"/>
     <w:multiLevelType w:val="multilevel"/>
     <w:tmpl w:val="8CD89E46"/>
@@ -7430,7 +8303,7 @@
       </w:rPr>
     </w:lvl>
   </w:abstractNum>
-  <w:abstractNum w:abstractNumId="14" w15:restartNumberingAfterBreak="0">
+  <w:abstractNum w:abstractNumId="15" w15:restartNumberingAfterBreak="0">
     <w:nsid w:val="780530CF"/>
     <w:multiLevelType w:val="multilevel"/>
     <w:tmpl w:val="4A540046"/>
@@ -7579,7 +8452,7 @@
       </w:rPr>
     </w:lvl>
   </w:abstractNum>
-  <w:abstractNum w:abstractNumId="15" w15:restartNumberingAfterBreak="0">
+  <w:abstractNum w:abstractNumId="16" w15:restartNumberingAfterBreak="0">
     <w:nsid w:val="7A2701CE"/>
     <w:multiLevelType w:val="multilevel"/>
     <w:tmpl w:val="D3ECB68C"/>
@@ -7728,7 +8601,7 @@
       </w:rPr>
     </w:lvl>
   </w:abstractNum>
-  <w:abstractNum w:abstractNumId="16" w15:restartNumberingAfterBreak="0">
+  <w:abstractNum w:abstractNumId="17" w15:restartNumberingAfterBreak="0">
     <w:nsid w:val="7B2F0CFE"/>
     <w:multiLevelType w:val="multilevel"/>
     <w:tmpl w:val="427CFF9A"/>
@@ -7881,16 +8754,16 @@
     <w:abstractNumId w:val="7"/>
   </w:num>
   <w:num w:numId="2" w16cid:durableId="788819413">
-    <w:abstractNumId w:val="13"/>
+    <w:abstractNumId w:val="14"/>
   </w:num>
   <w:num w:numId="3" w16cid:durableId="757408913">
     <w:abstractNumId w:val="8"/>
   </w:num>
   <w:num w:numId="4" w16cid:durableId="689766766">
-    <w:abstractNumId w:val="16"/>
+    <w:abstractNumId w:val="17"/>
   </w:num>
   <w:num w:numId="5" w16cid:durableId="1334717988">
-    <w:abstractNumId w:val="15"/>
+    <w:abstractNumId w:val="16"/>
   </w:num>
   <w:num w:numId="6" w16cid:durableId="698967065">
     <w:abstractNumId w:val="6"/>
@@ -7899,25 +8772,25 @@
     <w:abstractNumId w:val="2"/>
   </w:num>
   <w:num w:numId="8" w16cid:durableId="1663509686">
-    <w:abstractNumId w:val="11"/>
+    <w:abstractNumId w:val="12"/>
   </w:num>
   <w:num w:numId="9" w16cid:durableId="1939945957">
     <w:abstractNumId w:val="0"/>
   </w:num>
   <w:num w:numId="10" w16cid:durableId="846098309">
-    <w:abstractNumId w:val="12"/>
+    <w:abstractNumId w:val="13"/>
   </w:num>
   <w:num w:numId="11" w16cid:durableId="2143501566">
     <w:abstractNumId w:val="1"/>
   </w:num>
   <w:num w:numId="12" w16cid:durableId="1866944729">
-    <w:abstractNumId w:val="9"/>
+    <w:abstractNumId w:val="10"/>
   </w:num>
   <w:num w:numId="13" w16cid:durableId="1438714858">
-    <w:abstractNumId w:val="10"/>
+    <w:abstractNumId w:val="11"/>
   </w:num>
   <w:num w:numId="14" w16cid:durableId="2018849644">
-    <w:abstractNumId w:val="14"/>
+    <w:abstractNumId w:val="15"/>
   </w:num>
   <w:num w:numId="15" w16cid:durableId="280840288">
     <w:abstractNumId w:val="3"/>
@@ -7927,6 +8800,9 @@
   </w:num>
   <w:num w:numId="17" w16cid:durableId="2001153389">
     <w:abstractNumId w:val="4"/>
+  </w:num>
+  <w:num w:numId="18" w16cid:durableId="833911303">
+    <w:abstractNumId w:val="9"/>
   </w:num>
 </w:numbering>
 </file>

</xml_diff>

<commit_message>
Enable PUT /api/tenders/{id} (update); add command, handler, tests, Postman request
</commit_message>
<xml_diff>
--- a/Documents/Tender Management API Backend – Technical Specification and Development Guide.docx
+++ b/Documents/Tender Management API Backend – Technical Specification and Development Guide.docx
@@ -6067,6 +6067,437 @@
       <w:pPr>
         <w:rPr>
           <w:rFonts w:ascii="Segoe UI" w:hAnsi="Segoe UI" w:cs="Segoe UI"/>
+          <w:b/>
+          <w:bCs/>
+          <w:sz w:val="28"/>
+          <w:szCs w:val="28"/>
+        </w:rPr>
+      </w:pPr>
+      <w:r>
+        <w:rPr>
+          <w:rFonts w:ascii="Segoe UI" w:hAnsi="Segoe UI" w:cs="Segoe UI"/>
+          <w:b/>
+          <w:bCs/>
+          <w:sz w:val="28"/>
+          <w:szCs w:val="28"/>
+        </w:rPr>
+        <w:lastRenderedPageBreak/>
+        <w:t xml:space="preserve">Tender editing now </w:t>
+      </w:r>
+      <w:proofErr w:type="gramStart"/>
+      <w:r>
+        <w:rPr>
+          <w:rFonts w:ascii="Segoe UI" w:hAnsi="Segoe UI" w:cs="Segoe UI"/>
+          <w:b/>
+          <w:bCs/>
+          <w:sz w:val="28"/>
+          <w:szCs w:val="28"/>
+        </w:rPr>
+        <w:t>live</w:t>
+      </w:r>
+      <w:proofErr w:type="gramEnd"/>
+      <w:r>
+        <w:rPr>
+          <w:rFonts w:ascii="Segoe UI" w:hAnsi="Segoe UI" w:cs="Segoe UI"/>
+          <w:b/>
+          <w:bCs/>
+          <w:sz w:val="28"/>
+          <w:szCs w:val="28"/>
+        </w:rPr>
+        <w:t xml:space="preserve"> (PUT /</w:t>
+      </w:r>
+      <w:proofErr w:type="spellStart"/>
+      <w:r>
+        <w:rPr>
+          <w:rFonts w:ascii="Segoe UI" w:hAnsi="Segoe UI" w:cs="Segoe UI"/>
+          <w:b/>
+          <w:bCs/>
+          <w:sz w:val="28"/>
+          <w:szCs w:val="28"/>
+        </w:rPr>
+        <w:t>api</w:t>
+      </w:r>
+      <w:proofErr w:type="spellEnd"/>
+      <w:r>
+        <w:rPr>
+          <w:rFonts w:ascii="Segoe UI" w:hAnsi="Segoe UI" w:cs="Segoe UI"/>
+          <w:b/>
+          <w:bCs/>
+          <w:sz w:val="28"/>
+          <w:szCs w:val="28"/>
+        </w:rPr>
+        <w:t>/tenders/{id})</w:t>
+      </w:r>
+    </w:p>
+    <w:p>
+      <w:pPr>
+        <w:rPr>
+          <w:rFonts w:ascii="Segoe UI" w:hAnsi="Segoe UI" w:cs="Segoe UI"/>
+        </w:rPr>
+      </w:pPr>
+      <w:r>
+        <w:rPr>
+          <w:rFonts w:ascii="Segoe UI" w:hAnsi="Segoe UI" w:cs="Segoe UI"/>
+        </w:rPr>
+        <w:t>The API has crossed the line from “create-only” to fully editable for admins.</w:t>
+      </w:r>
+    </w:p>
+    <w:p>
+      <w:pPr>
+        <w:rPr>
+          <w:rFonts w:ascii="Segoe UI" w:hAnsi="Segoe UI" w:cs="Segoe UI"/>
+        </w:rPr>
+      </w:pPr>
+      <w:r>
+        <w:rPr>
+          <w:rFonts w:ascii="Segoe UI" w:hAnsi="Segoe UI" w:cs="Segoe UI"/>
+        </w:rPr>
+        <w:t>What was added</w:t>
+      </w:r>
+    </w:p>
+    <w:p>
+      <w:pPr>
+        <w:numPr>
+          <w:ilvl w:val="0"/>
+          <w:numId w:val="19"/>
+        </w:numPr>
+        <w:rPr>
+          <w:rFonts w:ascii="Segoe UI" w:hAnsi="Segoe UI" w:cs="Segoe UI"/>
+        </w:rPr>
+      </w:pPr>
+      <w:proofErr w:type="spellStart"/>
+      <w:r>
+        <w:rPr>
+          <w:rFonts w:ascii="Segoe UI" w:hAnsi="Segoe UI" w:cs="Segoe UI"/>
+        </w:rPr>
+        <w:t>Tender.Update</w:t>
+      </w:r>
+      <w:proofErr w:type="spellEnd"/>
+      <w:r>
+        <w:rPr>
+          <w:rFonts w:ascii="Segoe UI" w:hAnsi="Segoe UI" w:cs="Segoe UI"/>
+        </w:rPr>
+        <w:t xml:space="preserve">(...) – a domain-level helper that changes title, description, deadline, category and status while bumping </w:t>
+      </w:r>
+      <w:proofErr w:type="spellStart"/>
+      <w:r>
+        <w:rPr>
+          <w:rFonts w:ascii="Segoe UI" w:hAnsi="Segoe UI" w:cs="Segoe UI"/>
+        </w:rPr>
+        <w:t>UpdatedAt</w:t>
+      </w:r>
+      <w:proofErr w:type="spellEnd"/>
+      <w:r>
+        <w:rPr>
+          <w:rFonts w:ascii="Segoe UI" w:hAnsi="Segoe UI" w:cs="Segoe UI"/>
+        </w:rPr>
+        <w:t>.</w:t>
+      </w:r>
+    </w:p>
+    <w:p>
+      <w:pPr>
+        <w:numPr>
+          <w:ilvl w:val="0"/>
+          <w:numId w:val="19"/>
+        </w:numPr>
+        <w:rPr>
+          <w:rFonts w:ascii="Segoe UI" w:hAnsi="Segoe UI" w:cs="Segoe UI"/>
+        </w:rPr>
+      </w:pPr>
+      <w:proofErr w:type="spellStart"/>
+      <w:r>
+        <w:rPr>
+          <w:rFonts w:ascii="Segoe UI" w:hAnsi="Segoe UI" w:cs="Segoe UI"/>
+        </w:rPr>
+        <w:t>UpdateTenderCommand</w:t>
+      </w:r>
+      <w:proofErr w:type="spellEnd"/>
+      <w:r>
+        <w:rPr>
+          <w:rFonts w:ascii="Segoe UI" w:hAnsi="Segoe UI" w:cs="Segoe UI"/>
+        </w:rPr>
+        <w:t xml:space="preserve"> + validator – same checks as create, plus non-empty Id.</w:t>
+      </w:r>
+    </w:p>
+    <w:p>
+      <w:pPr>
+        <w:numPr>
+          <w:ilvl w:val="0"/>
+          <w:numId w:val="19"/>
+        </w:numPr>
+        <w:rPr>
+          <w:rFonts w:ascii="Segoe UI" w:hAnsi="Segoe UI" w:cs="Segoe UI"/>
+        </w:rPr>
+      </w:pPr>
+      <w:proofErr w:type="spellStart"/>
+      <w:r>
+        <w:rPr>
+          <w:rFonts w:ascii="Segoe UI" w:hAnsi="Segoe UI" w:cs="Segoe UI"/>
+        </w:rPr>
+        <w:t>UpdateTenderCommandHandler</w:t>
+      </w:r>
+      <w:proofErr w:type="spellEnd"/>
+      <w:r>
+        <w:rPr>
+          <w:rFonts w:ascii="Segoe UI" w:hAnsi="Segoe UI" w:cs="Segoe UI"/>
+        </w:rPr>
+        <w:t xml:space="preserve"> – fetches the aggregate, calls Update, saves through </w:t>
+      </w:r>
+      <w:proofErr w:type="spellStart"/>
+      <w:r>
+        <w:rPr>
+          <w:rFonts w:ascii="Segoe UI" w:hAnsi="Segoe UI" w:cs="Segoe UI"/>
+        </w:rPr>
+        <w:t>IUnitOfWork</w:t>
+      </w:r>
+      <w:proofErr w:type="spellEnd"/>
+      <w:r>
+        <w:rPr>
+          <w:rFonts w:ascii="Segoe UI" w:hAnsi="Segoe UI" w:cs="Segoe UI"/>
+        </w:rPr>
+        <w:t>.</w:t>
+      </w:r>
+    </w:p>
+    <w:p>
+      <w:pPr>
+        <w:numPr>
+          <w:ilvl w:val="0"/>
+          <w:numId w:val="19"/>
+        </w:numPr>
+        <w:rPr>
+          <w:rFonts w:ascii="Segoe UI" w:hAnsi="Segoe UI" w:cs="Segoe UI"/>
+        </w:rPr>
+      </w:pPr>
+      <w:proofErr w:type="spellStart"/>
+      <w:r>
+        <w:rPr>
+          <w:rFonts w:ascii="Segoe UI" w:hAnsi="Segoe UI" w:cs="Segoe UI"/>
+        </w:rPr>
+        <w:t>TendersController</w:t>
+      </w:r>
+      <w:proofErr w:type="spellEnd"/>
+      <w:r>
+        <w:rPr>
+          <w:rFonts w:ascii="Segoe UI" w:hAnsi="Segoe UI" w:cs="Segoe UI"/>
+        </w:rPr>
+        <w:t xml:space="preserve"> – new PUT /</w:t>
+      </w:r>
+      <w:proofErr w:type="spellStart"/>
+      <w:r>
+        <w:rPr>
+          <w:rFonts w:ascii="Segoe UI" w:hAnsi="Segoe UI" w:cs="Segoe UI"/>
+        </w:rPr>
+        <w:t>api</w:t>
+      </w:r>
+      <w:proofErr w:type="spellEnd"/>
+      <w:r>
+        <w:rPr>
+          <w:rFonts w:ascii="Segoe UI" w:hAnsi="Segoe UI" w:cs="Segoe UI"/>
+        </w:rPr>
+        <w:t>/</w:t>
+      </w:r>
+      <w:proofErr w:type="gramStart"/>
+      <w:r>
+        <w:rPr>
+          <w:rFonts w:ascii="Segoe UI" w:hAnsi="Segoe UI" w:cs="Segoe UI"/>
+        </w:rPr>
+        <w:t>tenders</w:t>
+      </w:r>
+      <w:proofErr w:type="gramEnd"/>
+      <w:r>
+        <w:rPr>
+          <w:rFonts w:ascii="Segoe UI" w:hAnsi="Segoe UI" w:cs="Segoe UI"/>
+        </w:rPr>
+        <w:t>/{id} action, guarded by [</w:t>
+      </w:r>
+      <w:proofErr w:type="gramStart"/>
+      <w:r>
+        <w:rPr>
+          <w:rFonts w:ascii="Segoe UI" w:hAnsi="Segoe UI" w:cs="Segoe UI"/>
+        </w:rPr>
+        <w:t>Authorize(</w:t>
+      </w:r>
+      <w:proofErr w:type="gramEnd"/>
+      <w:r>
+        <w:rPr>
+          <w:rFonts w:ascii="Segoe UI" w:hAnsi="Segoe UI" w:cs="Segoe UI"/>
+        </w:rPr>
+        <w:t>Roles="Admin")], returns 204.</w:t>
+      </w:r>
+    </w:p>
+    <w:p>
+      <w:pPr>
+        <w:numPr>
+          <w:ilvl w:val="0"/>
+          <w:numId w:val="19"/>
+        </w:numPr>
+        <w:rPr>
+          <w:rFonts w:ascii="Segoe UI" w:hAnsi="Segoe UI" w:cs="Segoe UI"/>
+        </w:rPr>
+      </w:pPr>
+      <w:proofErr w:type="spellStart"/>
+      <w:r>
+        <w:rPr>
+          <w:rFonts w:ascii="Segoe UI" w:hAnsi="Segoe UI" w:cs="Segoe UI"/>
+        </w:rPr>
+        <w:t>xUnit</w:t>
+      </w:r>
+      <w:proofErr w:type="spellEnd"/>
+      <w:r>
+        <w:rPr>
+          <w:rFonts w:ascii="Segoe UI" w:hAnsi="Segoe UI" w:cs="Segoe UI"/>
+        </w:rPr>
+        <w:t xml:space="preserve"> tests</w:t>
+      </w:r>
+    </w:p>
+    <w:p>
+      <w:pPr>
+        <w:numPr>
+          <w:ilvl w:val="1"/>
+          <w:numId w:val="19"/>
+        </w:numPr>
+        <w:rPr>
+          <w:rFonts w:ascii="Segoe UI" w:hAnsi="Segoe UI" w:cs="Segoe UI"/>
+        </w:rPr>
+      </w:pPr>
+      <w:r>
+        <w:rPr>
+          <w:rFonts w:ascii="Segoe UI" w:hAnsi="Segoe UI" w:cs="Segoe UI"/>
+        </w:rPr>
+        <w:t>Validator happy / unhappy paths.</w:t>
+      </w:r>
+    </w:p>
+    <w:p>
+      <w:pPr>
+        <w:numPr>
+          <w:ilvl w:val="1"/>
+          <w:numId w:val="19"/>
+        </w:numPr>
+        <w:rPr>
+          <w:rFonts w:ascii="Segoe UI" w:hAnsi="Segoe UI" w:cs="Segoe UI"/>
+        </w:rPr>
+      </w:pPr>
+      <w:r>
+        <w:rPr>
+          <w:rFonts w:ascii="Segoe UI" w:hAnsi="Segoe UI" w:cs="Segoe UI"/>
+        </w:rPr>
+        <w:t xml:space="preserve">Handler test proves the entity is updated in an in-memory </w:t>
+      </w:r>
+      <w:proofErr w:type="spellStart"/>
+      <w:r>
+        <w:rPr>
+          <w:rFonts w:ascii="Segoe UI" w:hAnsi="Segoe UI" w:cs="Segoe UI"/>
+        </w:rPr>
+        <w:t>DbContext</w:t>
+      </w:r>
+      <w:proofErr w:type="spellEnd"/>
+      <w:r>
+        <w:rPr>
+          <w:rFonts w:ascii="Segoe UI" w:hAnsi="Segoe UI" w:cs="Segoe UI"/>
+        </w:rPr>
+        <w:t>.</w:t>
+      </w:r>
+    </w:p>
+    <w:p>
+      <w:pPr>
+        <w:numPr>
+          <w:ilvl w:val="0"/>
+          <w:numId w:val="19"/>
+        </w:numPr>
+        <w:rPr>
+          <w:rFonts w:ascii="Segoe UI" w:hAnsi="Segoe UI" w:cs="Segoe UI"/>
+        </w:rPr>
+      </w:pPr>
+      <w:r>
+        <w:rPr>
+          <w:rFonts w:ascii="Segoe UI" w:hAnsi="Segoe UI" w:cs="Segoe UI"/>
+        </w:rPr>
+        <w:t>Postman</w:t>
+      </w:r>
+    </w:p>
+    <w:p>
+      <w:pPr>
+        <w:numPr>
+          <w:ilvl w:val="1"/>
+          <w:numId w:val="19"/>
+        </w:numPr>
+        <w:rPr>
+          <w:rFonts w:ascii="Segoe UI" w:hAnsi="Segoe UI" w:cs="Segoe UI"/>
+        </w:rPr>
+      </w:pPr>
+      <w:r>
+        <w:rPr>
+          <w:rFonts w:ascii="Segoe UI" w:hAnsi="Segoe UI" w:cs="Segoe UI"/>
+        </w:rPr>
+        <w:t xml:space="preserve">Added </w:t>
+      </w:r>
+      <w:r>
+        <w:rPr>
+          <w:rFonts w:ascii="Segoe UI" w:hAnsi="Segoe UI" w:cs="Segoe UI"/>
+          <w:i/>
+          <w:iCs/>
+        </w:rPr>
+        <w:t>Update Tender</w:t>
+      </w:r>
+      <w:r>
+        <w:rPr>
+          <w:rFonts w:ascii="Segoe UI" w:hAnsi="Segoe UI" w:cs="Segoe UI"/>
+        </w:rPr>
+        <w:t xml:space="preserve"> request (inherits Bearer {{token}}).</w:t>
+      </w:r>
+    </w:p>
+    <w:p>
+      <w:pPr>
+        <w:numPr>
+          <w:ilvl w:val="1"/>
+          <w:numId w:val="19"/>
+        </w:numPr>
+        <w:rPr>
+          <w:rFonts w:ascii="Segoe UI" w:hAnsi="Segoe UI" w:cs="Segoe UI"/>
+        </w:rPr>
+      </w:pPr>
+      <w:r>
+        <w:rPr>
+          <w:rFonts w:ascii="Segoe UI" w:hAnsi="Segoe UI" w:cs="Segoe UI"/>
+        </w:rPr>
+        <w:t xml:space="preserve">Saves a </w:t>
+      </w:r>
+      <w:proofErr w:type="gramStart"/>
+      <w:r>
+        <w:rPr>
+          <w:rFonts w:ascii="Segoe UI" w:hAnsi="Segoe UI" w:cs="Segoe UI"/>
+        </w:rPr>
+        <w:t>204 response</w:t>
+      </w:r>
+      <w:proofErr w:type="gramEnd"/>
+      <w:r>
+        <w:rPr>
+          <w:rFonts w:ascii="Segoe UI" w:hAnsi="Segoe UI" w:cs="Segoe UI"/>
+        </w:rPr>
+        <w:t xml:space="preserve"> example; quick follow-up GET confirms the change.</w:t>
+      </w:r>
+    </w:p>
+    <w:p>
+      <w:pPr>
+        <w:rPr>
+          <w:rFonts w:ascii="Segoe UI" w:hAnsi="Segoe UI" w:cs="Segoe UI"/>
+        </w:rPr>
+      </w:pPr>
+      <w:r>
+        <w:rPr>
+          <w:rFonts w:ascii="Segoe UI" w:hAnsi="Segoe UI" w:cs="Segoe UI"/>
+        </w:rPr>
+        <w:t>With create, read, and update in place we have a complete CRUD triangle for tenders—delete is the only admin action left on that aggregate.</w:t>
+      </w:r>
+    </w:p>
+    <w:p>
+      <w:pPr>
+        <w:rPr>
+          <w:rFonts w:ascii="Segoe UI" w:hAnsi="Segoe UI" w:cs="Segoe UI"/>
+          <w:b/>
+          <w:bCs/>
+          <w:sz w:val="28"/>
+          <w:szCs w:val="28"/>
         </w:rPr>
       </w:pPr>
     </w:p>
@@ -6963,6 +7394,155 @@
     </w:lvl>
   </w:abstractNum>
   <w:abstractNum w:abstractNumId="6" w15:restartNumberingAfterBreak="0">
+    <w:nsid w:val="3F7249DE"/>
+    <w:multiLevelType w:val="multilevel"/>
+    <w:tmpl w:val="37C87218"/>
+    <w:lvl w:ilvl="0">
+      <w:start w:val="1"/>
+      <w:numFmt w:val="bullet"/>
+      <w:lvlText w:val=""/>
+      <w:lvlJc w:val="left"/>
+      <w:pPr>
+        <w:tabs>
+          <w:tab w:val="num" w:pos="720"/>
+        </w:tabs>
+        <w:ind w:left="720" w:hanging="360"/>
+      </w:pPr>
+      <w:rPr>
+        <w:rFonts w:ascii="Symbol" w:hAnsi="Symbol" w:hint="default"/>
+        <w:sz w:val="20"/>
+      </w:rPr>
+    </w:lvl>
+    <w:lvl w:ilvl="1">
+      <w:start w:val="1"/>
+      <w:numFmt w:val="bullet"/>
+      <w:lvlText w:val="o"/>
+      <w:lvlJc w:val="left"/>
+      <w:pPr>
+        <w:tabs>
+          <w:tab w:val="num" w:pos="1440"/>
+        </w:tabs>
+        <w:ind w:left="1440" w:hanging="360"/>
+      </w:pPr>
+      <w:rPr>
+        <w:rFonts w:ascii="Courier New" w:hAnsi="Courier New" w:hint="default"/>
+        <w:sz w:val="20"/>
+      </w:rPr>
+    </w:lvl>
+    <w:lvl w:ilvl="2" w:tentative="1">
+      <w:start w:val="1"/>
+      <w:numFmt w:val="bullet"/>
+      <w:lvlText w:val=""/>
+      <w:lvlJc w:val="left"/>
+      <w:pPr>
+        <w:tabs>
+          <w:tab w:val="num" w:pos="2160"/>
+        </w:tabs>
+        <w:ind w:left="2160" w:hanging="360"/>
+      </w:pPr>
+      <w:rPr>
+        <w:rFonts w:ascii="Wingdings" w:hAnsi="Wingdings" w:hint="default"/>
+        <w:sz w:val="20"/>
+      </w:rPr>
+    </w:lvl>
+    <w:lvl w:ilvl="3" w:tentative="1">
+      <w:start w:val="1"/>
+      <w:numFmt w:val="bullet"/>
+      <w:lvlText w:val=""/>
+      <w:lvlJc w:val="left"/>
+      <w:pPr>
+        <w:tabs>
+          <w:tab w:val="num" w:pos="2880"/>
+        </w:tabs>
+        <w:ind w:left="2880" w:hanging="360"/>
+      </w:pPr>
+      <w:rPr>
+        <w:rFonts w:ascii="Wingdings" w:hAnsi="Wingdings" w:hint="default"/>
+        <w:sz w:val="20"/>
+      </w:rPr>
+    </w:lvl>
+    <w:lvl w:ilvl="4" w:tentative="1">
+      <w:start w:val="1"/>
+      <w:numFmt w:val="bullet"/>
+      <w:lvlText w:val=""/>
+      <w:lvlJc w:val="left"/>
+      <w:pPr>
+        <w:tabs>
+          <w:tab w:val="num" w:pos="3600"/>
+        </w:tabs>
+        <w:ind w:left="3600" w:hanging="360"/>
+      </w:pPr>
+      <w:rPr>
+        <w:rFonts w:ascii="Wingdings" w:hAnsi="Wingdings" w:hint="default"/>
+        <w:sz w:val="20"/>
+      </w:rPr>
+    </w:lvl>
+    <w:lvl w:ilvl="5" w:tentative="1">
+      <w:start w:val="1"/>
+      <w:numFmt w:val="bullet"/>
+      <w:lvlText w:val=""/>
+      <w:lvlJc w:val="left"/>
+      <w:pPr>
+        <w:tabs>
+          <w:tab w:val="num" w:pos="4320"/>
+        </w:tabs>
+        <w:ind w:left="4320" w:hanging="360"/>
+      </w:pPr>
+      <w:rPr>
+        <w:rFonts w:ascii="Wingdings" w:hAnsi="Wingdings" w:hint="default"/>
+        <w:sz w:val="20"/>
+      </w:rPr>
+    </w:lvl>
+    <w:lvl w:ilvl="6" w:tentative="1">
+      <w:start w:val="1"/>
+      <w:numFmt w:val="bullet"/>
+      <w:lvlText w:val=""/>
+      <w:lvlJc w:val="left"/>
+      <w:pPr>
+        <w:tabs>
+          <w:tab w:val="num" w:pos="5040"/>
+        </w:tabs>
+        <w:ind w:left="5040" w:hanging="360"/>
+      </w:pPr>
+      <w:rPr>
+        <w:rFonts w:ascii="Wingdings" w:hAnsi="Wingdings" w:hint="default"/>
+        <w:sz w:val="20"/>
+      </w:rPr>
+    </w:lvl>
+    <w:lvl w:ilvl="7" w:tentative="1">
+      <w:start w:val="1"/>
+      <w:numFmt w:val="bullet"/>
+      <w:lvlText w:val=""/>
+      <w:lvlJc w:val="left"/>
+      <w:pPr>
+        <w:tabs>
+          <w:tab w:val="num" w:pos="5760"/>
+        </w:tabs>
+        <w:ind w:left="5760" w:hanging="360"/>
+      </w:pPr>
+      <w:rPr>
+        <w:rFonts w:ascii="Wingdings" w:hAnsi="Wingdings" w:hint="default"/>
+        <w:sz w:val="20"/>
+      </w:rPr>
+    </w:lvl>
+    <w:lvl w:ilvl="8" w:tentative="1">
+      <w:start w:val="1"/>
+      <w:numFmt w:val="bullet"/>
+      <w:lvlText w:val=""/>
+      <w:lvlJc w:val="left"/>
+      <w:pPr>
+        <w:tabs>
+          <w:tab w:val="num" w:pos="6480"/>
+        </w:tabs>
+        <w:ind w:left="6480" w:hanging="360"/>
+      </w:pPr>
+      <w:rPr>
+        <w:rFonts w:ascii="Wingdings" w:hAnsi="Wingdings" w:hint="default"/>
+        <w:sz w:val="20"/>
+      </w:rPr>
+    </w:lvl>
+  </w:abstractNum>
+  <w:abstractNum w:abstractNumId="7" w15:restartNumberingAfterBreak="0">
     <w:nsid w:val="4CDE16D6"/>
     <w:multiLevelType w:val="multilevel"/>
     <w:tmpl w:val="7D269C58"/>
@@ -7111,7 +7691,7 @@
       </w:rPr>
     </w:lvl>
   </w:abstractNum>
-  <w:abstractNum w:abstractNumId="7" w15:restartNumberingAfterBreak="0">
+  <w:abstractNum w:abstractNumId="8" w15:restartNumberingAfterBreak="0">
     <w:nsid w:val="54080E7A"/>
     <w:multiLevelType w:val="multilevel"/>
     <w:tmpl w:val="1C50B22E"/>
@@ -7260,7 +7840,7 @@
       </w:rPr>
     </w:lvl>
   </w:abstractNum>
-  <w:abstractNum w:abstractNumId="8" w15:restartNumberingAfterBreak="0">
+  <w:abstractNum w:abstractNumId="9" w15:restartNumberingAfterBreak="0">
     <w:nsid w:val="59501517"/>
     <w:multiLevelType w:val="multilevel"/>
     <w:tmpl w:val="6A2A27E8"/>
@@ -7409,7 +7989,7 @@
       </w:rPr>
     </w:lvl>
   </w:abstractNum>
-  <w:abstractNum w:abstractNumId="9" w15:restartNumberingAfterBreak="0">
+  <w:abstractNum w:abstractNumId="10" w15:restartNumberingAfterBreak="0">
     <w:nsid w:val="5C5C09D5"/>
     <w:multiLevelType w:val="multilevel"/>
     <w:tmpl w:val="AC6AE060"/>
@@ -7558,7 +8138,7 @@
       </w:rPr>
     </w:lvl>
   </w:abstractNum>
-  <w:abstractNum w:abstractNumId="10" w15:restartNumberingAfterBreak="0">
+  <w:abstractNum w:abstractNumId="11" w15:restartNumberingAfterBreak="0">
     <w:nsid w:val="5DDB56A2"/>
     <w:multiLevelType w:val="multilevel"/>
     <w:tmpl w:val="9C54B936"/>
@@ -7707,7 +8287,7 @@
       </w:rPr>
     </w:lvl>
   </w:abstractNum>
-  <w:abstractNum w:abstractNumId="11" w15:restartNumberingAfterBreak="0">
+  <w:abstractNum w:abstractNumId="12" w15:restartNumberingAfterBreak="0">
     <w:nsid w:val="67A022C1"/>
     <w:multiLevelType w:val="multilevel"/>
     <w:tmpl w:val="F0A8EE0A"/>
@@ -7856,7 +8436,7 @@
       </w:rPr>
     </w:lvl>
   </w:abstractNum>
-  <w:abstractNum w:abstractNumId="12" w15:restartNumberingAfterBreak="0">
+  <w:abstractNum w:abstractNumId="13" w15:restartNumberingAfterBreak="0">
     <w:nsid w:val="6FEF009E"/>
     <w:multiLevelType w:val="multilevel"/>
     <w:tmpl w:val="D42419DE"/>
@@ -8005,7 +8585,7 @@
       </w:rPr>
     </w:lvl>
   </w:abstractNum>
-  <w:abstractNum w:abstractNumId="13" w15:restartNumberingAfterBreak="0">
+  <w:abstractNum w:abstractNumId="14" w15:restartNumberingAfterBreak="0">
     <w:nsid w:val="706B7BBB"/>
     <w:multiLevelType w:val="multilevel"/>
     <w:tmpl w:val="24FC642C"/>
@@ -8154,7 +8734,7 @@
       </w:rPr>
     </w:lvl>
   </w:abstractNum>
-  <w:abstractNum w:abstractNumId="14" w15:restartNumberingAfterBreak="0">
+  <w:abstractNum w:abstractNumId="15" w15:restartNumberingAfterBreak="0">
     <w:nsid w:val="71227492"/>
     <w:multiLevelType w:val="multilevel"/>
     <w:tmpl w:val="8CD89E46"/>
@@ -8303,7 +8883,7 @@
       </w:rPr>
     </w:lvl>
   </w:abstractNum>
-  <w:abstractNum w:abstractNumId="15" w15:restartNumberingAfterBreak="0">
+  <w:abstractNum w:abstractNumId="16" w15:restartNumberingAfterBreak="0">
     <w:nsid w:val="780530CF"/>
     <w:multiLevelType w:val="multilevel"/>
     <w:tmpl w:val="4A540046"/>
@@ -8452,7 +9032,7 @@
       </w:rPr>
     </w:lvl>
   </w:abstractNum>
-  <w:abstractNum w:abstractNumId="16" w15:restartNumberingAfterBreak="0">
+  <w:abstractNum w:abstractNumId="17" w15:restartNumberingAfterBreak="0">
     <w:nsid w:val="7A2701CE"/>
     <w:multiLevelType w:val="multilevel"/>
     <w:tmpl w:val="D3ECB68C"/>
@@ -8601,7 +9181,7 @@
       </w:rPr>
     </w:lvl>
   </w:abstractNum>
-  <w:abstractNum w:abstractNumId="17" w15:restartNumberingAfterBreak="0">
+  <w:abstractNum w:abstractNumId="18" w15:restartNumberingAfterBreak="0">
     <w:nsid w:val="7B2F0CFE"/>
     <w:multiLevelType w:val="multilevel"/>
     <w:tmpl w:val="427CFF9A"/>
@@ -8751,46 +9331,46 @@
     </w:lvl>
   </w:abstractNum>
   <w:num w:numId="1" w16cid:durableId="532689963">
-    <w:abstractNumId w:val="7"/>
+    <w:abstractNumId w:val="8"/>
   </w:num>
   <w:num w:numId="2" w16cid:durableId="788819413">
-    <w:abstractNumId w:val="14"/>
+    <w:abstractNumId w:val="15"/>
   </w:num>
   <w:num w:numId="3" w16cid:durableId="757408913">
-    <w:abstractNumId w:val="8"/>
+    <w:abstractNumId w:val="9"/>
   </w:num>
   <w:num w:numId="4" w16cid:durableId="689766766">
+    <w:abstractNumId w:val="18"/>
+  </w:num>
+  <w:num w:numId="5" w16cid:durableId="1334717988">
     <w:abstractNumId w:val="17"/>
   </w:num>
-  <w:num w:numId="5" w16cid:durableId="1334717988">
-    <w:abstractNumId w:val="16"/>
-  </w:num>
   <w:num w:numId="6" w16cid:durableId="698967065">
-    <w:abstractNumId w:val="6"/>
+    <w:abstractNumId w:val="7"/>
   </w:num>
   <w:num w:numId="7" w16cid:durableId="1472093861">
     <w:abstractNumId w:val="2"/>
   </w:num>
   <w:num w:numId="8" w16cid:durableId="1663509686">
-    <w:abstractNumId w:val="12"/>
+    <w:abstractNumId w:val="13"/>
   </w:num>
   <w:num w:numId="9" w16cid:durableId="1939945957">
     <w:abstractNumId w:val="0"/>
   </w:num>
   <w:num w:numId="10" w16cid:durableId="846098309">
-    <w:abstractNumId w:val="13"/>
+    <w:abstractNumId w:val="14"/>
   </w:num>
   <w:num w:numId="11" w16cid:durableId="2143501566">
     <w:abstractNumId w:val="1"/>
   </w:num>
   <w:num w:numId="12" w16cid:durableId="1866944729">
-    <w:abstractNumId w:val="10"/>
+    <w:abstractNumId w:val="11"/>
   </w:num>
   <w:num w:numId="13" w16cid:durableId="1438714858">
-    <w:abstractNumId w:val="11"/>
+    <w:abstractNumId w:val="12"/>
   </w:num>
   <w:num w:numId="14" w16cid:durableId="2018849644">
-    <w:abstractNumId w:val="15"/>
+    <w:abstractNumId w:val="16"/>
   </w:num>
   <w:num w:numId="15" w16cid:durableId="280840288">
     <w:abstractNumId w:val="3"/>
@@ -8802,7 +9382,10 @@
     <w:abstractNumId w:val="4"/>
   </w:num>
   <w:num w:numId="18" w16cid:durableId="833911303">
-    <w:abstractNumId w:val="9"/>
+    <w:abstractNumId w:val="10"/>
+  </w:num>
+  <w:num w:numId="19" w16cid:durableId="973946374">
+    <w:abstractNumId w:val="6"/>
   </w:num>
 </w:numbering>
 </file>

</xml_diff>

<commit_message>
Bid Document is updated.
</commit_message>
<xml_diff>
--- a/Documents/Tender Management API Backend – Technical Specification and Development Guide.docx
+++ b/Documents/Tender Management API Backend – Technical Specification and Development Guide.docx
@@ -7884,6 +7884,1506 @@
         </w:tabs>
         <w:rPr>
           <w:rFonts w:ascii="Segoe UI" w:hAnsi="Segoe UI" w:cs="Segoe UI"/>
+          <w:b/>
+          <w:bCs/>
+        </w:rPr>
+      </w:pPr>
+      <w:r>
+        <w:rPr>
+          <w:rFonts w:ascii="Segoe UI" w:hAnsi="Segoe UI" w:cs="Segoe UI"/>
+          <w:b/>
+          <w:bCs/>
+        </w:rPr>
+        <w:t>Bid Status workflow</w:t>
+      </w:r>
+    </w:p>
+    <w:p>
+      <w:pPr>
+        <w:tabs>
+          <w:tab w:val="left" w:pos="5298"/>
+        </w:tabs>
+        <w:rPr>
+          <w:rFonts w:ascii="Segoe UI" w:hAnsi="Segoe UI" w:cs="Segoe UI"/>
+          <w:b/>
+          <w:bCs/>
+        </w:rPr>
+      </w:pPr>
+      <w:r>
+        <w:rPr>
+          <w:rFonts w:ascii="Segoe UI" w:hAnsi="Segoe UI" w:cs="Segoe UI"/>
+          <w:b/>
+          <w:bCs/>
+        </w:rPr>
+        <w:t>New public API</w:t>
+      </w:r>
+    </w:p>
+    <w:p>
+      <w:pPr>
+        <w:numPr>
+          <w:ilvl w:val="0"/>
+          <w:numId w:val="26"/>
+        </w:numPr>
+        <w:tabs>
+          <w:tab w:val="left" w:pos="5298"/>
+        </w:tabs>
+        <w:rPr>
+          <w:rFonts w:ascii="Segoe UI" w:hAnsi="Segoe UI" w:cs="Segoe UI"/>
+        </w:rPr>
+      </w:pPr>
+      <w:r>
+        <w:rPr>
+          <w:rFonts w:ascii="Segoe UI" w:hAnsi="Segoe UI" w:cs="Segoe UI"/>
+          <w:b/>
+          <w:bCs/>
+        </w:rPr>
+        <w:t>PUT /</w:t>
+      </w:r>
+      <w:proofErr w:type="spellStart"/>
+      <w:r>
+        <w:rPr>
+          <w:rFonts w:ascii="Segoe UI" w:hAnsi="Segoe UI" w:cs="Segoe UI"/>
+          <w:b/>
+          <w:bCs/>
+        </w:rPr>
+        <w:t>api</w:t>
+      </w:r>
+      <w:proofErr w:type="spellEnd"/>
+      <w:r>
+        <w:rPr>
+          <w:rFonts w:ascii="Segoe UI" w:hAnsi="Segoe UI" w:cs="Segoe UI"/>
+          <w:b/>
+          <w:bCs/>
+        </w:rPr>
+        <w:t>/bids/{id}/status</w:t>
+      </w:r>
+      <w:r>
+        <w:rPr>
+          <w:rFonts w:ascii="Segoe UI" w:hAnsi="Segoe UI" w:cs="Segoe UI"/>
+        </w:rPr>
+        <w:br/>
+      </w:r>
+      <w:r>
+        <w:rPr>
+          <w:rFonts w:ascii="Segoe UI" w:hAnsi="Segoe UI" w:cs="Segoe UI"/>
+          <w:i/>
+          <w:iCs/>
+        </w:rPr>
+        <w:t>Body</w:t>
+      </w:r>
+      <w:r>
+        <w:rPr>
+          <w:rFonts w:ascii="Segoe UI" w:hAnsi="Segoe UI" w:cs="Segoe UI"/>
+        </w:rPr>
+        <w:t>:</w:t>
+      </w:r>
+    </w:p>
+    <w:p>
+      <w:pPr>
+        <w:numPr>
+          <w:ilvl w:val="0"/>
+          <w:numId w:val="26"/>
+        </w:numPr>
+        <w:tabs>
+          <w:tab w:val="clear" w:pos="720"/>
+          <w:tab w:val="left" w:pos="5298"/>
+        </w:tabs>
+        <w:rPr>
+          <w:rFonts w:ascii="Segoe UI" w:hAnsi="Segoe UI" w:cs="Segoe UI"/>
+        </w:rPr>
+      </w:pPr>
+      <w:r>
+        <w:rPr>
+          <w:rFonts w:ascii="Segoe UI" w:hAnsi="Segoe UI" w:cs="Segoe UI"/>
+        </w:rPr>
+        <w:t>{</w:t>
+      </w:r>
+    </w:p>
+    <w:p>
+      <w:pPr>
+        <w:numPr>
+          <w:ilvl w:val="0"/>
+          <w:numId w:val="26"/>
+        </w:numPr>
+        <w:tabs>
+          <w:tab w:val="clear" w:pos="720"/>
+          <w:tab w:val="left" w:pos="5298"/>
+        </w:tabs>
+        <w:rPr>
+          <w:rFonts w:ascii="Segoe UI" w:hAnsi="Segoe UI" w:cs="Segoe UI"/>
+        </w:rPr>
+      </w:pPr>
+      <w:r>
+        <w:rPr>
+          <w:rFonts w:ascii="Segoe UI" w:hAnsi="Segoe UI" w:cs="Segoe UI"/>
+        </w:rPr>
+        <w:t xml:space="preserve">    "</w:t>
+      </w:r>
+      <w:proofErr w:type="spellStart"/>
+      <w:r>
+        <w:rPr>
+          <w:rFonts w:ascii="Segoe UI" w:hAnsi="Segoe UI" w:cs="Segoe UI"/>
+        </w:rPr>
+        <w:t>statusId</w:t>
+      </w:r>
+      <w:proofErr w:type="spellEnd"/>
+      <w:r>
+        <w:rPr>
+          <w:rFonts w:ascii="Segoe UI" w:hAnsi="Segoe UI" w:cs="Segoe UI"/>
+        </w:rPr>
+        <w:t>": "GUID-of-Approved/Rejected/…"</w:t>
+      </w:r>
+    </w:p>
+    <w:p>
+      <w:pPr>
+        <w:numPr>
+          <w:ilvl w:val="0"/>
+          <w:numId w:val="26"/>
+        </w:numPr>
+        <w:tabs>
+          <w:tab w:val="clear" w:pos="720"/>
+          <w:tab w:val="left" w:pos="5298"/>
+        </w:tabs>
+        <w:rPr>
+          <w:rFonts w:ascii="Segoe UI" w:hAnsi="Segoe UI" w:cs="Segoe UI"/>
+        </w:rPr>
+      </w:pPr>
+      <w:r>
+        <w:rPr>
+          <w:rFonts w:ascii="Segoe UI" w:hAnsi="Segoe UI" w:cs="Segoe UI"/>
+        </w:rPr>
+        <w:t>}</w:t>
+      </w:r>
+    </w:p>
+    <w:p>
+      <w:pPr>
+        <w:tabs>
+          <w:tab w:val="left" w:pos="5298"/>
+        </w:tabs>
+        <w:rPr>
+          <w:rFonts w:ascii="Segoe UI" w:hAnsi="Segoe UI" w:cs="Segoe UI"/>
+        </w:rPr>
+      </w:pPr>
+      <w:r>
+        <w:rPr>
+          <w:rFonts w:ascii="Segoe UI" w:hAnsi="Segoe UI" w:cs="Segoe UI"/>
+          <w:i/>
+          <w:iCs/>
+        </w:rPr>
+        <w:t>Auth</w:t>
+      </w:r>
+      <w:r>
+        <w:rPr>
+          <w:rFonts w:ascii="Segoe UI" w:hAnsi="Segoe UI" w:cs="Segoe UI"/>
+        </w:rPr>
+        <w:t xml:space="preserve">: </w:t>
+      </w:r>
+      <w:r>
+        <w:rPr>
+          <w:rFonts w:ascii="Segoe UI" w:hAnsi="Segoe UI" w:cs="Segoe UI"/>
+          <w:b/>
+          <w:bCs/>
+        </w:rPr>
+        <w:t>Admin</w:t>
+      </w:r>
+      <w:r>
+        <w:rPr>
+          <w:rFonts w:ascii="Segoe UI" w:hAnsi="Segoe UI" w:cs="Segoe UI"/>
+        </w:rPr>
+        <w:t xml:space="preserve"> bearer-token</w:t>
+      </w:r>
+      <w:r>
+        <w:rPr>
+          <w:rFonts w:ascii="Segoe UI" w:hAnsi="Segoe UI" w:cs="Segoe UI"/>
+        </w:rPr>
+        <w:br/>
+      </w:r>
+      <w:r>
+        <w:rPr>
+          <w:rFonts w:ascii="Segoe UI" w:hAnsi="Segoe UI" w:cs="Segoe UI"/>
+          <w:i/>
+          <w:iCs/>
+        </w:rPr>
+        <w:t>Responses</w:t>
+      </w:r>
+    </w:p>
+    <w:p>
+      <w:pPr>
+        <w:numPr>
+          <w:ilvl w:val="1"/>
+          <w:numId w:val="26"/>
+        </w:numPr>
+        <w:tabs>
+          <w:tab w:val="left" w:pos="5298"/>
+        </w:tabs>
+        <w:rPr>
+          <w:rFonts w:ascii="Segoe UI" w:hAnsi="Segoe UI" w:cs="Segoe UI"/>
+        </w:rPr>
+      </w:pPr>
+      <w:r>
+        <w:rPr>
+          <w:rFonts w:ascii="Segoe UI" w:hAnsi="Segoe UI" w:cs="Segoe UI"/>
+        </w:rPr>
+        <w:t>204 – updated</w:t>
+      </w:r>
+    </w:p>
+    <w:p>
+      <w:pPr>
+        <w:numPr>
+          <w:ilvl w:val="1"/>
+          <w:numId w:val="26"/>
+        </w:numPr>
+        <w:tabs>
+          <w:tab w:val="left" w:pos="5298"/>
+        </w:tabs>
+        <w:rPr>
+          <w:rFonts w:ascii="Segoe UI" w:hAnsi="Segoe UI" w:cs="Segoe UI"/>
+        </w:rPr>
+      </w:pPr>
+      <w:r>
+        <w:rPr>
+          <w:rFonts w:ascii="Segoe UI" w:hAnsi="Segoe UI" w:cs="Segoe UI"/>
+        </w:rPr>
+        <w:t>404 – bid not found</w:t>
+      </w:r>
+    </w:p>
+    <w:p>
+      <w:pPr>
+        <w:tabs>
+          <w:tab w:val="left" w:pos="5298"/>
+        </w:tabs>
+        <w:rPr>
+          <w:rFonts w:ascii="Segoe UI" w:hAnsi="Segoe UI" w:cs="Segoe UI"/>
+          <w:b/>
+          <w:bCs/>
+        </w:rPr>
+      </w:pPr>
+      <w:r>
+        <w:rPr>
+          <w:rFonts w:ascii="Segoe UI" w:hAnsi="Segoe UI" w:cs="Segoe UI"/>
+          <w:b/>
+          <w:bCs/>
+        </w:rPr>
+        <w:lastRenderedPageBreak/>
+        <w:t>Application layer additions</w:t>
+      </w:r>
+    </w:p>
+    <w:p>
+      <w:pPr>
+        <w:numPr>
+          <w:ilvl w:val="0"/>
+          <w:numId w:val="27"/>
+        </w:numPr>
+        <w:tabs>
+          <w:tab w:val="left" w:pos="5298"/>
+        </w:tabs>
+        <w:rPr>
+          <w:rFonts w:ascii="Segoe UI" w:hAnsi="Segoe UI" w:cs="Segoe UI"/>
+        </w:rPr>
+      </w:pPr>
+      <w:proofErr w:type="spellStart"/>
+      <w:r>
+        <w:rPr>
+          <w:rFonts w:ascii="Segoe UI" w:hAnsi="Segoe UI" w:cs="Segoe UI"/>
+          <w:b/>
+          <w:bCs/>
+        </w:rPr>
+        <w:t>UpdateBidStatusDto</w:t>
+      </w:r>
+      <w:proofErr w:type="spellEnd"/>
+      <w:r>
+        <w:rPr>
+          <w:rFonts w:ascii="Segoe UI" w:hAnsi="Segoe UI" w:cs="Segoe UI"/>
+        </w:rPr>
+        <w:t xml:space="preserve"> – simple request model (</w:t>
+      </w:r>
+      <w:proofErr w:type="spellStart"/>
+      <w:r>
+        <w:rPr>
+          <w:rFonts w:ascii="Segoe UI" w:hAnsi="Segoe UI" w:cs="Segoe UI"/>
+        </w:rPr>
+        <w:t>statusId</w:t>
+      </w:r>
+      <w:proofErr w:type="spellEnd"/>
+      <w:r>
+        <w:rPr>
+          <w:rFonts w:ascii="Segoe UI" w:hAnsi="Segoe UI" w:cs="Segoe UI"/>
+        </w:rPr>
+        <w:t xml:space="preserve"> required, non-empty </w:t>
+      </w:r>
+      <w:proofErr w:type="spellStart"/>
+      <w:r>
+        <w:rPr>
+          <w:rFonts w:ascii="Segoe UI" w:hAnsi="Segoe UI" w:cs="Segoe UI"/>
+        </w:rPr>
+        <w:t>Guid</w:t>
+      </w:r>
+      <w:proofErr w:type="spellEnd"/>
+      <w:r>
+        <w:rPr>
+          <w:rFonts w:ascii="Segoe UI" w:hAnsi="Segoe UI" w:cs="Segoe UI"/>
+        </w:rPr>
+        <w:t>).</w:t>
+      </w:r>
+    </w:p>
+    <w:p>
+      <w:pPr>
+        <w:numPr>
+          <w:ilvl w:val="0"/>
+          <w:numId w:val="27"/>
+        </w:numPr>
+        <w:tabs>
+          <w:tab w:val="left" w:pos="5298"/>
+        </w:tabs>
+        <w:rPr>
+          <w:rFonts w:ascii="Segoe UI" w:hAnsi="Segoe UI" w:cs="Segoe UI"/>
+        </w:rPr>
+      </w:pPr>
+      <w:proofErr w:type="spellStart"/>
+      <w:r>
+        <w:rPr>
+          <w:rFonts w:ascii="Segoe UI" w:hAnsi="Segoe UI" w:cs="Segoe UI"/>
+          <w:b/>
+          <w:bCs/>
+        </w:rPr>
+        <w:t>UpdateBidStatusCommand</w:t>
+      </w:r>
+      <w:proofErr w:type="spellEnd"/>
+      <w:r>
+        <w:rPr>
+          <w:rFonts w:ascii="Segoe UI" w:hAnsi="Segoe UI" w:cs="Segoe UI"/>
+          <w:b/>
+          <w:bCs/>
+        </w:rPr>
+        <w:t xml:space="preserve"> / Handler / Validator</w:t>
+      </w:r>
+    </w:p>
+    <w:p>
+      <w:pPr>
+        <w:numPr>
+          <w:ilvl w:val="1"/>
+          <w:numId w:val="27"/>
+        </w:numPr>
+        <w:tabs>
+          <w:tab w:val="left" w:pos="5298"/>
+        </w:tabs>
+        <w:rPr>
+          <w:rFonts w:ascii="Segoe UI" w:hAnsi="Segoe UI" w:cs="Segoe UI"/>
+        </w:rPr>
+      </w:pPr>
+      <w:r>
+        <w:rPr>
+          <w:rFonts w:ascii="Segoe UI" w:hAnsi="Segoe UI" w:cs="Segoe UI"/>
+        </w:rPr>
+        <w:t xml:space="preserve">Loads the bid with </w:t>
+      </w:r>
+      <w:proofErr w:type="spellStart"/>
+      <w:r>
+        <w:rPr>
+          <w:rFonts w:ascii="Segoe UI" w:hAnsi="Segoe UI" w:cs="Segoe UI"/>
+        </w:rPr>
+        <w:t>IBidRepository.GetByIdAsync</w:t>
+      </w:r>
+      <w:proofErr w:type="spellEnd"/>
+      <w:r>
+        <w:rPr>
+          <w:rFonts w:ascii="Segoe UI" w:hAnsi="Segoe UI" w:cs="Segoe UI"/>
+        </w:rPr>
+        <w:t>.</w:t>
+      </w:r>
+    </w:p>
+    <w:p>
+      <w:pPr>
+        <w:numPr>
+          <w:ilvl w:val="1"/>
+          <w:numId w:val="27"/>
+        </w:numPr>
+        <w:tabs>
+          <w:tab w:val="left" w:pos="5298"/>
+        </w:tabs>
+        <w:rPr>
+          <w:rFonts w:ascii="Segoe UI" w:hAnsi="Segoe UI" w:cs="Segoe UI"/>
+        </w:rPr>
+      </w:pPr>
+      <w:r>
+        <w:rPr>
+          <w:rFonts w:ascii="Segoe UI" w:hAnsi="Segoe UI" w:cs="Segoe UI"/>
+        </w:rPr>
+        <w:t xml:space="preserve">Calls </w:t>
+      </w:r>
+      <w:proofErr w:type="spellStart"/>
+      <w:r>
+        <w:rPr>
+          <w:rFonts w:ascii="Segoe UI" w:hAnsi="Segoe UI" w:cs="Segoe UI"/>
+          <w:b/>
+          <w:bCs/>
+        </w:rPr>
+        <w:t>Bid.SetStatus</w:t>
+      </w:r>
+      <w:proofErr w:type="spellEnd"/>
+      <w:r>
+        <w:rPr>
+          <w:rFonts w:ascii="Segoe UI" w:hAnsi="Segoe UI" w:cs="Segoe UI"/>
+          <w:b/>
+          <w:bCs/>
+        </w:rPr>
+        <w:t>(</w:t>
+      </w:r>
+      <w:proofErr w:type="spellStart"/>
+      <w:r>
+        <w:rPr>
+          <w:rFonts w:ascii="Segoe UI" w:hAnsi="Segoe UI" w:cs="Segoe UI"/>
+          <w:b/>
+          <w:bCs/>
+        </w:rPr>
+        <w:t>Guid</w:t>
+      </w:r>
+      <w:proofErr w:type="spellEnd"/>
+      <w:r>
+        <w:rPr>
+          <w:rFonts w:ascii="Segoe UI" w:hAnsi="Segoe UI" w:cs="Segoe UI"/>
+          <w:b/>
+          <w:bCs/>
+        </w:rPr>
+        <w:t xml:space="preserve"> </w:t>
+      </w:r>
+      <w:proofErr w:type="spellStart"/>
+      <w:r>
+        <w:rPr>
+          <w:rFonts w:ascii="Segoe UI" w:hAnsi="Segoe UI" w:cs="Segoe UI"/>
+          <w:b/>
+          <w:bCs/>
+        </w:rPr>
+        <w:t>statusId</w:t>
+      </w:r>
+      <w:proofErr w:type="spellEnd"/>
+      <w:r>
+        <w:rPr>
+          <w:rFonts w:ascii="Segoe UI" w:hAnsi="Segoe UI" w:cs="Segoe UI"/>
+          <w:b/>
+          <w:bCs/>
+        </w:rPr>
+        <w:t>)</w:t>
+      </w:r>
+      <w:r>
+        <w:rPr>
+          <w:rFonts w:ascii="Segoe UI" w:hAnsi="Segoe UI" w:cs="Segoe UI"/>
+        </w:rPr>
+        <w:t xml:space="preserve">, which records the change and timestamps </w:t>
+      </w:r>
+      <w:proofErr w:type="spellStart"/>
+      <w:r>
+        <w:rPr>
+          <w:rFonts w:ascii="Segoe UI" w:hAnsi="Segoe UI" w:cs="Segoe UI"/>
+        </w:rPr>
+        <w:t>UpdatedAt</w:t>
+      </w:r>
+      <w:proofErr w:type="spellEnd"/>
+      <w:r>
+        <w:rPr>
+          <w:rFonts w:ascii="Segoe UI" w:hAnsi="Segoe UI" w:cs="Segoe UI"/>
+        </w:rPr>
+        <w:t>.</w:t>
+      </w:r>
+    </w:p>
+    <w:p>
+      <w:pPr>
+        <w:numPr>
+          <w:ilvl w:val="1"/>
+          <w:numId w:val="27"/>
+        </w:numPr>
+        <w:tabs>
+          <w:tab w:val="left" w:pos="5298"/>
+        </w:tabs>
+        <w:rPr>
+          <w:rFonts w:ascii="Segoe UI" w:hAnsi="Segoe UI" w:cs="Segoe UI"/>
+        </w:rPr>
+      </w:pPr>
+      <w:r>
+        <w:rPr>
+          <w:rFonts w:ascii="Segoe UI" w:hAnsi="Segoe UI" w:cs="Segoe UI"/>
+        </w:rPr>
+        <w:t>Persists in one unit-of-work (</w:t>
+      </w:r>
+      <w:proofErr w:type="spellStart"/>
+      <w:r>
+        <w:rPr>
+          <w:rFonts w:ascii="Segoe UI" w:hAnsi="Segoe UI" w:cs="Segoe UI"/>
+        </w:rPr>
+        <w:t>IUnitOfWork.SaveChangesAsync</w:t>
+      </w:r>
+      <w:proofErr w:type="spellEnd"/>
+      <w:r>
+        <w:rPr>
+          <w:rFonts w:ascii="Segoe UI" w:hAnsi="Segoe UI" w:cs="Segoe UI"/>
+        </w:rPr>
+        <w:t>).</w:t>
+      </w:r>
+    </w:p>
+    <w:p>
+      <w:pPr>
+        <w:numPr>
+          <w:ilvl w:val="0"/>
+          <w:numId w:val="27"/>
+        </w:numPr>
+        <w:tabs>
+          <w:tab w:val="left" w:pos="5298"/>
+        </w:tabs>
+        <w:rPr>
+          <w:rFonts w:ascii="Segoe UI" w:hAnsi="Segoe UI" w:cs="Segoe UI"/>
+        </w:rPr>
+      </w:pPr>
+      <w:proofErr w:type="spellStart"/>
+      <w:r>
+        <w:rPr>
+          <w:rFonts w:ascii="Segoe UI" w:hAnsi="Segoe UI" w:cs="Segoe UI"/>
+          <w:b/>
+          <w:bCs/>
+        </w:rPr>
+        <w:t>FluentValidation</w:t>
+      </w:r>
+      <w:proofErr w:type="spellEnd"/>
+      <w:r>
+        <w:rPr>
+          <w:rFonts w:ascii="Segoe UI" w:hAnsi="Segoe UI" w:cs="Segoe UI"/>
+        </w:rPr>
+        <w:t xml:space="preserve"> rule → </w:t>
+      </w:r>
+      <w:proofErr w:type="spellStart"/>
+      <w:r>
+        <w:rPr>
+          <w:rFonts w:ascii="Segoe UI" w:hAnsi="Segoe UI" w:cs="Segoe UI"/>
+        </w:rPr>
+        <w:t>StatusId</w:t>
+      </w:r>
+      <w:proofErr w:type="spellEnd"/>
+      <w:r>
+        <w:rPr>
+          <w:rFonts w:ascii="Segoe UI" w:hAnsi="Segoe UI" w:cs="Segoe UI"/>
+        </w:rPr>
+        <w:t xml:space="preserve"> must be non-empty and belong to </w:t>
+      </w:r>
+      <w:r>
+        <w:rPr>
+          <w:rFonts w:ascii="Segoe UI" w:hAnsi="Segoe UI" w:cs="Segoe UI"/>
+          <w:i/>
+          <w:iCs/>
+        </w:rPr>
+        <w:t>Bid</w:t>
+      </w:r>
+      <w:r>
+        <w:rPr>
+          <w:rFonts w:ascii="Segoe UI" w:hAnsi="Segoe UI" w:cs="Segoe UI"/>
+        </w:rPr>
+        <w:t xml:space="preserve"> scope.</w:t>
+      </w:r>
+    </w:p>
+    <w:p>
+      <w:pPr>
+        <w:numPr>
+          <w:ilvl w:val="0"/>
+          <w:numId w:val="27"/>
+        </w:numPr>
+        <w:tabs>
+          <w:tab w:val="left" w:pos="5298"/>
+        </w:tabs>
+        <w:rPr>
+          <w:rFonts w:ascii="Segoe UI" w:hAnsi="Segoe UI" w:cs="Segoe UI"/>
+        </w:rPr>
+      </w:pPr>
+      <w:r>
+        <w:rPr>
+          <w:rFonts w:ascii="Segoe UI" w:hAnsi="Segoe UI" w:cs="Segoe UI"/>
+        </w:rPr>
+        <w:t xml:space="preserve">Registered in </w:t>
+      </w:r>
+      <w:proofErr w:type="spellStart"/>
+      <w:r>
+        <w:rPr>
+          <w:rFonts w:ascii="Segoe UI" w:hAnsi="Segoe UI" w:cs="Segoe UI"/>
+          <w:i/>
+          <w:iCs/>
+        </w:rPr>
+        <w:t>Program.cs</w:t>
+      </w:r>
+      <w:proofErr w:type="spellEnd"/>
+      <w:r>
+        <w:rPr>
+          <w:rFonts w:ascii="Segoe UI" w:hAnsi="Segoe UI" w:cs="Segoe UI"/>
+        </w:rPr>
+        <w:t xml:space="preserve"> via </w:t>
+      </w:r>
+      <w:proofErr w:type="spellStart"/>
+      <w:r>
+        <w:rPr>
+          <w:rFonts w:ascii="Segoe UI" w:hAnsi="Segoe UI" w:cs="Segoe UI"/>
+        </w:rPr>
+        <w:t>MediatR</w:t>
+      </w:r>
+      <w:proofErr w:type="spellEnd"/>
+      <w:r>
+        <w:rPr>
+          <w:rFonts w:ascii="Segoe UI" w:hAnsi="Segoe UI" w:cs="Segoe UI"/>
+        </w:rPr>
+        <w:t xml:space="preserve"> (</w:t>
+      </w:r>
+      <w:proofErr w:type="spellStart"/>
+      <w:proofErr w:type="gramStart"/>
+      <w:r>
+        <w:rPr>
+          <w:rFonts w:ascii="Segoe UI" w:hAnsi="Segoe UI" w:cs="Segoe UI"/>
+        </w:rPr>
+        <w:t>builder.Services.AddMediatR</w:t>
+      </w:r>
+      <w:proofErr w:type="spellEnd"/>
+      <w:proofErr w:type="gramEnd"/>
+      <w:r>
+        <w:rPr>
+          <w:rFonts w:ascii="Segoe UI" w:hAnsi="Segoe UI" w:cs="Segoe UI"/>
+        </w:rPr>
+        <w:t>(…)).</w:t>
+      </w:r>
+    </w:p>
+    <w:p>
+      <w:pPr>
+        <w:tabs>
+          <w:tab w:val="left" w:pos="5298"/>
+        </w:tabs>
+        <w:rPr>
+          <w:rFonts w:ascii="Segoe UI" w:hAnsi="Segoe UI" w:cs="Segoe UI"/>
+          <w:b/>
+          <w:bCs/>
+        </w:rPr>
+      </w:pPr>
+      <w:r>
+        <w:rPr>
+          <w:rFonts w:ascii="Segoe UI" w:hAnsi="Segoe UI" w:cs="Segoe UI"/>
+          <w:b/>
+          <w:bCs/>
+        </w:rPr>
+        <w:t>Domain changes</w:t>
+      </w:r>
+    </w:p>
+    <w:p>
+      <w:pPr>
+        <w:numPr>
+          <w:ilvl w:val="0"/>
+          <w:numId w:val="28"/>
+        </w:numPr>
+        <w:tabs>
+          <w:tab w:val="left" w:pos="5298"/>
+        </w:tabs>
+        <w:rPr>
+          <w:rFonts w:ascii="Segoe UI" w:hAnsi="Segoe UI" w:cs="Segoe UI"/>
+        </w:rPr>
+      </w:pPr>
+      <w:r>
+        <w:rPr>
+          <w:rFonts w:ascii="Segoe UI" w:hAnsi="Segoe UI" w:cs="Segoe UI"/>
+          <w:b/>
+          <w:bCs/>
+        </w:rPr>
+        <w:t>Bid entity</w:t>
+      </w:r>
+    </w:p>
+    <w:p>
+      <w:pPr>
+        <w:numPr>
+          <w:ilvl w:val="1"/>
+          <w:numId w:val="28"/>
+        </w:numPr>
+        <w:tabs>
+          <w:tab w:val="left" w:pos="5298"/>
+        </w:tabs>
+        <w:rPr>
+          <w:rFonts w:ascii="Segoe UI" w:hAnsi="Segoe UI" w:cs="Segoe UI"/>
+        </w:rPr>
+      </w:pPr>
+      <w:r>
+        <w:rPr>
+          <w:rFonts w:ascii="Segoe UI" w:hAnsi="Segoe UI" w:cs="Segoe UI"/>
+        </w:rPr>
+        <w:t xml:space="preserve">Added </w:t>
+      </w:r>
+      <w:proofErr w:type="spellStart"/>
+      <w:proofErr w:type="gramStart"/>
+      <w:r>
+        <w:rPr>
+          <w:rFonts w:ascii="Segoe UI" w:hAnsi="Segoe UI" w:cs="Segoe UI"/>
+        </w:rPr>
+        <w:t>SetStatus</w:t>
+      </w:r>
+      <w:proofErr w:type="spellEnd"/>
+      <w:r>
+        <w:rPr>
+          <w:rFonts w:ascii="Segoe UI" w:hAnsi="Segoe UI" w:cs="Segoe UI"/>
+        </w:rPr>
+        <w:t>(</w:t>
+      </w:r>
+      <w:proofErr w:type="spellStart"/>
+      <w:proofErr w:type="gramEnd"/>
+      <w:r>
+        <w:rPr>
+          <w:rFonts w:ascii="Segoe UI" w:hAnsi="Segoe UI" w:cs="Segoe UI"/>
+        </w:rPr>
+        <w:t>Guid</w:t>
+      </w:r>
+      <w:proofErr w:type="spellEnd"/>
+      <w:r>
+        <w:rPr>
+          <w:rFonts w:ascii="Segoe UI" w:hAnsi="Segoe UI" w:cs="Segoe UI"/>
+        </w:rPr>
+        <w:t xml:space="preserve">) method; mutates </w:t>
+      </w:r>
+      <w:proofErr w:type="spellStart"/>
+      <w:r>
+        <w:rPr>
+          <w:rFonts w:ascii="Segoe UI" w:hAnsi="Segoe UI" w:cs="Segoe UI"/>
+        </w:rPr>
+        <w:t>StatusId</w:t>
+      </w:r>
+      <w:proofErr w:type="spellEnd"/>
+      <w:r>
+        <w:rPr>
+          <w:rFonts w:ascii="Segoe UI" w:hAnsi="Segoe UI" w:cs="Segoe UI"/>
+        </w:rPr>
+        <w:t xml:space="preserve"> and updates </w:t>
+      </w:r>
+      <w:proofErr w:type="spellStart"/>
+      <w:r>
+        <w:rPr>
+          <w:rFonts w:ascii="Segoe UI" w:hAnsi="Segoe UI" w:cs="Segoe UI"/>
+        </w:rPr>
+        <w:t>UpdatedAt</w:t>
+      </w:r>
+      <w:proofErr w:type="spellEnd"/>
+      <w:r>
+        <w:rPr>
+          <w:rFonts w:ascii="Segoe UI" w:hAnsi="Segoe UI" w:cs="Segoe UI"/>
+        </w:rPr>
+        <w:t>.</w:t>
+      </w:r>
+    </w:p>
+    <w:p>
+      <w:pPr>
+        <w:numPr>
+          <w:ilvl w:val="1"/>
+          <w:numId w:val="28"/>
+        </w:numPr>
+        <w:tabs>
+          <w:tab w:val="left" w:pos="5298"/>
+        </w:tabs>
+        <w:rPr>
+          <w:rFonts w:ascii="Segoe UI" w:hAnsi="Segoe UI" w:cs="Segoe UI"/>
+        </w:rPr>
+      </w:pPr>
+      <w:r>
+        <w:rPr>
+          <w:rFonts w:ascii="Segoe UI" w:hAnsi="Segoe UI" w:cs="Segoe UI"/>
+        </w:rPr>
+        <w:t xml:space="preserve">Constructor continues to set default </w:t>
+      </w:r>
+      <w:r>
+        <w:rPr>
+          <w:rFonts w:ascii="Segoe UI" w:hAnsi="Segoe UI" w:cs="Segoe UI"/>
+          <w:i/>
+          <w:iCs/>
+        </w:rPr>
+        <w:t>Pending</w:t>
+      </w:r>
+      <w:r>
+        <w:rPr>
+          <w:rFonts w:ascii="Segoe UI" w:hAnsi="Segoe UI" w:cs="Segoe UI"/>
+        </w:rPr>
+        <w:t xml:space="preserve"> status.</w:t>
+      </w:r>
+    </w:p>
+    <w:p>
+      <w:pPr>
+        <w:tabs>
+          <w:tab w:val="left" w:pos="5298"/>
+        </w:tabs>
+        <w:rPr>
+          <w:rFonts w:ascii="Segoe UI" w:hAnsi="Segoe UI" w:cs="Segoe UI"/>
+          <w:b/>
+          <w:bCs/>
+        </w:rPr>
+      </w:pPr>
+      <w:r>
+        <w:rPr>
+          <w:rFonts w:ascii="Segoe UI" w:hAnsi="Segoe UI" w:cs="Segoe UI"/>
+          <w:b/>
+          <w:bCs/>
+        </w:rPr>
+        <w:t>Infrastructure</w:t>
+      </w:r>
+    </w:p>
+    <w:p>
+      <w:pPr>
+        <w:numPr>
+          <w:ilvl w:val="0"/>
+          <w:numId w:val="29"/>
+        </w:numPr>
+        <w:tabs>
+          <w:tab w:val="left" w:pos="5298"/>
+        </w:tabs>
+        <w:rPr>
+          <w:rFonts w:ascii="Segoe UI" w:hAnsi="Segoe UI" w:cs="Segoe UI"/>
+        </w:rPr>
+      </w:pPr>
+      <w:proofErr w:type="spellStart"/>
+      <w:r>
+        <w:rPr>
+          <w:rFonts w:ascii="Segoe UI" w:hAnsi="Segoe UI" w:cs="Segoe UI"/>
+          <w:b/>
+          <w:bCs/>
+        </w:rPr>
+        <w:t>BidRepository</w:t>
+      </w:r>
+      <w:proofErr w:type="spellEnd"/>
+      <w:r>
+        <w:rPr>
+          <w:rFonts w:ascii="Segoe UI" w:hAnsi="Segoe UI" w:cs="Segoe UI"/>
+        </w:rPr>
+        <w:t xml:space="preserve"> unchanged – unit-of-work flush is enough (no explicit update call).</w:t>
+      </w:r>
+    </w:p>
+    <w:p>
+      <w:pPr>
+        <w:numPr>
+          <w:ilvl w:val="0"/>
+          <w:numId w:val="29"/>
+        </w:numPr>
+        <w:tabs>
+          <w:tab w:val="left" w:pos="5298"/>
+        </w:tabs>
+        <w:rPr>
+          <w:rFonts w:ascii="Segoe UI" w:hAnsi="Segoe UI" w:cs="Segoe UI"/>
+        </w:rPr>
+      </w:pPr>
+      <w:r>
+        <w:rPr>
+          <w:rFonts w:ascii="Segoe UI" w:hAnsi="Segoe UI" w:cs="Segoe UI"/>
+        </w:rPr>
+        <w:t xml:space="preserve">No schema migration needed (only </w:t>
+      </w:r>
+      <w:proofErr w:type="spellStart"/>
+      <w:r>
+        <w:rPr>
+          <w:rFonts w:ascii="Segoe UI" w:hAnsi="Segoe UI" w:cs="Segoe UI"/>
+        </w:rPr>
+        <w:t>behaviour</w:t>
+      </w:r>
+      <w:proofErr w:type="spellEnd"/>
+      <w:r>
+        <w:rPr>
+          <w:rFonts w:ascii="Segoe UI" w:hAnsi="Segoe UI" w:cs="Segoe UI"/>
+        </w:rPr>
+        <w:t xml:space="preserve"> code).</w:t>
+      </w:r>
+    </w:p>
+    <w:p>
+      <w:pPr>
+        <w:tabs>
+          <w:tab w:val="left" w:pos="5298"/>
+        </w:tabs>
+        <w:rPr>
+          <w:rFonts w:ascii="Segoe UI" w:hAnsi="Segoe UI" w:cs="Segoe UI"/>
+          <w:b/>
+          <w:bCs/>
+        </w:rPr>
+      </w:pPr>
+      <w:r>
+        <w:rPr>
+          <w:rFonts w:ascii="Segoe UI" w:hAnsi="Segoe UI" w:cs="Segoe UI"/>
+          <w:b/>
+          <w:bCs/>
+        </w:rPr>
+        <w:t>API controller</w:t>
+      </w:r>
+    </w:p>
+    <w:p>
+      <w:pPr>
+        <w:tabs>
+          <w:tab w:val="left" w:pos="5298"/>
+        </w:tabs>
+        <w:rPr>
+          <w:rFonts w:ascii="Segoe UI" w:hAnsi="Segoe UI" w:cs="Segoe UI"/>
+        </w:rPr>
+      </w:pPr>
+      <w:r>
+        <w:rPr>
+          <w:rFonts w:ascii="Segoe UI" w:hAnsi="Segoe UI" w:cs="Segoe UI"/>
+        </w:rPr>
+        <w:t>[</w:t>
+      </w:r>
+      <w:proofErr w:type="gramStart"/>
+      <w:r>
+        <w:rPr>
+          <w:rFonts w:ascii="Segoe UI" w:hAnsi="Segoe UI" w:cs="Segoe UI"/>
+        </w:rPr>
+        <w:t>Authorize(</w:t>
+      </w:r>
+      <w:proofErr w:type="gramEnd"/>
+      <w:r>
+        <w:rPr>
+          <w:rFonts w:ascii="Segoe UI" w:hAnsi="Segoe UI" w:cs="Segoe UI"/>
+        </w:rPr>
+        <w:t>Roles = "Admin")]</w:t>
+      </w:r>
+    </w:p>
+    <w:p>
+      <w:pPr>
+        <w:tabs>
+          <w:tab w:val="left" w:pos="5298"/>
+        </w:tabs>
+        <w:rPr>
+          <w:rFonts w:ascii="Segoe UI" w:hAnsi="Segoe UI" w:cs="Segoe UI"/>
+        </w:rPr>
+      </w:pPr>
+      <w:r>
+        <w:rPr>
+          <w:rFonts w:ascii="Segoe UI" w:hAnsi="Segoe UI" w:cs="Segoe UI"/>
+        </w:rPr>
+        <w:t>[</w:t>
+      </w:r>
+      <w:proofErr w:type="spellStart"/>
+      <w:r>
+        <w:rPr>
+          <w:rFonts w:ascii="Segoe UI" w:hAnsi="Segoe UI" w:cs="Segoe UI"/>
+        </w:rPr>
+        <w:t>HttpPut</w:t>
+      </w:r>
+      <w:proofErr w:type="spellEnd"/>
+      <w:r>
+        <w:rPr>
+          <w:rFonts w:ascii="Segoe UI" w:hAnsi="Segoe UI" w:cs="Segoe UI"/>
+        </w:rPr>
+        <w:t>("</w:t>
+      </w:r>
+      <w:proofErr w:type="spellStart"/>
+      <w:r>
+        <w:rPr>
+          <w:rFonts w:ascii="Segoe UI" w:hAnsi="Segoe UI" w:cs="Segoe UI"/>
+        </w:rPr>
+        <w:t>api</w:t>
+      </w:r>
+      <w:proofErr w:type="spellEnd"/>
+      <w:r>
+        <w:rPr>
+          <w:rFonts w:ascii="Segoe UI" w:hAnsi="Segoe UI" w:cs="Segoe UI"/>
+        </w:rPr>
+        <w:t>/bids/{</w:t>
+      </w:r>
+      <w:proofErr w:type="spellStart"/>
+      <w:proofErr w:type="gramStart"/>
+      <w:r>
+        <w:rPr>
+          <w:rFonts w:ascii="Segoe UI" w:hAnsi="Segoe UI" w:cs="Segoe UI"/>
+        </w:rPr>
+        <w:t>id:guid</w:t>
+      </w:r>
+      <w:proofErr w:type="spellEnd"/>
+      <w:proofErr w:type="gramEnd"/>
+      <w:r>
+        <w:rPr>
+          <w:rFonts w:ascii="Segoe UI" w:hAnsi="Segoe UI" w:cs="Segoe UI"/>
+        </w:rPr>
+        <w:t>}/status")]</w:t>
+      </w:r>
+    </w:p>
+    <w:p>
+      <w:pPr>
+        <w:tabs>
+          <w:tab w:val="left" w:pos="5298"/>
+        </w:tabs>
+        <w:rPr>
+          <w:rFonts w:ascii="Segoe UI" w:hAnsi="Segoe UI" w:cs="Segoe UI"/>
+        </w:rPr>
+      </w:pPr>
+      <w:r>
+        <w:rPr>
+          <w:rFonts w:ascii="Segoe UI" w:hAnsi="Segoe UI" w:cs="Segoe UI"/>
+        </w:rPr>
+        <w:t xml:space="preserve">public async Task&lt;IActionResult&gt; </w:t>
+      </w:r>
+      <w:proofErr w:type="spellStart"/>
+      <w:proofErr w:type="gramStart"/>
+      <w:r>
+        <w:rPr>
+          <w:rFonts w:ascii="Segoe UI" w:hAnsi="Segoe UI" w:cs="Segoe UI"/>
+        </w:rPr>
+        <w:t>UpdateStatus</w:t>
+      </w:r>
+      <w:proofErr w:type="spellEnd"/>
+      <w:r>
+        <w:rPr>
+          <w:rFonts w:ascii="Segoe UI" w:hAnsi="Segoe UI" w:cs="Segoe UI"/>
+        </w:rPr>
+        <w:t>(</w:t>
+      </w:r>
+      <w:proofErr w:type="gramEnd"/>
+    </w:p>
+    <w:p>
+      <w:pPr>
+        <w:tabs>
+          <w:tab w:val="left" w:pos="5298"/>
+        </w:tabs>
+        <w:rPr>
+          <w:rFonts w:ascii="Segoe UI" w:hAnsi="Segoe UI" w:cs="Segoe UI"/>
+        </w:rPr>
+      </w:pPr>
+      <w:r>
+        <w:rPr>
+          <w:rFonts w:ascii="Segoe UI" w:hAnsi="Segoe UI" w:cs="Segoe UI"/>
+        </w:rPr>
+        <w:t xml:space="preserve">        </w:t>
+      </w:r>
+      <w:proofErr w:type="spellStart"/>
+      <w:r>
+        <w:rPr>
+          <w:rFonts w:ascii="Segoe UI" w:hAnsi="Segoe UI" w:cs="Segoe UI"/>
+        </w:rPr>
+        <w:t>Guid</w:t>
+      </w:r>
+      <w:proofErr w:type="spellEnd"/>
+      <w:r>
+        <w:rPr>
+          <w:rFonts w:ascii="Segoe UI" w:hAnsi="Segoe UI" w:cs="Segoe UI"/>
+        </w:rPr>
+        <w:t xml:space="preserve"> id,</w:t>
+      </w:r>
+    </w:p>
+    <w:p>
+      <w:pPr>
+        <w:tabs>
+          <w:tab w:val="left" w:pos="5298"/>
+        </w:tabs>
+        <w:rPr>
+          <w:rFonts w:ascii="Segoe UI" w:hAnsi="Segoe UI" w:cs="Segoe UI"/>
+        </w:rPr>
+      </w:pPr>
+      <w:r>
+        <w:rPr>
+          <w:rFonts w:ascii="Segoe UI" w:hAnsi="Segoe UI" w:cs="Segoe UI"/>
+        </w:rPr>
+        <w:t xml:space="preserve">        [</w:t>
+      </w:r>
+      <w:proofErr w:type="spellStart"/>
+      <w:r>
+        <w:rPr>
+          <w:rFonts w:ascii="Segoe UI" w:hAnsi="Segoe UI" w:cs="Segoe UI"/>
+        </w:rPr>
+        <w:t>FromBody</w:t>
+      </w:r>
+      <w:proofErr w:type="spellEnd"/>
+      <w:r>
+        <w:rPr>
+          <w:rFonts w:ascii="Segoe UI" w:hAnsi="Segoe UI" w:cs="Segoe UI"/>
+        </w:rPr>
+        <w:t xml:space="preserve">] </w:t>
+      </w:r>
+      <w:proofErr w:type="spellStart"/>
+      <w:r>
+        <w:rPr>
+          <w:rFonts w:ascii="Segoe UI" w:hAnsi="Segoe UI" w:cs="Segoe UI"/>
+        </w:rPr>
+        <w:t>UpdateBidStatusDto</w:t>
+      </w:r>
+      <w:proofErr w:type="spellEnd"/>
+      <w:r>
+        <w:rPr>
+          <w:rFonts w:ascii="Segoe UI" w:hAnsi="Segoe UI" w:cs="Segoe UI"/>
+        </w:rPr>
+        <w:t xml:space="preserve"> </w:t>
+      </w:r>
+      <w:proofErr w:type="spellStart"/>
+      <w:r>
+        <w:rPr>
+          <w:rFonts w:ascii="Segoe UI" w:hAnsi="Segoe UI" w:cs="Segoe UI"/>
+        </w:rPr>
+        <w:t>dto</w:t>
+      </w:r>
+      <w:proofErr w:type="spellEnd"/>
+      <w:r>
+        <w:rPr>
+          <w:rFonts w:ascii="Segoe UI" w:hAnsi="Segoe UI" w:cs="Segoe UI"/>
+        </w:rPr>
+        <w:t>,</w:t>
+      </w:r>
+    </w:p>
+    <w:p>
+      <w:pPr>
+        <w:tabs>
+          <w:tab w:val="left" w:pos="5298"/>
+        </w:tabs>
+        <w:rPr>
+          <w:rFonts w:ascii="Segoe UI" w:hAnsi="Segoe UI" w:cs="Segoe UI"/>
+        </w:rPr>
+      </w:pPr>
+      <w:r>
+        <w:rPr>
+          <w:rFonts w:ascii="Segoe UI" w:hAnsi="Segoe UI" w:cs="Segoe UI"/>
+        </w:rPr>
+        <w:t xml:space="preserve">        </w:t>
+      </w:r>
+      <w:proofErr w:type="spellStart"/>
+      <w:r>
+        <w:rPr>
+          <w:rFonts w:ascii="Segoe UI" w:hAnsi="Segoe UI" w:cs="Segoe UI"/>
+        </w:rPr>
+        <w:t>CancellationToken</w:t>
+      </w:r>
+      <w:proofErr w:type="spellEnd"/>
+      <w:r>
+        <w:rPr>
+          <w:rFonts w:ascii="Segoe UI" w:hAnsi="Segoe UI" w:cs="Segoe UI"/>
+        </w:rPr>
+        <w:t xml:space="preserve"> </w:t>
+      </w:r>
+      <w:proofErr w:type="spellStart"/>
+      <w:r>
+        <w:rPr>
+          <w:rFonts w:ascii="Segoe UI" w:hAnsi="Segoe UI" w:cs="Segoe UI"/>
+        </w:rPr>
+        <w:t>ct</w:t>
+      </w:r>
+      <w:proofErr w:type="spellEnd"/>
+      <w:r>
+        <w:rPr>
+          <w:rFonts w:ascii="Segoe UI" w:hAnsi="Segoe UI" w:cs="Segoe UI"/>
+        </w:rPr>
+        <w:t>)</w:t>
+      </w:r>
+    </w:p>
+    <w:p>
+      <w:pPr>
+        <w:tabs>
+          <w:tab w:val="left" w:pos="5298"/>
+        </w:tabs>
+        <w:rPr>
+          <w:rFonts w:ascii="Segoe UI" w:hAnsi="Segoe UI" w:cs="Segoe UI"/>
+        </w:rPr>
+      </w:pPr>
+      <w:r>
+        <w:rPr>
+          <w:rFonts w:ascii="Segoe UI" w:hAnsi="Segoe UI" w:cs="Segoe UI"/>
+        </w:rPr>
+        <w:lastRenderedPageBreak/>
+        <w:t>{</w:t>
+      </w:r>
+    </w:p>
+    <w:p>
+      <w:pPr>
+        <w:tabs>
+          <w:tab w:val="left" w:pos="5298"/>
+        </w:tabs>
+        <w:rPr>
+          <w:rFonts w:ascii="Segoe UI" w:hAnsi="Segoe UI" w:cs="Segoe UI"/>
+        </w:rPr>
+      </w:pPr>
+      <w:r>
+        <w:rPr>
+          <w:rFonts w:ascii="Segoe UI" w:hAnsi="Segoe UI" w:cs="Segoe UI"/>
+        </w:rPr>
+        <w:t xml:space="preserve">    await _</w:t>
+      </w:r>
+      <w:proofErr w:type="spellStart"/>
+      <w:proofErr w:type="gramStart"/>
+      <w:r>
+        <w:rPr>
+          <w:rFonts w:ascii="Segoe UI" w:hAnsi="Segoe UI" w:cs="Segoe UI"/>
+        </w:rPr>
+        <w:t>mediator.Send</w:t>
+      </w:r>
+      <w:proofErr w:type="spellEnd"/>
+      <w:proofErr w:type="gramEnd"/>
+      <w:r>
+        <w:rPr>
+          <w:rFonts w:ascii="Segoe UI" w:hAnsi="Segoe UI" w:cs="Segoe UI"/>
+        </w:rPr>
+        <w:t xml:space="preserve">(new </w:t>
+      </w:r>
+      <w:proofErr w:type="spellStart"/>
+      <w:proofErr w:type="gramStart"/>
+      <w:r>
+        <w:rPr>
+          <w:rFonts w:ascii="Segoe UI" w:hAnsi="Segoe UI" w:cs="Segoe UI"/>
+        </w:rPr>
+        <w:t>UpdateBidStatusCommand</w:t>
+      </w:r>
+      <w:proofErr w:type="spellEnd"/>
+      <w:r>
+        <w:rPr>
+          <w:rFonts w:ascii="Segoe UI" w:hAnsi="Segoe UI" w:cs="Segoe UI"/>
+        </w:rPr>
+        <w:t>(</w:t>
+      </w:r>
+      <w:proofErr w:type="gramEnd"/>
+      <w:r>
+        <w:rPr>
+          <w:rFonts w:ascii="Segoe UI" w:hAnsi="Segoe UI" w:cs="Segoe UI"/>
+        </w:rPr>
+        <w:t xml:space="preserve">id, </w:t>
+      </w:r>
+      <w:proofErr w:type="spellStart"/>
+      <w:proofErr w:type="gramStart"/>
+      <w:r>
+        <w:rPr>
+          <w:rFonts w:ascii="Segoe UI" w:hAnsi="Segoe UI" w:cs="Segoe UI"/>
+        </w:rPr>
+        <w:t>dto.StatusId</w:t>
+      </w:r>
+      <w:proofErr w:type="spellEnd"/>
+      <w:proofErr w:type="gramEnd"/>
+      <w:r>
+        <w:rPr>
+          <w:rFonts w:ascii="Segoe UI" w:hAnsi="Segoe UI" w:cs="Segoe UI"/>
+        </w:rPr>
+        <w:t xml:space="preserve">), </w:t>
+      </w:r>
+      <w:proofErr w:type="spellStart"/>
+      <w:r>
+        <w:rPr>
+          <w:rFonts w:ascii="Segoe UI" w:hAnsi="Segoe UI" w:cs="Segoe UI"/>
+        </w:rPr>
+        <w:t>ct</w:t>
+      </w:r>
+      <w:proofErr w:type="spellEnd"/>
+      <w:r>
+        <w:rPr>
+          <w:rFonts w:ascii="Segoe UI" w:hAnsi="Segoe UI" w:cs="Segoe UI"/>
+        </w:rPr>
+        <w:t>);</w:t>
+      </w:r>
+    </w:p>
+    <w:p>
+      <w:pPr>
+        <w:tabs>
+          <w:tab w:val="left" w:pos="5298"/>
+        </w:tabs>
+        <w:rPr>
+          <w:rFonts w:ascii="Segoe UI" w:hAnsi="Segoe UI" w:cs="Segoe UI"/>
+        </w:rPr>
+      </w:pPr>
+      <w:r>
+        <w:rPr>
+          <w:rFonts w:ascii="Segoe UI" w:hAnsi="Segoe UI" w:cs="Segoe UI"/>
+        </w:rPr>
+        <w:t xml:space="preserve">    return </w:t>
+      </w:r>
+      <w:proofErr w:type="spellStart"/>
+      <w:proofErr w:type="gramStart"/>
+      <w:r>
+        <w:rPr>
+          <w:rFonts w:ascii="Segoe UI" w:hAnsi="Segoe UI" w:cs="Segoe UI"/>
+        </w:rPr>
+        <w:t>NoContent</w:t>
+      </w:r>
+      <w:proofErr w:type="spellEnd"/>
+      <w:r>
+        <w:rPr>
+          <w:rFonts w:ascii="Segoe UI" w:hAnsi="Segoe UI" w:cs="Segoe UI"/>
+        </w:rPr>
+        <w:t>(</w:t>
+      </w:r>
+      <w:proofErr w:type="gramEnd"/>
+      <w:r>
+        <w:rPr>
+          <w:rFonts w:ascii="Segoe UI" w:hAnsi="Segoe UI" w:cs="Segoe UI"/>
+        </w:rPr>
+        <w:t>);</w:t>
+      </w:r>
+    </w:p>
+    <w:p>
+      <w:pPr>
+        <w:tabs>
+          <w:tab w:val="left" w:pos="5298"/>
+        </w:tabs>
+        <w:rPr>
+          <w:rFonts w:ascii="Segoe UI" w:hAnsi="Segoe UI" w:cs="Segoe UI"/>
+        </w:rPr>
+      </w:pPr>
+      <w:r>
+        <w:rPr>
+          <w:rFonts w:ascii="Segoe UI" w:hAnsi="Segoe UI" w:cs="Segoe UI"/>
+        </w:rPr>
+        <w:t>}</w:t>
+      </w:r>
+    </w:p>
+    <w:p>
+      <w:pPr>
+        <w:tabs>
+          <w:tab w:val="left" w:pos="5298"/>
+        </w:tabs>
+        <w:rPr>
+          <w:rFonts w:ascii="Segoe UI" w:hAnsi="Segoe UI" w:cs="Segoe UI"/>
+          <w:b/>
+          <w:bCs/>
+        </w:rPr>
+      </w:pPr>
+      <w:r>
+        <w:rPr>
+          <w:rFonts w:ascii="Segoe UI" w:hAnsi="Segoe UI" w:cs="Segoe UI"/>
+          <w:b/>
+          <w:bCs/>
+        </w:rPr>
+        <w:t>Tests</w:t>
+      </w:r>
+    </w:p>
+    <w:p>
+      <w:pPr>
+        <w:numPr>
+          <w:ilvl w:val="0"/>
+          <w:numId w:val="30"/>
+        </w:numPr>
+        <w:tabs>
+          <w:tab w:val="left" w:pos="5298"/>
+        </w:tabs>
+        <w:rPr>
+          <w:rFonts w:ascii="Segoe UI" w:hAnsi="Segoe UI" w:cs="Segoe UI"/>
+        </w:rPr>
+      </w:pPr>
+      <w:r>
+        <w:rPr>
+          <w:rFonts w:ascii="Segoe UI" w:hAnsi="Segoe UI" w:cs="Segoe UI"/>
+          <w:b/>
+          <w:bCs/>
+        </w:rPr>
+        <w:t>Postman</w:t>
+      </w:r>
+      <w:r>
+        <w:rPr>
+          <w:rFonts w:ascii="Segoe UI" w:hAnsi="Segoe UI" w:cs="Segoe UI"/>
+        </w:rPr>
+        <w:t xml:space="preserve"> flow added (“Update Bid Status”) – green with 204.</w:t>
+      </w:r>
+    </w:p>
+    <w:p>
+      <w:pPr>
+        <w:numPr>
+          <w:ilvl w:val="0"/>
+          <w:numId w:val="30"/>
+        </w:numPr>
+        <w:tabs>
+          <w:tab w:val="left" w:pos="5298"/>
+        </w:tabs>
+        <w:rPr>
+          <w:rFonts w:ascii="Segoe UI" w:hAnsi="Segoe UI" w:cs="Segoe UI"/>
+        </w:rPr>
+      </w:pPr>
+      <w:proofErr w:type="spellStart"/>
+      <w:r>
+        <w:rPr>
+          <w:rFonts w:ascii="Segoe UI" w:hAnsi="Segoe UI" w:cs="Segoe UI"/>
+          <w:b/>
+          <w:bCs/>
+        </w:rPr>
+        <w:t>xUnit</w:t>
+      </w:r>
+      <w:proofErr w:type="spellEnd"/>
+      <w:r>
+        <w:rPr>
+          <w:rFonts w:ascii="Segoe UI" w:hAnsi="Segoe UI" w:cs="Segoe UI"/>
+        </w:rPr>
+        <w:t xml:space="preserve">: </w:t>
+      </w:r>
+      <w:proofErr w:type="spellStart"/>
+      <w:r>
+        <w:rPr>
+          <w:rFonts w:ascii="Segoe UI" w:hAnsi="Segoe UI" w:cs="Segoe UI"/>
+        </w:rPr>
+        <w:t>UpdateBidStatusCommandHandlerTests</w:t>
+      </w:r>
+      <w:proofErr w:type="spellEnd"/>
+      <w:r>
+        <w:rPr>
+          <w:rFonts w:ascii="Segoe UI" w:hAnsi="Segoe UI" w:cs="Segoe UI"/>
+        </w:rPr>
+        <w:t xml:space="preserve"> verifies</w:t>
+      </w:r>
+    </w:p>
+    <w:p>
+      <w:pPr>
+        <w:numPr>
+          <w:ilvl w:val="1"/>
+          <w:numId w:val="30"/>
+        </w:numPr>
+        <w:tabs>
+          <w:tab w:val="left" w:pos="5298"/>
+        </w:tabs>
+        <w:rPr>
+          <w:rFonts w:ascii="Segoe UI" w:hAnsi="Segoe UI" w:cs="Segoe UI"/>
+        </w:rPr>
+      </w:pPr>
+      <w:r>
+        <w:rPr>
+          <w:rFonts w:ascii="Segoe UI" w:hAnsi="Segoe UI" w:cs="Segoe UI"/>
+        </w:rPr>
+        <w:t>status transition</w:t>
+      </w:r>
+    </w:p>
+    <w:p>
+      <w:pPr>
+        <w:numPr>
+          <w:ilvl w:val="1"/>
+          <w:numId w:val="30"/>
+        </w:numPr>
+        <w:tabs>
+          <w:tab w:val="left" w:pos="5298"/>
+        </w:tabs>
+        <w:rPr>
+          <w:rFonts w:ascii="Segoe UI" w:hAnsi="Segoe UI" w:cs="Segoe UI"/>
+        </w:rPr>
+      </w:pPr>
+      <w:proofErr w:type="spellStart"/>
+      <w:r>
+        <w:rPr>
+          <w:rFonts w:ascii="Segoe UI" w:hAnsi="Segoe UI" w:cs="Segoe UI"/>
+        </w:rPr>
+        <w:t>UpdatedAt</w:t>
+      </w:r>
+      <w:proofErr w:type="spellEnd"/>
+      <w:r>
+        <w:rPr>
+          <w:rFonts w:ascii="Segoe UI" w:hAnsi="Segoe UI" w:cs="Segoe UI"/>
+        </w:rPr>
+        <w:t xml:space="preserve"> change</w:t>
+      </w:r>
+    </w:p>
+    <w:p>
+      <w:pPr>
+        <w:numPr>
+          <w:ilvl w:val="1"/>
+          <w:numId w:val="30"/>
+        </w:numPr>
+        <w:tabs>
+          <w:tab w:val="left" w:pos="5298"/>
+        </w:tabs>
+        <w:rPr>
+          <w:rFonts w:ascii="Segoe UI" w:hAnsi="Segoe UI" w:cs="Segoe UI"/>
+        </w:rPr>
+      </w:pPr>
+      <w:r>
+        <w:rPr>
+          <w:rFonts w:ascii="Segoe UI" w:hAnsi="Segoe UI" w:cs="Segoe UI"/>
+        </w:rPr>
+        <w:t>404 when bid missing.</w:t>
+      </w:r>
+      <w:r>
+        <w:rPr>
+          <w:rFonts w:ascii="Segoe UI" w:hAnsi="Segoe UI" w:cs="Segoe UI"/>
+        </w:rPr>
+        <w:br/>
+        <w:t>All 22 unit-tests now pass (dotnet test: 0 failures).</w:t>
+      </w:r>
+    </w:p>
+    <w:p>
+      <w:pPr>
+        <w:tabs>
+          <w:tab w:val="left" w:pos="5298"/>
+        </w:tabs>
+        <w:rPr>
+          <w:rFonts w:ascii="Segoe UI" w:hAnsi="Segoe UI" w:cs="Segoe UI"/>
         </w:rPr>
       </w:pPr>
     </w:p>
@@ -8502,6 +10002,300 @@
     </w:lvl>
   </w:abstractNum>
   <w:abstractNum w:abstractNumId="4" w15:restartNumberingAfterBreak="0">
+    <w:nsid w:val="186E76C6"/>
+    <w:multiLevelType w:val="multilevel"/>
+    <w:tmpl w:val="A29CA76A"/>
+    <w:lvl w:ilvl="0">
+      <w:start w:val="1"/>
+      <w:numFmt w:val="bullet"/>
+      <w:lvlText w:val=""/>
+      <w:lvlJc w:val="left"/>
+      <w:pPr>
+        <w:tabs>
+          <w:tab w:val="num" w:pos="720"/>
+        </w:tabs>
+        <w:ind w:left="720" w:hanging="360"/>
+      </w:pPr>
+      <w:rPr>
+        <w:rFonts w:ascii="Symbol" w:hAnsi="Symbol" w:hint="default"/>
+        <w:sz w:val="20"/>
+      </w:rPr>
+    </w:lvl>
+    <w:lvl w:ilvl="1" w:tentative="1">
+      <w:start w:val="1"/>
+      <w:numFmt w:val="bullet"/>
+      <w:lvlText w:val="o"/>
+      <w:lvlJc w:val="left"/>
+      <w:pPr>
+        <w:tabs>
+          <w:tab w:val="num" w:pos="1440"/>
+        </w:tabs>
+        <w:ind w:left="1440" w:hanging="360"/>
+      </w:pPr>
+      <w:rPr>
+        <w:rFonts w:ascii="Courier New" w:hAnsi="Courier New" w:hint="default"/>
+        <w:sz w:val="20"/>
+      </w:rPr>
+    </w:lvl>
+    <w:lvl w:ilvl="2" w:tentative="1">
+      <w:start w:val="1"/>
+      <w:numFmt w:val="bullet"/>
+      <w:lvlText w:val=""/>
+      <w:lvlJc w:val="left"/>
+      <w:pPr>
+        <w:tabs>
+          <w:tab w:val="num" w:pos="2160"/>
+        </w:tabs>
+        <w:ind w:left="2160" w:hanging="360"/>
+      </w:pPr>
+      <w:rPr>
+        <w:rFonts w:ascii="Wingdings" w:hAnsi="Wingdings" w:hint="default"/>
+        <w:sz w:val="20"/>
+      </w:rPr>
+    </w:lvl>
+    <w:lvl w:ilvl="3" w:tentative="1">
+      <w:start w:val="1"/>
+      <w:numFmt w:val="bullet"/>
+      <w:lvlText w:val=""/>
+      <w:lvlJc w:val="left"/>
+      <w:pPr>
+        <w:tabs>
+          <w:tab w:val="num" w:pos="2880"/>
+        </w:tabs>
+        <w:ind w:left="2880" w:hanging="360"/>
+      </w:pPr>
+      <w:rPr>
+        <w:rFonts w:ascii="Wingdings" w:hAnsi="Wingdings" w:hint="default"/>
+        <w:sz w:val="20"/>
+      </w:rPr>
+    </w:lvl>
+    <w:lvl w:ilvl="4" w:tentative="1">
+      <w:start w:val="1"/>
+      <w:numFmt w:val="bullet"/>
+      <w:lvlText w:val=""/>
+      <w:lvlJc w:val="left"/>
+      <w:pPr>
+        <w:tabs>
+          <w:tab w:val="num" w:pos="3600"/>
+        </w:tabs>
+        <w:ind w:left="3600" w:hanging="360"/>
+      </w:pPr>
+      <w:rPr>
+        <w:rFonts w:ascii="Wingdings" w:hAnsi="Wingdings" w:hint="default"/>
+        <w:sz w:val="20"/>
+      </w:rPr>
+    </w:lvl>
+    <w:lvl w:ilvl="5" w:tentative="1">
+      <w:start w:val="1"/>
+      <w:numFmt w:val="bullet"/>
+      <w:lvlText w:val=""/>
+      <w:lvlJc w:val="left"/>
+      <w:pPr>
+        <w:tabs>
+          <w:tab w:val="num" w:pos="4320"/>
+        </w:tabs>
+        <w:ind w:left="4320" w:hanging="360"/>
+      </w:pPr>
+      <w:rPr>
+        <w:rFonts w:ascii="Wingdings" w:hAnsi="Wingdings" w:hint="default"/>
+        <w:sz w:val="20"/>
+      </w:rPr>
+    </w:lvl>
+    <w:lvl w:ilvl="6" w:tentative="1">
+      <w:start w:val="1"/>
+      <w:numFmt w:val="bullet"/>
+      <w:lvlText w:val=""/>
+      <w:lvlJc w:val="left"/>
+      <w:pPr>
+        <w:tabs>
+          <w:tab w:val="num" w:pos="5040"/>
+        </w:tabs>
+        <w:ind w:left="5040" w:hanging="360"/>
+      </w:pPr>
+      <w:rPr>
+        <w:rFonts w:ascii="Wingdings" w:hAnsi="Wingdings" w:hint="default"/>
+        <w:sz w:val="20"/>
+      </w:rPr>
+    </w:lvl>
+    <w:lvl w:ilvl="7" w:tentative="1">
+      <w:start w:val="1"/>
+      <w:numFmt w:val="bullet"/>
+      <w:lvlText w:val=""/>
+      <w:lvlJc w:val="left"/>
+      <w:pPr>
+        <w:tabs>
+          <w:tab w:val="num" w:pos="5760"/>
+        </w:tabs>
+        <w:ind w:left="5760" w:hanging="360"/>
+      </w:pPr>
+      <w:rPr>
+        <w:rFonts w:ascii="Wingdings" w:hAnsi="Wingdings" w:hint="default"/>
+        <w:sz w:val="20"/>
+      </w:rPr>
+    </w:lvl>
+    <w:lvl w:ilvl="8" w:tentative="1">
+      <w:start w:val="1"/>
+      <w:numFmt w:val="bullet"/>
+      <w:lvlText w:val=""/>
+      <w:lvlJc w:val="left"/>
+      <w:pPr>
+        <w:tabs>
+          <w:tab w:val="num" w:pos="6480"/>
+        </w:tabs>
+        <w:ind w:left="6480" w:hanging="360"/>
+      </w:pPr>
+      <w:rPr>
+        <w:rFonts w:ascii="Wingdings" w:hAnsi="Wingdings" w:hint="default"/>
+        <w:sz w:val="20"/>
+      </w:rPr>
+    </w:lvl>
+  </w:abstractNum>
+  <w:abstractNum w:abstractNumId="5" w15:restartNumberingAfterBreak="0">
+    <w:nsid w:val="1FF232C2"/>
+    <w:multiLevelType w:val="multilevel"/>
+    <w:tmpl w:val="164EF690"/>
+    <w:lvl w:ilvl="0">
+      <w:start w:val="1"/>
+      <w:numFmt w:val="bullet"/>
+      <w:lvlText w:val=""/>
+      <w:lvlJc w:val="left"/>
+      <w:pPr>
+        <w:tabs>
+          <w:tab w:val="num" w:pos="720"/>
+        </w:tabs>
+        <w:ind w:left="720" w:hanging="360"/>
+      </w:pPr>
+      <w:rPr>
+        <w:rFonts w:ascii="Symbol" w:hAnsi="Symbol" w:hint="default"/>
+        <w:sz w:val="20"/>
+      </w:rPr>
+    </w:lvl>
+    <w:lvl w:ilvl="1">
+      <w:start w:val="1"/>
+      <w:numFmt w:val="decimal"/>
+      <w:lvlText w:val="%2."/>
+      <w:lvlJc w:val="left"/>
+      <w:pPr>
+        <w:tabs>
+          <w:tab w:val="num" w:pos="1440"/>
+        </w:tabs>
+        <w:ind w:left="1440" w:hanging="360"/>
+      </w:pPr>
+    </w:lvl>
+    <w:lvl w:ilvl="2" w:tentative="1">
+      <w:start w:val="1"/>
+      <w:numFmt w:val="bullet"/>
+      <w:lvlText w:val=""/>
+      <w:lvlJc w:val="left"/>
+      <w:pPr>
+        <w:tabs>
+          <w:tab w:val="num" w:pos="2160"/>
+        </w:tabs>
+        <w:ind w:left="2160" w:hanging="360"/>
+      </w:pPr>
+      <w:rPr>
+        <w:rFonts w:ascii="Wingdings" w:hAnsi="Wingdings" w:hint="default"/>
+        <w:sz w:val="20"/>
+      </w:rPr>
+    </w:lvl>
+    <w:lvl w:ilvl="3" w:tentative="1">
+      <w:start w:val="1"/>
+      <w:numFmt w:val="bullet"/>
+      <w:lvlText w:val=""/>
+      <w:lvlJc w:val="left"/>
+      <w:pPr>
+        <w:tabs>
+          <w:tab w:val="num" w:pos="2880"/>
+        </w:tabs>
+        <w:ind w:left="2880" w:hanging="360"/>
+      </w:pPr>
+      <w:rPr>
+        <w:rFonts w:ascii="Wingdings" w:hAnsi="Wingdings" w:hint="default"/>
+        <w:sz w:val="20"/>
+      </w:rPr>
+    </w:lvl>
+    <w:lvl w:ilvl="4" w:tentative="1">
+      <w:start w:val="1"/>
+      <w:numFmt w:val="bullet"/>
+      <w:lvlText w:val=""/>
+      <w:lvlJc w:val="left"/>
+      <w:pPr>
+        <w:tabs>
+          <w:tab w:val="num" w:pos="3600"/>
+        </w:tabs>
+        <w:ind w:left="3600" w:hanging="360"/>
+      </w:pPr>
+      <w:rPr>
+        <w:rFonts w:ascii="Wingdings" w:hAnsi="Wingdings" w:hint="default"/>
+        <w:sz w:val="20"/>
+      </w:rPr>
+    </w:lvl>
+    <w:lvl w:ilvl="5" w:tentative="1">
+      <w:start w:val="1"/>
+      <w:numFmt w:val="bullet"/>
+      <w:lvlText w:val=""/>
+      <w:lvlJc w:val="left"/>
+      <w:pPr>
+        <w:tabs>
+          <w:tab w:val="num" w:pos="4320"/>
+        </w:tabs>
+        <w:ind w:left="4320" w:hanging="360"/>
+      </w:pPr>
+      <w:rPr>
+        <w:rFonts w:ascii="Wingdings" w:hAnsi="Wingdings" w:hint="default"/>
+        <w:sz w:val="20"/>
+      </w:rPr>
+    </w:lvl>
+    <w:lvl w:ilvl="6" w:tentative="1">
+      <w:start w:val="1"/>
+      <w:numFmt w:val="bullet"/>
+      <w:lvlText w:val=""/>
+      <w:lvlJc w:val="left"/>
+      <w:pPr>
+        <w:tabs>
+          <w:tab w:val="num" w:pos="5040"/>
+        </w:tabs>
+        <w:ind w:left="5040" w:hanging="360"/>
+      </w:pPr>
+      <w:rPr>
+        <w:rFonts w:ascii="Wingdings" w:hAnsi="Wingdings" w:hint="default"/>
+        <w:sz w:val="20"/>
+      </w:rPr>
+    </w:lvl>
+    <w:lvl w:ilvl="7" w:tentative="1">
+      <w:start w:val="1"/>
+      <w:numFmt w:val="bullet"/>
+      <w:lvlText w:val=""/>
+      <w:lvlJc w:val="left"/>
+      <w:pPr>
+        <w:tabs>
+          <w:tab w:val="num" w:pos="5760"/>
+        </w:tabs>
+        <w:ind w:left="5760" w:hanging="360"/>
+      </w:pPr>
+      <w:rPr>
+        <w:rFonts w:ascii="Wingdings" w:hAnsi="Wingdings" w:hint="default"/>
+        <w:sz w:val="20"/>
+      </w:rPr>
+    </w:lvl>
+    <w:lvl w:ilvl="8" w:tentative="1">
+      <w:start w:val="1"/>
+      <w:numFmt w:val="bullet"/>
+      <w:lvlText w:val=""/>
+      <w:lvlJc w:val="left"/>
+      <w:pPr>
+        <w:tabs>
+          <w:tab w:val="num" w:pos="6480"/>
+        </w:tabs>
+        <w:ind w:left="6480" w:hanging="360"/>
+      </w:pPr>
+      <w:rPr>
+        <w:rFonts w:ascii="Wingdings" w:hAnsi="Wingdings" w:hint="default"/>
+        <w:sz w:val="20"/>
+      </w:rPr>
+    </w:lvl>
+  </w:abstractNum>
+  <w:abstractNum w:abstractNumId="6" w15:restartNumberingAfterBreak="0">
     <w:nsid w:val="2013233D"/>
     <w:multiLevelType w:val="hybridMultilevel"/>
     <w:tmpl w:val="29EA6852"/>
@@ -8614,7 +10408,7 @@
       </w:rPr>
     </w:lvl>
   </w:abstractNum>
-  <w:abstractNum w:abstractNumId="5" w15:restartNumberingAfterBreak="0">
+  <w:abstractNum w:abstractNumId="7" w15:restartNumberingAfterBreak="0">
     <w:nsid w:val="23E9643D"/>
     <w:multiLevelType w:val="multilevel"/>
     <w:tmpl w:val="A94A06D2"/>
@@ -8763,7 +10557,7 @@
       </w:rPr>
     </w:lvl>
   </w:abstractNum>
-  <w:abstractNum w:abstractNumId="6" w15:restartNumberingAfterBreak="0">
+  <w:abstractNum w:abstractNumId="8" w15:restartNumberingAfterBreak="0">
     <w:nsid w:val="2C91026E"/>
     <w:multiLevelType w:val="multilevel"/>
     <w:tmpl w:val="B8BA6BAC"/>
@@ -8912,7 +10706,156 @@
       </w:rPr>
     </w:lvl>
   </w:abstractNum>
-  <w:abstractNum w:abstractNumId="7" w15:restartNumberingAfterBreak="0">
+  <w:abstractNum w:abstractNumId="9" w15:restartNumberingAfterBreak="0">
+    <w:nsid w:val="31467BEE"/>
+    <w:multiLevelType w:val="multilevel"/>
+    <w:tmpl w:val="62060A58"/>
+    <w:lvl w:ilvl="0">
+      <w:start w:val="1"/>
+      <w:numFmt w:val="bullet"/>
+      <w:lvlText w:val=""/>
+      <w:lvlJc w:val="left"/>
+      <w:pPr>
+        <w:tabs>
+          <w:tab w:val="num" w:pos="720"/>
+        </w:tabs>
+        <w:ind w:left="720" w:hanging="360"/>
+      </w:pPr>
+      <w:rPr>
+        <w:rFonts w:ascii="Symbol" w:hAnsi="Symbol" w:hint="default"/>
+        <w:sz w:val="20"/>
+      </w:rPr>
+    </w:lvl>
+    <w:lvl w:ilvl="1">
+      <w:start w:val="1"/>
+      <w:numFmt w:val="bullet"/>
+      <w:lvlText w:val="o"/>
+      <w:lvlJc w:val="left"/>
+      <w:pPr>
+        <w:tabs>
+          <w:tab w:val="num" w:pos="1440"/>
+        </w:tabs>
+        <w:ind w:left="1440" w:hanging="360"/>
+      </w:pPr>
+      <w:rPr>
+        <w:rFonts w:ascii="Courier New" w:hAnsi="Courier New" w:hint="default"/>
+        <w:sz w:val="20"/>
+      </w:rPr>
+    </w:lvl>
+    <w:lvl w:ilvl="2" w:tentative="1">
+      <w:start w:val="1"/>
+      <w:numFmt w:val="bullet"/>
+      <w:lvlText w:val=""/>
+      <w:lvlJc w:val="left"/>
+      <w:pPr>
+        <w:tabs>
+          <w:tab w:val="num" w:pos="2160"/>
+        </w:tabs>
+        <w:ind w:left="2160" w:hanging="360"/>
+      </w:pPr>
+      <w:rPr>
+        <w:rFonts w:ascii="Wingdings" w:hAnsi="Wingdings" w:hint="default"/>
+        <w:sz w:val="20"/>
+      </w:rPr>
+    </w:lvl>
+    <w:lvl w:ilvl="3" w:tentative="1">
+      <w:start w:val="1"/>
+      <w:numFmt w:val="bullet"/>
+      <w:lvlText w:val=""/>
+      <w:lvlJc w:val="left"/>
+      <w:pPr>
+        <w:tabs>
+          <w:tab w:val="num" w:pos="2880"/>
+        </w:tabs>
+        <w:ind w:left="2880" w:hanging="360"/>
+      </w:pPr>
+      <w:rPr>
+        <w:rFonts w:ascii="Wingdings" w:hAnsi="Wingdings" w:hint="default"/>
+        <w:sz w:val="20"/>
+      </w:rPr>
+    </w:lvl>
+    <w:lvl w:ilvl="4" w:tentative="1">
+      <w:start w:val="1"/>
+      <w:numFmt w:val="bullet"/>
+      <w:lvlText w:val=""/>
+      <w:lvlJc w:val="left"/>
+      <w:pPr>
+        <w:tabs>
+          <w:tab w:val="num" w:pos="3600"/>
+        </w:tabs>
+        <w:ind w:left="3600" w:hanging="360"/>
+      </w:pPr>
+      <w:rPr>
+        <w:rFonts w:ascii="Wingdings" w:hAnsi="Wingdings" w:hint="default"/>
+        <w:sz w:val="20"/>
+      </w:rPr>
+    </w:lvl>
+    <w:lvl w:ilvl="5" w:tentative="1">
+      <w:start w:val="1"/>
+      <w:numFmt w:val="bullet"/>
+      <w:lvlText w:val=""/>
+      <w:lvlJc w:val="left"/>
+      <w:pPr>
+        <w:tabs>
+          <w:tab w:val="num" w:pos="4320"/>
+        </w:tabs>
+        <w:ind w:left="4320" w:hanging="360"/>
+      </w:pPr>
+      <w:rPr>
+        <w:rFonts w:ascii="Wingdings" w:hAnsi="Wingdings" w:hint="default"/>
+        <w:sz w:val="20"/>
+      </w:rPr>
+    </w:lvl>
+    <w:lvl w:ilvl="6" w:tentative="1">
+      <w:start w:val="1"/>
+      <w:numFmt w:val="bullet"/>
+      <w:lvlText w:val=""/>
+      <w:lvlJc w:val="left"/>
+      <w:pPr>
+        <w:tabs>
+          <w:tab w:val="num" w:pos="5040"/>
+        </w:tabs>
+        <w:ind w:left="5040" w:hanging="360"/>
+      </w:pPr>
+      <w:rPr>
+        <w:rFonts w:ascii="Wingdings" w:hAnsi="Wingdings" w:hint="default"/>
+        <w:sz w:val="20"/>
+      </w:rPr>
+    </w:lvl>
+    <w:lvl w:ilvl="7" w:tentative="1">
+      <w:start w:val="1"/>
+      <w:numFmt w:val="bullet"/>
+      <w:lvlText w:val=""/>
+      <w:lvlJc w:val="left"/>
+      <w:pPr>
+        <w:tabs>
+          <w:tab w:val="num" w:pos="5760"/>
+        </w:tabs>
+        <w:ind w:left="5760" w:hanging="360"/>
+      </w:pPr>
+      <w:rPr>
+        <w:rFonts w:ascii="Wingdings" w:hAnsi="Wingdings" w:hint="default"/>
+        <w:sz w:val="20"/>
+      </w:rPr>
+    </w:lvl>
+    <w:lvl w:ilvl="8" w:tentative="1">
+      <w:start w:val="1"/>
+      <w:numFmt w:val="bullet"/>
+      <w:lvlText w:val=""/>
+      <w:lvlJc w:val="left"/>
+      <w:pPr>
+        <w:tabs>
+          <w:tab w:val="num" w:pos="6480"/>
+        </w:tabs>
+        <w:ind w:left="6480" w:hanging="360"/>
+      </w:pPr>
+      <w:rPr>
+        <w:rFonts w:ascii="Wingdings" w:hAnsi="Wingdings" w:hint="default"/>
+        <w:sz w:val="20"/>
+      </w:rPr>
+    </w:lvl>
+  </w:abstractNum>
+  <w:abstractNum w:abstractNumId="10" w15:restartNumberingAfterBreak="0">
     <w:nsid w:val="35F7156A"/>
     <w:multiLevelType w:val="multilevel"/>
     <w:tmpl w:val="4CF60324"/>
@@ -9061,7 +11004,7 @@
       </w:rPr>
     </w:lvl>
   </w:abstractNum>
-  <w:abstractNum w:abstractNumId="8" w15:restartNumberingAfterBreak="0">
+  <w:abstractNum w:abstractNumId="11" w15:restartNumberingAfterBreak="0">
     <w:nsid w:val="3E0C2477"/>
     <w:multiLevelType w:val="multilevel"/>
     <w:tmpl w:val="5E14B284"/>
@@ -9210,7 +11153,7 @@
       </w:rPr>
     </w:lvl>
   </w:abstractNum>
-  <w:abstractNum w:abstractNumId="9" w15:restartNumberingAfterBreak="0">
+  <w:abstractNum w:abstractNumId="12" w15:restartNumberingAfterBreak="0">
     <w:nsid w:val="3F7249DE"/>
     <w:multiLevelType w:val="multilevel"/>
     <w:tmpl w:val="37C87218"/>
@@ -9359,7 +11302,156 @@
       </w:rPr>
     </w:lvl>
   </w:abstractNum>
-  <w:abstractNum w:abstractNumId="10" w15:restartNumberingAfterBreak="0">
+  <w:abstractNum w:abstractNumId="13" w15:restartNumberingAfterBreak="0">
+    <w:nsid w:val="40652948"/>
+    <w:multiLevelType w:val="multilevel"/>
+    <w:tmpl w:val="E8604330"/>
+    <w:lvl w:ilvl="0">
+      <w:start w:val="1"/>
+      <w:numFmt w:val="bullet"/>
+      <w:lvlText w:val=""/>
+      <w:lvlJc w:val="left"/>
+      <w:pPr>
+        <w:tabs>
+          <w:tab w:val="num" w:pos="720"/>
+        </w:tabs>
+        <w:ind w:left="720" w:hanging="360"/>
+      </w:pPr>
+      <w:rPr>
+        <w:rFonts w:ascii="Symbol" w:hAnsi="Symbol" w:hint="default"/>
+        <w:sz w:val="20"/>
+      </w:rPr>
+    </w:lvl>
+    <w:lvl w:ilvl="1">
+      <w:start w:val="1"/>
+      <w:numFmt w:val="bullet"/>
+      <w:lvlText w:val="o"/>
+      <w:lvlJc w:val="left"/>
+      <w:pPr>
+        <w:tabs>
+          <w:tab w:val="num" w:pos="1440"/>
+        </w:tabs>
+        <w:ind w:left="1440" w:hanging="360"/>
+      </w:pPr>
+      <w:rPr>
+        <w:rFonts w:ascii="Courier New" w:hAnsi="Courier New" w:hint="default"/>
+        <w:sz w:val="20"/>
+      </w:rPr>
+    </w:lvl>
+    <w:lvl w:ilvl="2" w:tentative="1">
+      <w:start w:val="1"/>
+      <w:numFmt w:val="bullet"/>
+      <w:lvlText w:val=""/>
+      <w:lvlJc w:val="left"/>
+      <w:pPr>
+        <w:tabs>
+          <w:tab w:val="num" w:pos="2160"/>
+        </w:tabs>
+        <w:ind w:left="2160" w:hanging="360"/>
+      </w:pPr>
+      <w:rPr>
+        <w:rFonts w:ascii="Wingdings" w:hAnsi="Wingdings" w:hint="default"/>
+        <w:sz w:val="20"/>
+      </w:rPr>
+    </w:lvl>
+    <w:lvl w:ilvl="3" w:tentative="1">
+      <w:start w:val="1"/>
+      <w:numFmt w:val="bullet"/>
+      <w:lvlText w:val=""/>
+      <w:lvlJc w:val="left"/>
+      <w:pPr>
+        <w:tabs>
+          <w:tab w:val="num" w:pos="2880"/>
+        </w:tabs>
+        <w:ind w:left="2880" w:hanging="360"/>
+      </w:pPr>
+      <w:rPr>
+        <w:rFonts w:ascii="Wingdings" w:hAnsi="Wingdings" w:hint="default"/>
+        <w:sz w:val="20"/>
+      </w:rPr>
+    </w:lvl>
+    <w:lvl w:ilvl="4" w:tentative="1">
+      <w:start w:val="1"/>
+      <w:numFmt w:val="bullet"/>
+      <w:lvlText w:val=""/>
+      <w:lvlJc w:val="left"/>
+      <w:pPr>
+        <w:tabs>
+          <w:tab w:val="num" w:pos="3600"/>
+        </w:tabs>
+        <w:ind w:left="3600" w:hanging="360"/>
+      </w:pPr>
+      <w:rPr>
+        <w:rFonts w:ascii="Wingdings" w:hAnsi="Wingdings" w:hint="default"/>
+        <w:sz w:val="20"/>
+      </w:rPr>
+    </w:lvl>
+    <w:lvl w:ilvl="5" w:tentative="1">
+      <w:start w:val="1"/>
+      <w:numFmt w:val="bullet"/>
+      <w:lvlText w:val=""/>
+      <w:lvlJc w:val="left"/>
+      <w:pPr>
+        <w:tabs>
+          <w:tab w:val="num" w:pos="4320"/>
+        </w:tabs>
+        <w:ind w:left="4320" w:hanging="360"/>
+      </w:pPr>
+      <w:rPr>
+        <w:rFonts w:ascii="Wingdings" w:hAnsi="Wingdings" w:hint="default"/>
+        <w:sz w:val="20"/>
+      </w:rPr>
+    </w:lvl>
+    <w:lvl w:ilvl="6" w:tentative="1">
+      <w:start w:val="1"/>
+      <w:numFmt w:val="bullet"/>
+      <w:lvlText w:val=""/>
+      <w:lvlJc w:val="left"/>
+      <w:pPr>
+        <w:tabs>
+          <w:tab w:val="num" w:pos="5040"/>
+        </w:tabs>
+        <w:ind w:left="5040" w:hanging="360"/>
+      </w:pPr>
+      <w:rPr>
+        <w:rFonts w:ascii="Wingdings" w:hAnsi="Wingdings" w:hint="default"/>
+        <w:sz w:val="20"/>
+      </w:rPr>
+    </w:lvl>
+    <w:lvl w:ilvl="7" w:tentative="1">
+      <w:start w:val="1"/>
+      <w:numFmt w:val="bullet"/>
+      <w:lvlText w:val=""/>
+      <w:lvlJc w:val="left"/>
+      <w:pPr>
+        <w:tabs>
+          <w:tab w:val="num" w:pos="5760"/>
+        </w:tabs>
+        <w:ind w:left="5760" w:hanging="360"/>
+      </w:pPr>
+      <w:rPr>
+        <w:rFonts w:ascii="Wingdings" w:hAnsi="Wingdings" w:hint="default"/>
+        <w:sz w:val="20"/>
+      </w:rPr>
+    </w:lvl>
+    <w:lvl w:ilvl="8" w:tentative="1">
+      <w:start w:val="1"/>
+      <w:numFmt w:val="bullet"/>
+      <w:lvlText w:val=""/>
+      <w:lvlJc w:val="left"/>
+      <w:pPr>
+        <w:tabs>
+          <w:tab w:val="num" w:pos="6480"/>
+        </w:tabs>
+        <w:ind w:left="6480" w:hanging="360"/>
+      </w:pPr>
+      <w:rPr>
+        <w:rFonts w:ascii="Wingdings" w:hAnsi="Wingdings" w:hint="default"/>
+        <w:sz w:val="20"/>
+      </w:rPr>
+    </w:lvl>
+  </w:abstractNum>
+  <w:abstractNum w:abstractNumId="14" w15:restartNumberingAfterBreak="0">
     <w:nsid w:val="4CDE16D6"/>
     <w:multiLevelType w:val="multilevel"/>
     <w:tmpl w:val="7D269C58"/>
@@ -9508,7 +11600,7 @@
       </w:rPr>
     </w:lvl>
   </w:abstractNum>
-  <w:abstractNum w:abstractNumId="11" w15:restartNumberingAfterBreak="0">
+  <w:abstractNum w:abstractNumId="15" w15:restartNumberingAfterBreak="0">
     <w:nsid w:val="54080E7A"/>
     <w:multiLevelType w:val="multilevel"/>
     <w:tmpl w:val="1C50B22E"/>
@@ -9657,7 +11749,7 @@
       </w:rPr>
     </w:lvl>
   </w:abstractNum>
-  <w:abstractNum w:abstractNumId="12" w15:restartNumberingAfterBreak="0">
+  <w:abstractNum w:abstractNumId="16" w15:restartNumberingAfterBreak="0">
     <w:nsid w:val="59501517"/>
     <w:multiLevelType w:val="multilevel"/>
     <w:tmpl w:val="6A2A27E8"/>
@@ -9806,7 +11898,7 @@
       </w:rPr>
     </w:lvl>
   </w:abstractNum>
-  <w:abstractNum w:abstractNumId="13" w15:restartNumberingAfterBreak="0">
+  <w:abstractNum w:abstractNumId="17" w15:restartNumberingAfterBreak="0">
     <w:nsid w:val="5C5C09D5"/>
     <w:multiLevelType w:val="multilevel"/>
     <w:tmpl w:val="AC6AE060"/>
@@ -9955,7 +12047,7 @@
       </w:rPr>
     </w:lvl>
   </w:abstractNum>
-  <w:abstractNum w:abstractNumId="14" w15:restartNumberingAfterBreak="0">
+  <w:abstractNum w:abstractNumId="18" w15:restartNumberingAfterBreak="0">
     <w:nsid w:val="5DD74384"/>
     <w:multiLevelType w:val="multilevel"/>
     <w:tmpl w:val="C9F42F84"/>
@@ -10104,7 +12196,7 @@
       </w:rPr>
     </w:lvl>
   </w:abstractNum>
-  <w:abstractNum w:abstractNumId="15" w15:restartNumberingAfterBreak="0">
+  <w:abstractNum w:abstractNumId="19" w15:restartNumberingAfterBreak="0">
     <w:nsid w:val="5DDB56A2"/>
     <w:multiLevelType w:val="multilevel"/>
     <w:tmpl w:val="9C54B936"/>
@@ -10253,7 +12345,7 @@
       </w:rPr>
     </w:lvl>
   </w:abstractNum>
-  <w:abstractNum w:abstractNumId="16" w15:restartNumberingAfterBreak="0">
+  <w:abstractNum w:abstractNumId="20" w15:restartNumberingAfterBreak="0">
     <w:nsid w:val="67A022C1"/>
     <w:multiLevelType w:val="multilevel"/>
     <w:tmpl w:val="F0A8EE0A"/>
@@ -10402,7 +12494,7 @@
       </w:rPr>
     </w:lvl>
   </w:abstractNum>
-  <w:abstractNum w:abstractNumId="17" w15:restartNumberingAfterBreak="0">
+  <w:abstractNum w:abstractNumId="21" w15:restartNumberingAfterBreak="0">
     <w:nsid w:val="6FEF009E"/>
     <w:multiLevelType w:val="multilevel"/>
     <w:tmpl w:val="D42419DE"/>
@@ -10551,7 +12643,7 @@
       </w:rPr>
     </w:lvl>
   </w:abstractNum>
-  <w:abstractNum w:abstractNumId="18" w15:restartNumberingAfterBreak="0">
+  <w:abstractNum w:abstractNumId="22" w15:restartNumberingAfterBreak="0">
     <w:nsid w:val="706B7BBB"/>
     <w:multiLevelType w:val="multilevel"/>
     <w:tmpl w:val="24FC642C"/>
@@ -10700,7 +12792,7 @@
       </w:rPr>
     </w:lvl>
   </w:abstractNum>
-  <w:abstractNum w:abstractNumId="19" w15:restartNumberingAfterBreak="0">
+  <w:abstractNum w:abstractNumId="23" w15:restartNumberingAfterBreak="0">
     <w:nsid w:val="71227492"/>
     <w:multiLevelType w:val="multilevel"/>
     <w:tmpl w:val="8CD89E46"/>
@@ -10849,7 +12941,156 @@
       </w:rPr>
     </w:lvl>
   </w:abstractNum>
-  <w:abstractNum w:abstractNumId="20" w15:restartNumberingAfterBreak="0">
+  <w:abstractNum w:abstractNumId="24" w15:restartNumberingAfterBreak="0">
+    <w:nsid w:val="732064AE"/>
+    <w:multiLevelType w:val="multilevel"/>
+    <w:tmpl w:val="62641076"/>
+    <w:lvl w:ilvl="0">
+      <w:start w:val="1"/>
+      <w:numFmt w:val="bullet"/>
+      <w:lvlText w:val=""/>
+      <w:lvlJc w:val="left"/>
+      <w:pPr>
+        <w:tabs>
+          <w:tab w:val="num" w:pos="720"/>
+        </w:tabs>
+        <w:ind w:left="720" w:hanging="360"/>
+      </w:pPr>
+      <w:rPr>
+        <w:rFonts w:ascii="Symbol" w:hAnsi="Symbol" w:hint="default"/>
+        <w:sz w:val="20"/>
+      </w:rPr>
+    </w:lvl>
+    <w:lvl w:ilvl="1">
+      <w:start w:val="1"/>
+      <w:numFmt w:val="bullet"/>
+      <w:lvlText w:val="o"/>
+      <w:lvlJc w:val="left"/>
+      <w:pPr>
+        <w:tabs>
+          <w:tab w:val="num" w:pos="1440"/>
+        </w:tabs>
+        <w:ind w:left="1440" w:hanging="360"/>
+      </w:pPr>
+      <w:rPr>
+        <w:rFonts w:ascii="Courier New" w:hAnsi="Courier New" w:hint="default"/>
+        <w:sz w:val="20"/>
+      </w:rPr>
+    </w:lvl>
+    <w:lvl w:ilvl="2" w:tentative="1">
+      <w:start w:val="1"/>
+      <w:numFmt w:val="bullet"/>
+      <w:lvlText w:val=""/>
+      <w:lvlJc w:val="left"/>
+      <w:pPr>
+        <w:tabs>
+          <w:tab w:val="num" w:pos="2160"/>
+        </w:tabs>
+        <w:ind w:left="2160" w:hanging="360"/>
+      </w:pPr>
+      <w:rPr>
+        <w:rFonts w:ascii="Wingdings" w:hAnsi="Wingdings" w:hint="default"/>
+        <w:sz w:val="20"/>
+      </w:rPr>
+    </w:lvl>
+    <w:lvl w:ilvl="3" w:tentative="1">
+      <w:start w:val="1"/>
+      <w:numFmt w:val="bullet"/>
+      <w:lvlText w:val=""/>
+      <w:lvlJc w:val="left"/>
+      <w:pPr>
+        <w:tabs>
+          <w:tab w:val="num" w:pos="2880"/>
+        </w:tabs>
+        <w:ind w:left="2880" w:hanging="360"/>
+      </w:pPr>
+      <w:rPr>
+        <w:rFonts w:ascii="Wingdings" w:hAnsi="Wingdings" w:hint="default"/>
+        <w:sz w:val="20"/>
+      </w:rPr>
+    </w:lvl>
+    <w:lvl w:ilvl="4" w:tentative="1">
+      <w:start w:val="1"/>
+      <w:numFmt w:val="bullet"/>
+      <w:lvlText w:val=""/>
+      <w:lvlJc w:val="left"/>
+      <w:pPr>
+        <w:tabs>
+          <w:tab w:val="num" w:pos="3600"/>
+        </w:tabs>
+        <w:ind w:left="3600" w:hanging="360"/>
+      </w:pPr>
+      <w:rPr>
+        <w:rFonts w:ascii="Wingdings" w:hAnsi="Wingdings" w:hint="default"/>
+        <w:sz w:val="20"/>
+      </w:rPr>
+    </w:lvl>
+    <w:lvl w:ilvl="5" w:tentative="1">
+      <w:start w:val="1"/>
+      <w:numFmt w:val="bullet"/>
+      <w:lvlText w:val=""/>
+      <w:lvlJc w:val="left"/>
+      <w:pPr>
+        <w:tabs>
+          <w:tab w:val="num" w:pos="4320"/>
+        </w:tabs>
+        <w:ind w:left="4320" w:hanging="360"/>
+      </w:pPr>
+      <w:rPr>
+        <w:rFonts w:ascii="Wingdings" w:hAnsi="Wingdings" w:hint="default"/>
+        <w:sz w:val="20"/>
+      </w:rPr>
+    </w:lvl>
+    <w:lvl w:ilvl="6" w:tentative="1">
+      <w:start w:val="1"/>
+      <w:numFmt w:val="bullet"/>
+      <w:lvlText w:val=""/>
+      <w:lvlJc w:val="left"/>
+      <w:pPr>
+        <w:tabs>
+          <w:tab w:val="num" w:pos="5040"/>
+        </w:tabs>
+        <w:ind w:left="5040" w:hanging="360"/>
+      </w:pPr>
+      <w:rPr>
+        <w:rFonts w:ascii="Wingdings" w:hAnsi="Wingdings" w:hint="default"/>
+        <w:sz w:val="20"/>
+      </w:rPr>
+    </w:lvl>
+    <w:lvl w:ilvl="7" w:tentative="1">
+      <w:start w:val="1"/>
+      <w:numFmt w:val="bullet"/>
+      <w:lvlText w:val=""/>
+      <w:lvlJc w:val="left"/>
+      <w:pPr>
+        <w:tabs>
+          <w:tab w:val="num" w:pos="5760"/>
+        </w:tabs>
+        <w:ind w:left="5760" w:hanging="360"/>
+      </w:pPr>
+      <w:rPr>
+        <w:rFonts w:ascii="Wingdings" w:hAnsi="Wingdings" w:hint="default"/>
+        <w:sz w:val="20"/>
+      </w:rPr>
+    </w:lvl>
+    <w:lvl w:ilvl="8" w:tentative="1">
+      <w:start w:val="1"/>
+      <w:numFmt w:val="bullet"/>
+      <w:lvlText w:val=""/>
+      <w:lvlJc w:val="left"/>
+      <w:pPr>
+        <w:tabs>
+          <w:tab w:val="num" w:pos="6480"/>
+        </w:tabs>
+        <w:ind w:left="6480" w:hanging="360"/>
+      </w:pPr>
+      <w:rPr>
+        <w:rFonts w:ascii="Wingdings" w:hAnsi="Wingdings" w:hint="default"/>
+        <w:sz w:val="20"/>
+      </w:rPr>
+    </w:lvl>
+  </w:abstractNum>
+  <w:abstractNum w:abstractNumId="25" w15:restartNumberingAfterBreak="0">
     <w:nsid w:val="73415D9B"/>
     <w:multiLevelType w:val="multilevel"/>
     <w:tmpl w:val="7786E07E"/>
@@ -10998,7 +13239,7 @@
       </w:rPr>
     </w:lvl>
   </w:abstractNum>
-  <w:abstractNum w:abstractNumId="21" w15:restartNumberingAfterBreak="0">
+  <w:abstractNum w:abstractNumId="26" w15:restartNumberingAfterBreak="0">
     <w:nsid w:val="77FC3F6B"/>
     <w:multiLevelType w:val="multilevel"/>
     <w:tmpl w:val="5D40BBF4"/>
@@ -11147,7 +13388,7 @@
       </w:rPr>
     </w:lvl>
   </w:abstractNum>
-  <w:abstractNum w:abstractNumId="22" w15:restartNumberingAfterBreak="0">
+  <w:abstractNum w:abstractNumId="27" w15:restartNumberingAfterBreak="0">
     <w:nsid w:val="780530CF"/>
     <w:multiLevelType w:val="multilevel"/>
     <w:tmpl w:val="4A540046"/>
@@ -11296,7 +13537,7 @@
       </w:rPr>
     </w:lvl>
   </w:abstractNum>
-  <w:abstractNum w:abstractNumId="23" w15:restartNumberingAfterBreak="0">
+  <w:abstractNum w:abstractNumId="28" w15:restartNumberingAfterBreak="0">
     <w:nsid w:val="7A2701CE"/>
     <w:multiLevelType w:val="multilevel"/>
     <w:tmpl w:val="D3ECB68C"/>
@@ -11445,7 +13686,7 @@
       </w:rPr>
     </w:lvl>
   </w:abstractNum>
-  <w:abstractNum w:abstractNumId="24" w15:restartNumberingAfterBreak="0">
+  <w:abstractNum w:abstractNumId="29" w15:restartNumberingAfterBreak="0">
     <w:nsid w:val="7B2F0CFE"/>
     <w:multiLevelType w:val="multilevel"/>
     <w:tmpl w:val="427CFF9A"/>
@@ -11595,61 +13836,61 @@
     </w:lvl>
   </w:abstractNum>
   <w:num w:numId="1" w16cid:durableId="532689963">
-    <w:abstractNumId w:val="11"/>
+    <w:abstractNumId w:val="15"/>
   </w:num>
   <w:num w:numId="2" w16cid:durableId="788819413">
-    <w:abstractNumId w:val="19"/>
+    <w:abstractNumId w:val="23"/>
   </w:num>
   <w:num w:numId="3" w16cid:durableId="757408913">
-    <w:abstractNumId w:val="12"/>
+    <w:abstractNumId w:val="16"/>
   </w:num>
   <w:num w:numId="4" w16cid:durableId="689766766">
-    <w:abstractNumId w:val="24"/>
+    <w:abstractNumId w:val="29"/>
   </w:num>
   <w:num w:numId="5" w16cid:durableId="1334717988">
-    <w:abstractNumId w:val="23"/>
+    <w:abstractNumId w:val="28"/>
   </w:num>
   <w:num w:numId="6" w16cid:durableId="698967065">
-    <w:abstractNumId w:val="10"/>
+    <w:abstractNumId w:val="14"/>
   </w:num>
   <w:num w:numId="7" w16cid:durableId="1472093861">
-    <w:abstractNumId w:val="4"/>
+    <w:abstractNumId w:val="6"/>
   </w:num>
   <w:num w:numId="8" w16cid:durableId="1663509686">
-    <w:abstractNumId w:val="17"/>
+    <w:abstractNumId w:val="21"/>
   </w:num>
   <w:num w:numId="9" w16cid:durableId="1939945957">
     <w:abstractNumId w:val="0"/>
   </w:num>
   <w:num w:numId="10" w16cid:durableId="846098309">
-    <w:abstractNumId w:val="18"/>
+    <w:abstractNumId w:val="22"/>
   </w:num>
   <w:num w:numId="11" w16cid:durableId="2143501566">
     <w:abstractNumId w:val="3"/>
   </w:num>
   <w:num w:numId="12" w16cid:durableId="1866944729">
-    <w:abstractNumId w:val="15"/>
+    <w:abstractNumId w:val="19"/>
   </w:num>
   <w:num w:numId="13" w16cid:durableId="1438714858">
-    <w:abstractNumId w:val="16"/>
+    <w:abstractNumId w:val="20"/>
   </w:num>
   <w:num w:numId="14" w16cid:durableId="2018849644">
-    <w:abstractNumId w:val="22"/>
+    <w:abstractNumId w:val="27"/>
   </w:num>
   <w:num w:numId="15" w16cid:durableId="280840288">
-    <w:abstractNumId w:val="6"/>
+    <w:abstractNumId w:val="8"/>
   </w:num>
   <w:num w:numId="16" w16cid:durableId="329022370">
-    <w:abstractNumId w:val="8"/>
+    <w:abstractNumId w:val="11"/>
   </w:num>
   <w:num w:numId="17" w16cid:durableId="2001153389">
-    <w:abstractNumId w:val="7"/>
+    <w:abstractNumId w:val="10"/>
   </w:num>
   <w:num w:numId="18" w16cid:durableId="833911303">
-    <w:abstractNumId w:val="13"/>
+    <w:abstractNumId w:val="17"/>
   </w:num>
   <w:num w:numId="19" w16cid:durableId="973946374">
-    <w:abstractNumId w:val="9"/>
+    <w:abstractNumId w:val="12"/>
   </w:num>
   <w:num w:numId="20" w16cid:durableId="2133858673">
     <w:abstractNumId w:val="1"/>
@@ -11658,15 +13899,30 @@
     <w:abstractNumId w:val="2"/>
   </w:num>
   <w:num w:numId="22" w16cid:durableId="830945643">
-    <w:abstractNumId w:val="14"/>
+    <w:abstractNumId w:val="18"/>
   </w:num>
   <w:num w:numId="23" w16cid:durableId="1974365427">
-    <w:abstractNumId w:val="20"/>
+    <w:abstractNumId w:val="25"/>
   </w:num>
   <w:num w:numId="24" w16cid:durableId="20980795">
-    <w:abstractNumId w:val="21"/>
+    <w:abstractNumId w:val="26"/>
   </w:num>
   <w:num w:numId="25" w16cid:durableId="1925645649">
+    <w:abstractNumId w:val="7"/>
+  </w:num>
+  <w:num w:numId="26" w16cid:durableId="474375079">
+    <w:abstractNumId w:val="9"/>
+  </w:num>
+  <w:num w:numId="27" w16cid:durableId="259720364">
+    <w:abstractNumId w:val="13"/>
+  </w:num>
+  <w:num w:numId="28" w16cid:durableId="1678144897">
+    <w:abstractNumId w:val="24"/>
+  </w:num>
+  <w:num w:numId="29" w16cid:durableId="227304288">
+    <w:abstractNumId w:val="4"/>
+  </w:num>
+  <w:num w:numId="30" w16cid:durableId="1031420488">
     <w:abstractNumId w:val="5"/>
   </w:num>
 </w:numbering>

</xml_diff>